<commit_message>
updated Project 1 .docx and .pdf files to match the content of the gitbook markdown
</commit_message>
<xml_diff>
--- a/Projects/Projects Word/Project 1 Storytelling.docx
+++ b/Projects/Projects Word/Project 1 Storytelling.docx
@@ -1,31 +1,37 @@
 
 <file path=word/document.xml><?xml version="1.0" encoding="utf-8"?>
-<w:document xmlns:wpc="http://schemas.microsoft.com/office/word/2010/wordprocessingCanvas" xmlns:mo="http://schemas.microsoft.com/office/mac/office/2008/main" xmlns:mc="http://schemas.openxmlformats.org/markup-compatibility/2006" xmlns:mv="urn:schemas-microsoft-com:mac:vml" xmlns:o="urn:schemas-microsoft-com:office:office" xmlns:r="http://schemas.openxmlformats.org/officeDocument/2006/relationships" xmlns:m="http://schemas.openxmlformats.org/officeDocument/2006/math" xmlns:v="urn:schemas-microsoft-com:vml" xmlns:wp14="http://schemas.microsoft.com/office/word/2010/wordprocessingDrawing" xmlns:wp="http://schemas.openxmlformats.org/drawingml/2006/wordprocessingDrawing" xmlns:w10="urn:schemas-microsoft-com:office:word" xmlns:w="http://schemas.openxmlformats.org/wordprocessingml/2006/main" xmlns:w14="http://schemas.microsoft.com/office/word/2010/wordml" xmlns:wpg="http://schemas.microsoft.com/office/word/2010/wordprocessingGroup" xmlns:wpi="http://schemas.microsoft.com/office/word/2010/wordprocessingInk" xmlns:wne="http://schemas.microsoft.com/office/word/2006/wordml" xmlns:wps="http://schemas.microsoft.com/office/word/2010/wordprocessingShape" mc:Ignorable="w14 wp14">
+<w:document xmlns:wpc="http://schemas.microsoft.com/office/word/2010/wordprocessingCanvas" xmlns:cx="http://schemas.microsoft.com/office/drawing/2014/chartex" xmlns:cx1="http://schemas.microsoft.com/office/drawing/2015/9/8/chartex" xmlns:cx2="http://schemas.microsoft.com/office/drawing/2015/10/21/chartex" xmlns:cx3="http://schemas.microsoft.com/office/drawing/2016/5/9/chartex" xmlns:cx4="http://schemas.microsoft.com/office/drawing/2016/5/10/chartex" xmlns:cx5="http://schemas.microsoft.com/office/drawing/2016/5/11/chartex" xmlns:cx6="http://schemas.microsoft.com/office/drawing/2016/5/12/chartex" xmlns:cx7="http://schemas.microsoft.com/office/drawing/2016/5/13/chartex" xmlns:cx8="http://schemas.microsoft.com/office/drawing/2016/5/14/chartex" xmlns:mc="http://schemas.openxmlformats.org/markup-compatibility/2006" xmlns:aink="http://schemas.microsoft.com/office/drawing/2016/ink" xmlns:am3d="http://schemas.microsoft.com/office/drawing/2017/model3d" xmlns:o="urn:schemas-microsoft-com:office:office" xmlns:r="http://schemas.openxmlformats.org/officeDocument/2006/relationships" xmlns:m="http://schemas.openxmlformats.org/officeDocument/2006/math" xmlns:v="urn:schemas-microsoft-com:vml" xmlns:wp14="http://schemas.microsoft.com/office/word/2010/wordprocessingDrawing" xmlns:wp="http://schemas.openxmlformats.org/drawingml/2006/wordprocessingDrawing" xmlns:w10="urn:schemas-microsoft-com:office:word" xmlns:w="http://schemas.openxmlformats.org/wordprocessingml/2006/main" xmlns:w14="http://schemas.microsoft.com/office/word/2010/wordml" xmlns:w15="http://schemas.microsoft.com/office/word/2012/wordml" xmlns:w16cid="http://schemas.microsoft.com/office/word/2016/wordml/cid" xmlns:w16se="http://schemas.microsoft.com/office/word/2015/wordml/symex" xmlns:wpg="http://schemas.microsoft.com/office/word/2010/wordprocessingGroup" xmlns:wpi="http://schemas.microsoft.com/office/word/2010/wordprocessingInk" xmlns:wne="http://schemas.microsoft.com/office/word/2006/wordml" xmlns:wps="http://schemas.microsoft.com/office/word/2010/wordprocessingShape" mc:Ignorable="w14 w15 w16se w16cid wp14">
   <w:body>
     <w:p>
       <w:pPr>
         <w:pStyle w:val="Title"/>
       </w:pPr>
       <w:r>
-        <w:t>Project 1: Animated Nursery Rhyme</w:t>
+        <w:t xml:space="preserve">Project 1: Animated </w:t>
+      </w:r>
+      <w:r>
+        <w:t>Storytelling</w:t>
       </w:r>
     </w:p>
     <w:p>
       <w:pPr>
-        <w:pStyle w:val="NormalWeb"/>
         <w:shd w:val="clear" w:color="auto" w:fill="FFFFFF"/>
-        <w:spacing w:before="0" w:beforeAutospacing="0" w:after="240" w:afterAutospacing="0" w:line="336" w:lineRule="atLeast"/>
-        <w:rPr>
-          <w:rFonts w:ascii="Calibri" w:eastAsiaTheme="minorHAnsi" w:hAnsi="Calibri"/>
+        <w:spacing w:before="100" w:beforeAutospacing="1" w:after="100" w:afterAutospacing="1" w:line="336" w:lineRule="atLeast"/>
+        <w:rPr>
+          <w:rFonts w:ascii="Calibri" w:eastAsia="Times New Roman" w:hAnsi="Calibri" w:cs="Times New Roman"/>
           <w:color w:val="333333"/>
-        </w:rPr>
-      </w:pPr>
-      <w:r>
-        <w:rPr>
-          <w:rFonts w:ascii="Calibri" w:hAnsi="Calibri"/>
+          <w:sz w:val="24"/>
+          <w:szCs w:val="24"/>
+        </w:rPr>
+      </w:pPr>
+      <w:r>
+        <w:rPr>
+          <w:rFonts w:ascii="Calibri" w:eastAsia="Times New Roman" w:hAnsi="Calibri" w:cs="Times New Roman"/>
           <w:color w:val="333333"/>
-        </w:rPr>
-        <w:t>Students will use BYOB basics to implement an animated version of a nursery rhyme.</w:t>
+          <w:sz w:val="24"/>
+          <w:szCs w:val="24"/>
+        </w:rPr>
+        <w:t>Students will use SNAP basics to implement an animated version of a movie, play, nursery rhyme, or other scene.</w:t>
       </w:r>
     </w:p>
     <w:p>
@@ -38,20 +44,23 @@
     </w:p>
     <w:p>
       <w:pPr>
-        <w:pStyle w:val="NormalWeb"/>
         <w:shd w:val="clear" w:color="auto" w:fill="FFFFFF"/>
-        <w:spacing w:before="0" w:beforeAutospacing="0" w:after="240" w:afterAutospacing="0" w:line="336" w:lineRule="atLeast"/>
-        <w:rPr>
-          <w:rFonts w:ascii="Calibri" w:eastAsiaTheme="minorHAnsi" w:hAnsi="Calibri"/>
+        <w:spacing w:before="100" w:beforeAutospacing="1" w:after="100" w:afterAutospacing="1" w:line="336" w:lineRule="atLeast"/>
+        <w:rPr>
+          <w:rFonts w:ascii="Calibri" w:eastAsia="Times New Roman" w:hAnsi="Calibri" w:cs="Times New Roman"/>
           <w:color w:val="333333"/>
-        </w:rPr>
-      </w:pPr>
-      <w:r>
-        <w:rPr>
-          <w:rFonts w:ascii="Calibri" w:hAnsi="Calibri"/>
+          <w:sz w:val="24"/>
+          <w:szCs w:val="24"/>
+        </w:rPr>
+      </w:pPr>
+      <w:r>
+        <w:rPr>
+          <w:rFonts w:ascii="Calibri" w:eastAsia="Times New Roman" w:hAnsi="Calibri" w:cs="Times New Roman"/>
           <w:color w:val="333333"/>
-        </w:rPr>
-        <w:t>A nursery rhyme is a short poem or song written for children. Though the term is typically applied to British or other English language poems, similar concepts exist in many world cultures. These short stories are generally meant to entertain and/or calm young children. Some are believed to have a hidden moral or meaning related to historical events, but many of these meanings are questionable.</w:t>
+          <w:sz w:val="24"/>
+          <w:szCs w:val="24"/>
+        </w:rPr>
+        <w:t>Storytelling is a great way to convey culture. Some examples of storytelling are plays and nursery rhymes. Famous plays like those of William Shakespeare have been performed over centuries. Some have been adapted for modern times like West Side Story. A nursery rhyme is a short poem or song written for children. Though the term is typically applied to British or other English language poems, similar concepts exist in many world cultures. These short stories are generally meant to entertain and/or calm young children. Some are believed to have a hidden moral or meaning related to historical events, but many of these meanings are questionable.</w:t>
       </w:r>
     </w:p>
     <w:p>
@@ -71,87 +80,51 @@
       </w:r>
     </w:p>
     <w:p>
-      <w:pPr>
-        <w:pStyle w:val="NormalWeb"/>
-        <w:shd w:val="clear" w:color="auto" w:fill="FFFFFF"/>
-        <w:spacing w:before="0" w:beforeAutospacing="0" w:after="240" w:afterAutospacing="0" w:line="336" w:lineRule="atLeast"/>
-        <w:rPr>
-          <w:rFonts w:ascii="Calibri" w:eastAsiaTheme="minorHAnsi" w:hAnsi="Calibri"/>
-          <w:color w:val="333333"/>
-        </w:rPr>
-      </w:pPr>
-      <w:r>
-        <w:rPr>
-          <w:rFonts w:ascii="Calibri" w:hAnsi="Calibri"/>
-          <w:color w:val="333333"/>
-        </w:rPr>
-        <w:t>You will create a short animation in BYOB depicting a nursery rhyme of your choice. (See</w:t>
-      </w:r>
-      <w:r>
-        <w:rPr>
-          <w:rStyle w:val="apple-converted-space"/>
-          <w:rFonts w:ascii="Calibri" w:hAnsi="Calibri"/>
-          <w:color w:val="333333"/>
-        </w:rPr>
-        <w:t> </w:t>
-      </w:r>
-      <w:r>
-        <w:rPr>
-          <w:rFonts w:ascii="Calibri" w:hAnsi="Calibri"/>
-          <w:color w:val="333333"/>
-        </w:rPr>
-        <w:fldChar w:fldCharType="begin"/>
-      </w:r>
-      <w:r>
-        <w:rPr>
-          <w:rFonts w:ascii="Calibri" w:hAnsi="Calibri"/>
-          <w:color w:val="333333"/>
-        </w:rPr>
-        <w:instrText xml:space="preserve"> HYPERLINK "http://en.wikipedia.org/wiki/Nursery_rhymes" \t "_blank" </w:instrText>
-      </w:r>
-      <w:r>
-        <w:rPr>
-          <w:rFonts w:ascii="Calibri" w:hAnsi="Calibri"/>
-          <w:color w:val="333333"/>
-        </w:rPr>
-      </w:r>
-      <w:r>
-        <w:rPr>
-          <w:rFonts w:ascii="Calibri" w:hAnsi="Calibri"/>
-          <w:color w:val="333333"/>
-        </w:rPr>
-        <w:fldChar w:fldCharType="separate"/>
-      </w:r>
-      <w:r>
-        <w:rPr>
-          <w:rStyle w:val="Hyperlink"/>
-          <w:rFonts w:ascii="Calibri" w:hAnsi="Calibri"/>
-          <w:color w:val="4183C4"/>
-          <w:u w:val="none"/>
-        </w:rPr>
-        <w:t>http://en.wikipedia.org/wiki/Nursery_rhymes</w:t>
-      </w:r>
-      <w:r>
-        <w:rPr>
-          <w:rFonts w:ascii="Calibri" w:hAnsi="Calibri"/>
-          <w:color w:val="333333"/>
-        </w:rPr>
-        <w:fldChar w:fldCharType="end"/>
-      </w:r>
-      <w:r>
-        <w:rPr>
-          <w:rStyle w:val="apple-converted-space"/>
-          <w:rFonts w:ascii="Calibri" w:hAnsi="Calibri"/>
-          <w:color w:val="333333"/>
-        </w:rPr>
-        <w:t> </w:t>
-      </w:r>
-      <w:r>
-        <w:rPr>
-          <w:rFonts w:ascii="Calibri" w:hAnsi="Calibri"/>
-          <w:color w:val="333333"/>
-        </w:rPr>
-        <w:t>for a list of possibilities.)</w:t>
+      <w:r>
+        <w:rPr>
+          <w:rFonts w:ascii="Arial" w:hAnsi="Arial" w:cs="Arial"/>
+          <w:color w:val="3B454E"/>
+          <w:shd w:val="clear" w:color="auto" w:fill="FFFFFF"/>
+        </w:rPr>
+        <w:t xml:space="preserve">You will create a short animation in SNAP depicting a story of your choice. You may choose part of a play or nursery rhyme (See </w:t>
+      </w:r>
+      <w:hyperlink r:id="rId10" w:tgtFrame="_blank" w:history="1">
+        <w:r>
+          <w:rPr>
+            <w:rStyle w:val="Hyperlink"/>
+            <w:rFonts w:ascii="Arial" w:hAnsi="Arial" w:cs="Arial"/>
+            <w:color w:val="27A6A3"/>
+            <w:shd w:val="clear" w:color="auto" w:fill="FFFFFF"/>
+          </w:rPr>
+          <w:t>http://www.npr.org/sections/ed/2015/07/30/427138970/the-most-popular-high-school-plays-and-musicals</w:t>
+        </w:r>
+      </w:hyperlink>
+      <w:r>
+        <w:rPr>
+          <w:rFonts w:ascii="Arial" w:hAnsi="Arial" w:cs="Arial"/>
+          <w:color w:val="3B454E"/>
+          <w:shd w:val="clear" w:color="auto" w:fill="FFFFFF"/>
+        </w:rPr>
+        <w:t xml:space="preserve"> and </w:t>
+      </w:r>
+      <w:hyperlink r:id="rId11" w:tgtFrame="_blank" w:history="1">
+        <w:r>
+          <w:rPr>
+            <w:rStyle w:val="Hyperlink"/>
+            <w:rFonts w:ascii="Arial" w:hAnsi="Arial" w:cs="Arial"/>
+            <w:color w:val="27A6A3"/>
+            <w:shd w:val="clear" w:color="auto" w:fill="FFFFFF"/>
+          </w:rPr>
+          <w:t>http://en.wikipedia.org/wiki/Nursery_rhymes</w:t>
+        </w:r>
+      </w:hyperlink>
+      <w:r>
+        <w:rPr>
+          <w:rFonts w:ascii="Arial" w:hAnsi="Arial" w:cs="Arial"/>
+          <w:color w:val="3B454E"/>
+          <w:shd w:val="clear" w:color="auto" w:fill="FFFFFF"/>
+        </w:rPr>
+        <w:t xml:space="preserve"> for a list of possibilities.)</w:t>
       </w:r>
     </w:p>
     <w:p>
@@ -176,7 +149,43 @@
           <w:sz w:val="24"/>
           <w:szCs w:val="24"/>
         </w:rPr>
-        <w:t>Whenever the green flag is clicked, your BYOB animation should display your chosen nursery rhyme line by line somewhere on the stage. (This should work correctly even if the last run was interrupted and restart.)</w:t>
+        <w:t xml:space="preserve">Whenever the green flag is clicked, your </w:t>
+      </w:r>
+      <w:r>
+        <w:rPr>
+          <w:rFonts w:ascii="Calibri" w:eastAsia="Times New Roman" w:hAnsi="Calibri" w:cs="Times New Roman"/>
+          <w:color w:val="333333"/>
+          <w:sz w:val="24"/>
+          <w:szCs w:val="24"/>
+        </w:rPr>
+        <w:t>SNAP</w:t>
+      </w:r>
+      <w:r>
+        <w:rPr>
+          <w:rFonts w:ascii="Calibri" w:eastAsia="Times New Roman" w:hAnsi="Calibri" w:cs="Times New Roman"/>
+          <w:color w:val="333333"/>
+          <w:sz w:val="24"/>
+          <w:szCs w:val="24"/>
+        </w:rPr>
+        <w:t xml:space="preserve"> animation should display your chosen </w:t>
+      </w:r>
+      <w:r>
+        <w:rPr>
+          <w:rFonts w:ascii="Calibri" w:eastAsia="Times New Roman" w:hAnsi="Calibri" w:cs="Times New Roman"/>
+          <w:color w:val="333333"/>
+          <w:sz w:val="24"/>
+          <w:szCs w:val="24"/>
+        </w:rPr>
+        <w:t>story</w:t>
+      </w:r>
+      <w:r>
+        <w:rPr>
+          <w:rFonts w:ascii="Calibri" w:eastAsia="Times New Roman" w:hAnsi="Calibri" w:cs="Times New Roman"/>
+          <w:color w:val="333333"/>
+          <w:sz w:val="24"/>
+          <w:szCs w:val="24"/>
+        </w:rPr>
+        <w:t xml:space="preserve"> line by line somewhere on the stage. (This should work correctly even if the last run was interrupted and restart.)</w:t>
       </w:r>
     </w:p>
     <w:p>
@@ -251,7 +260,25 @@
           <w:sz w:val="24"/>
           <w:szCs w:val="24"/>
         </w:rPr>
-        <w:t>In addition, the sprites must act out the rhyme; you should not simply create a series of static backgrounds or costumes that show a stop-motion version of the story.</w:t>
+        <w:t xml:space="preserve">In addition, the sprites must act out the </w:t>
+      </w:r>
+      <w:r>
+        <w:rPr>
+          <w:rFonts w:ascii="Calibri" w:eastAsia="Times New Roman" w:hAnsi="Calibri" w:cs="Times New Roman"/>
+          <w:color w:val="333333"/>
+          <w:sz w:val="24"/>
+          <w:szCs w:val="24"/>
+        </w:rPr>
+        <w:t>story</w:t>
+      </w:r>
+      <w:r>
+        <w:rPr>
+          <w:rFonts w:ascii="Calibri" w:eastAsia="Times New Roman" w:hAnsi="Calibri" w:cs="Times New Roman"/>
+          <w:color w:val="333333"/>
+          <w:sz w:val="24"/>
+          <w:szCs w:val="24"/>
+        </w:rPr>
+        <w:t>; you should not simply create a series of static backgrounds or costumes that show a stop-motion version of the story.</w:t>
       </w:r>
     </w:p>
     <w:p>
@@ -345,7 +372,7 @@
           <w:szCs w:val="24"/>
         </w:rPr>
         <w:br/>
-        <w:t>You may choose from the sprites provided by BYOB or create your own. (You will not be graded on your artistic skills.) You may interpret the nursery rhyme literally or be clever with your depiction (but don't go too far). However, all sprites, behaviors, words, and animations must be school-appropriate.</w:t>
+        <w:t xml:space="preserve">You may choose from the sprites provided by </w:t>
       </w:r>
       <w:r>
         <w:rPr>
@@ -354,7 +381,7 @@
           <w:sz w:val="24"/>
           <w:szCs w:val="24"/>
         </w:rPr>
-        <w:br/>
+        <w:t>SNAP</w:t>
       </w:r>
       <w:r>
         <w:rPr>
@@ -363,51 +390,17 @@
           <w:sz w:val="24"/>
           <w:szCs w:val="24"/>
         </w:rPr>
-        <w:br/>
-        <w:t>If you choose a particularly long nursery rhyme, you may not need to animate the whole thing. Please check with your teacher if you think your rhyme is long enough for this.</w:t>
-      </w:r>
-    </w:p>
-    <w:p>
-      <w:pPr>
-        <w:pStyle w:val="Heading2"/>
-      </w:pPr>
-      <w:r>
-        <w:t>Implementation Details</w:t>
-      </w:r>
-    </w:p>
-    <w:p>
-      <w:pPr>
-        <w:pStyle w:val="NormalWeb"/>
-        <w:shd w:val="clear" w:color="auto" w:fill="FFFFFF"/>
-        <w:spacing w:before="0" w:beforeAutospacing="0" w:after="240" w:afterAutospacing="0" w:line="336" w:lineRule="atLeast"/>
-        <w:rPr>
-          <w:rFonts w:ascii="Calibri" w:eastAsiaTheme="minorHAnsi" w:hAnsi="Calibri"/>
-          <w:color w:val="333333"/>
-        </w:rPr>
-      </w:pPr>
-      <w:r>
-        <w:rPr>
-          <w:rFonts w:ascii="Calibri" w:hAnsi="Calibri"/>
-          <w:color w:val="333333"/>
-        </w:rPr>
-        <w:t>As mentioned above, your animation must display the nursery rhyme in its entirety and animate each line. Action must be performed by sprites and must consist of more than simply changing costumes. You must include the following components in your animation:</w:t>
-      </w:r>
-    </w:p>
-    <w:p>
-      <w:pPr>
-        <w:numPr>
-          <w:ilvl w:val="0"/>
-          <w:numId w:val="4"/>
-        </w:numPr>
-        <w:shd w:val="clear" w:color="auto" w:fill="FFFFFF"/>
-        <w:spacing w:before="100" w:beforeAutospacing="1" w:after="100" w:afterAutospacing="1" w:line="336" w:lineRule="atLeast"/>
+        <w:t xml:space="preserve"> or create your own. (You will not be graded on your artistic skills.) You may interpret the </w:t>
+      </w:r>
+      <w:r>
         <w:rPr>
           <w:rFonts w:ascii="Calibri" w:eastAsia="Times New Roman" w:hAnsi="Calibri" w:cs="Times New Roman"/>
           <w:color w:val="333333"/>
           <w:sz w:val="24"/>
           <w:szCs w:val="24"/>
         </w:rPr>
-      </w:pPr>
+        <w:t>story</w:t>
+      </w:r>
       <w:r>
         <w:rPr>
           <w:rFonts w:ascii="Calibri" w:eastAsia="Times New Roman" w:hAnsi="Calibri" w:cs="Times New Roman"/>
@@ -415,25 +408,17 @@
           <w:sz w:val="24"/>
           <w:szCs w:val="24"/>
         </w:rPr>
-        <w:lastRenderedPageBreak/>
-        <w:t>At least two sprites that act in some way to contribute to the depiction of the story</w:t>
-      </w:r>
-    </w:p>
-    <w:p>
-      <w:pPr>
-        <w:numPr>
-          <w:ilvl w:val="0"/>
-          <w:numId w:val="4"/>
-        </w:numPr>
-        <w:shd w:val="clear" w:color="auto" w:fill="FFFFFF"/>
-        <w:spacing w:before="100" w:beforeAutospacing="1" w:after="100" w:afterAutospacing="1" w:line="336" w:lineRule="atLeast"/>
+        <w:t xml:space="preserve"> literally or be clever with your depiction (but don't go too far). However, all sprites, behaviors, words, and animations must be school-appropriate.</w:t>
+      </w:r>
+      <w:r>
         <w:rPr>
           <w:rFonts w:ascii="Calibri" w:eastAsia="Times New Roman" w:hAnsi="Calibri" w:cs="Times New Roman"/>
           <w:color w:val="333333"/>
           <w:sz w:val="24"/>
           <w:szCs w:val="24"/>
         </w:rPr>
-      </w:pPr>
+        <w:br/>
+      </w:r>
       <w:r>
         <w:rPr>
           <w:rFonts w:ascii="Calibri" w:eastAsia="Times New Roman" w:hAnsi="Calibri" w:cs="Times New Roman"/>
@@ -441,24 +426,18 @@
           <w:sz w:val="24"/>
           <w:szCs w:val="24"/>
         </w:rPr>
-        <w:t>At least one sprite that moves</w:t>
-      </w:r>
-    </w:p>
-    <w:p>
-      <w:pPr>
-        <w:numPr>
-          <w:ilvl w:val="0"/>
-          <w:numId w:val="4"/>
-        </w:numPr>
-        <w:shd w:val="clear" w:color="auto" w:fill="FFFFFF"/>
-        <w:spacing w:before="100" w:beforeAutospacing="1" w:after="100" w:afterAutospacing="1" w:line="336" w:lineRule="atLeast"/>
+        <w:br/>
+        <w:t xml:space="preserve">If you choose a particularly long </w:t>
+      </w:r>
+      <w:r>
         <w:rPr>
           <w:rFonts w:ascii="Calibri" w:eastAsia="Times New Roman" w:hAnsi="Calibri" w:cs="Times New Roman"/>
           <w:color w:val="333333"/>
           <w:sz w:val="24"/>
           <w:szCs w:val="24"/>
         </w:rPr>
-      </w:pPr>
+        <w:t>story</w:t>
+      </w:r>
       <w:r>
         <w:rPr>
           <w:rFonts w:ascii="Calibri" w:eastAsia="Times New Roman" w:hAnsi="Calibri" w:cs="Times New Roman"/>
@@ -466,24 +445,17 @@
           <w:sz w:val="24"/>
           <w:szCs w:val="24"/>
         </w:rPr>
-        <w:t>At least one sprite that rotates</w:t>
-      </w:r>
-    </w:p>
-    <w:p>
-      <w:pPr>
-        <w:numPr>
-          <w:ilvl w:val="0"/>
-          <w:numId w:val="4"/>
-        </w:numPr>
-        <w:shd w:val="clear" w:color="auto" w:fill="FFFFFF"/>
-        <w:spacing w:before="100" w:beforeAutospacing="1" w:after="100" w:afterAutospacing="1" w:line="336" w:lineRule="atLeast"/>
+        <w:t xml:space="preserve">, you may not need to animate the whole thing. Please check with your teacher if you think your </w:t>
+      </w:r>
+      <w:r>
         <w:rPr>
           <w:rFonts w:ascii="Calibri" w:eastAsia="Times New Roman" w:hAnsi="Calibri" w:cs="Times New Roman"/>
           <w:color w:val="333333"/>
           <w:sz w:val="24"/>
           <w:szCs w:val="24"/>
         </w:rPr>
-      </w:pPr>
+        <w:t>story</w:t>
+      </w:r>
       <w:r>
         <w:rPr>
           <w:rFonts w:ascii="Calibri" w:eastAsia="Times New Roman" w:hAnsi="Calibri" w:cs="Times New Roman"/>
@@ -491,34 +463,247 @@
           <w:sz w:val="24"/>
           <w:szCs w:val="24"/>
         </w:rPr>
-        <w:t>At least one sprite that changes costume</w:t>
+        <w:t xml:space="preserve"> is long enough for this.</w:t>
       </w:r>
     </w:p>
     <w:p>
       <w:pPr>
+        <w:pStyle w:val="Heading2"/>
+      </w:pPr>
+      <w:r>
+        <w:lastRenderedPageBreak/>
+        <w:t>Implementation Details</w:t>
+      </w:r>
+    </w:p>
+    <w:p>
+      <w:pPr>
+        <w:pStyle w:val="ued81cg"/>
         <w:numPr>
           <w:ilvl w:val="0"/>
-          <w:numId w:val="4"/>
+          <w:numId w:val="5"/>
         </w:numPr>
         <w:shd w:val="clear" w:color="auto" w:fill="FFFFFF"/>
-        <w:spacing w:before="100" w:beforeAutospacing="1" w:after="100" w:afterAutospacing="1" w:line="336" w:lineRule="atLeast"/>
-        <w:rPr>
-          <w:rFonts w:ascii="Calibri" w:eastAsia="Times New Roman" w:hAnsi="Calibri" w:cs="Times New Roman"/>
-          <w:color w:val="333333"/>
-          <w:sz w:val="24"/>
-          <w:szCs w:val="24"/>
-        </w:rPr>
-      </w:pPr>
-      <w:r>
-        <w:rPr>
-          <w:rFonts w:ascii="Calibri" w:eastAsia="Times New Roman" w:hAnsi="Calibri" w:cs="Times New Roman"/>
-          <w:color w:val="333333"/>
-          <w:sz w:val="24"/>
-          <w:szCs w:val="24"/>
+        <w:tabs>
+          <w:tab w:val="clear" w:pos="720"/>
+          <w:tab w:val="num" w:pos="1440"/>
+        </w:tabs>
+        <w:spacing w:before="0" w:beforeAutospacing="0" w:after="0" w:afterAutospacing="0"/>
+        <w:rPr>
+          <w:rFonts w:asciiTheme="minorHAnsi" w:hAnsiTheme="minorHAnsi" w:cstheme="minorHAnsi"/>
+          <w:color w:val="3B454E"/>
+        </w:rPr>
+      </w:pPr>
+      <w:bookmarkStart w:id="0" w:name="_GoBack"/>
+      <w:r>
+        <w:rPr>
+          <w:rStyle w:val="2he8v2h"/>
+          <w:rFonts w:asciiTheme="minorHAnsi" w:hAnsiTheme="minorHAnsi" w:cstheme="minorHAnsi"/>
+          <w:color w:val="3B454E"/>
+        </w:rPr>
+        <w:t xml:space="preserve">Fill out a </w:t>
+      </w:r>
+      <w:hyperlink r:id="rId12" w:tgtFrame="_blank" w:history="1">
+        <w:r>
+          <w:rPr>
+            <w:rStyle w:val="Hyperlink"/>
+            <w:rFonts w:asciiTheme="minorHAnsi" w:hAnsiTheme="minorHAnsi" w:cstheme="minorHAnsi"/>
+            <w:color w:val="27A6A3"/>
+          </w:rPr>
+          <w:t>Planning Worksheet</w:t>
+        </w:r>
+      </w:hyperlink>
+      <w:r>
+        <w:rPr>
+          <w:rStyle w:val="2he8v2h"/>
+          <w:rFonts w:asciiTheme="minorHAnsi" w:hAnsiTheme="minorHAnsi" w:cstheme="minorHAnsi"/>
+          <w:color w:val="3B454E"/>
+        </w:rPr>
+        <w:t xml:space="preserve"> for the above program. Make sure you consider all aspects of the program carefully.</w:t>
+      </w:r>
+    </w:p>
+    <w:p>
+      <w:pPr>
+        <w:pStyle w:val="ued81cg"/>
+        <w:numPr>
+          <w:ilvl w:val="0"/>
+          <w:numId w:val="5"/>
+        </w:numPr>
+        <w:shd w:val="clear" w:color="auto" w:fill="FFFFFF"/>
+        <w:tabs>
+          <w:tab w:val="clear" w:pos="720"/>
+          <w:tab w:val="num" w:pos="1440"/>
+        </w:tabs>
+        <w:spacing w:before="0" w:beforeAutospacing="0" w:after="0" w:afterAutospacing="0"/>
+        <w:rPr>
+          <w:rFonts w:asciiTheme="minorHAnsi" w:hAnsiTheme="minorHAnsi" w:cstheme="minorHAnsi"/>
+          <w:color w:val="3B454E"/>
+        </w:rPr>
+      </w:pPr>
+      <w:r>
+        <w:rPr>
+          <w:rStyle w:val="2he8v2h"/>
+          <w:rFonts w:asciiTheme="minorHAnsi" w:hAnsiTheme="minorHAnsi" w:cstheme="minorHAnsi"/>
+          <w:color w:val="3B454E"/>
+        </w:rPr>
+        <w:t>As mentioned above, your animation must display the text and animate each line. Action must be performed by sprites and must consist of more than simply changing costumes. You must include the following components in your animation:</w:t>
+      </w:r>
+    </w:p>
+    <w:p>
+      <w:pPr>
+        <w:pStyle w:val="ued81cg"/>
+        <w:numPr>
+          <w:ilvl w:val="0"/>
+          <w:numId w:val="5"/>
+        </w:numPr>
+        <w:shd w:val="clear" w:color="auto" w:fill="FFFFFF"/>
+        <w:tabs>
+          <w:tab w:val="clear" w:pos="720"/>
+          <w:tab w:val="num" w:pos="1440"/>
+        </w:tabs>
+        <w:spacing w:before="0" w:beforeAutospacing="0" w:after="0" w:afterAutospacing="0"/>
+        <w:rPr>
+          <w:rFonts w:asciiTheme="minorHAnsi" w:hAnsiTheme="minorHAnsi" w:cstheme="minorHAnsi"/>
+          <w:color w:val="3B454E"/>
+        </w:rPr>
+      </w:pPr>
+      <w:r>
+        <w:rPr>
+          <w:rStyle w:val="2he8v2h"/>
+          <w:rFonts w:asciiTheme="minorHAnsi" w:hAnsiTheme="minorHAnsi" w:cstheme="minorHAnsi"/>
+          <w:color w:val="3B454E"/>
+        </w:rPr>
+        <w:t>At least two sprites that act in some way to contribute to the depiction of the story</w:t>
+      </w:r>
+    </w:p>
+    <w:p>
+      <w:pPr>
+        <w:pStyle w:val="ued81cg"/>
+        <w:numPr>
+          <w:ilvl w:val="0"/>
+          <w:numId w:val="5"/>
+        </w:numPr>
+        <w:shd w:val="clear" w:color="auto" w:fill="FFFFFF"/>
+        <w:tabs>
+          <w:tab w:val="clear" w:pos="720"/>
+          <w:tab w:val="num" w:pos="1440"/>
+        </w:tabs>
+        <w:spacing w:before="0" w:beforeAutospacing="0" w:after="0" w:afterAutospacing="0"/>
+        <w:rPr>
+          <w:rFonts w:asciiTheme="minorHAnsi" w:hAnsiTheme="minorHAnsi" w:cstheme="minorHAnsi"/>
+          <w:color w:val="3B454E"/>
+        </w:rPr>
+      </w:pPr>
+      <w:r>
+        <w:rPr>
+          <w:rStyle w:val="2he8v2h"/>
+          <w:rFonts w:asciiTheme="minorHAnsi" w:hAnsiTheme="minorHAnsi" w:cstheme="minorHAnsi"/>
+          <w:color w:val="3B454E"/>
+        </w:rPr>
+        <w:t>At least one sprite that moves</w:t>
+      </w:r>
+    </w:p>
+    <w:p>
+      <w:pPr>
+        <w:pStyle w:val="ued81cg"/>
+        <w:numPr>
+          <w:ilvl w:val="0"/>
+          <w:numId w:val="5"/>
+        </w:numPr>
+        <w:shd w:val="clear" w:color="auto" w:fill="FFFFFF"/>
+        <w:tabs>
+          <w:tab w:val="clear" w:pos="720"/>
+          <w:tab w:val="num" w:pos="1440"/>
+        </w:tabs>
+        <w:spacing w:before="0" w:beforeAutospacing="0" w:after="0" w:afterAutospacing="0"/>
+        <w:rPr>
+          <w:rFonts w:asciiTheme="minorHAnsi" w:hAnsiTheme="minorHAnsi" w:cstheme="minorHAnsi"/>
+          <w:color w:val="3B454E"/>
+        </w:rPr>
+      </w:pPr>
+      <w:r>
+        <w:rPr>
+          <w:rStyle w:val="2he8v2h"/>
+          <w:rFonts w:asciiTheme="minorHAnsi" w:hAnsiTheme="minorHAnsi" w:cstheme="minorHAnsi"/>
+          <w:color w:val="3B454E"/>
+        </w:rPr>
+        <w:t>At least one sprite that rotates</w:t>
+      </w:r>
+    </w:p>
+    <w:p>
+      <w:pPr>
+        <w:pStyle w:val="ued81cg"/>
+        <w:numPr>
+          <w:ilvl w:val="0"/>
+          <w:numId w:val="5"/>
+        </w:numPr>
+        <w:shd w:val="clear" w:color="auto" w:fill="FFFFFF"/>
+        <w:tabs>
+          <w:tab w:val="clear" w:pos="720"/>
+          <w:tab w:val="num" w:pos="1440"/>
+        </w:tabs>
+        <w:spacing w:before="0" w:beforeAutospacing="0" w:after="0" w:afterAutospacing="0"/>
+        <w:rPr>
+          <w:rFonts w:asciiTheme="minorHAnsi" w:hAnsiTheme="minorHAnsi" w:cstheme="minorHAnsi"/>
+          <w:color w:val="3B454E"/>
+        </w:rPr>
+      </w:pPr>
+      <w:r>
+        <w:rPr>
+          <w:rStyle w:val="2he8v2h"/>
+          <w:rFonts w:asciiTheme="minorHAnsi" w:hAnsiTheme="minorHAnsi" w:cstheme="minorHAnsi"/>
+          <w:color w:val="3B454E"/>
+        </w:rPr>
+        <w:t>At least one sprite that changes costume</w:t>
+      </w:r>
+    </w:p>
+    <w:p>
+      <w:pPr>
+        <w:pStyle w:val="ued81cg"/>
+        <w:numPr>
+          <w:ilvl w:val="0"/>
+          <w:numId w:val="5"/>
+        </w:numPr>
+        <w:shd w:val="clear" w:color="auto" w:fill="FFFFFF"/>
+        <w:tabs>
+          <w:tab w:val="clear" w:pos="720"/>
+          <w:tab w:val="num" w:pos="1440"/>
+        </w:tabs>
+        <w:spacing w:before="0" w:beforeAutospacing="0" w:after="0" w:afterAutospacing="0"/>
+        <w:rPr>
+          <w:rFonts w:asciiTheme="minorHAnsi" w:hAnsiTheme="minorHAnsi" w:cstheme="minorHAnsi"/>
+          <w:color w:val="3B454E"/>
+        </w:rPr>
+      </w:pPr>
+      <w:r>
+        <w:rPr>
+          <w:rStyle w:val="2he8v2h"/>
+          <w:rFonts w:asciiTheme="minorHAnsi" w:hAnsiTheme="minorHAnsi" w:cstheme="minorHAnsi"/>
+          <w:color w:val="3B454E"/>
         </w:rPr>
         <w:t>At least one sprite that is both hidden and shown at some point</w:t>
       </w:r>
     </w:p>
+    <w:p>
+      <w:pPr>
+        <w:pStyle w:val="1uc14g3"/>
+        <w:shd w:val="clear" w:color="auto" w:fill="FFFFFF"/>
+        <w:spacing w:before="0" w:beforeAutospacing="0" w:after="360" w:afterAutospacing="0"/>
+        <w:ind w:left="720"/>
+        <w:rPr>
+          <w:rFonts w:ascii="Arial" w:hAnsi="Arial" w:cs="Arial"/>
+          <w:color w:val="3B454E"/>
+        </w:rPr>
+      </w:pPr>
+      <w:r>
+        <w:rPr>
+          <w:rStyle w:val="2he8v2h"/>
+          <w:rFonts w:asciiTheme="minorHAnsi" w:hAnsiTheme="minorHAnsi" w:cstheme="minorHAnsi"/>
+          <w:color w:val="3B454E"/>
+        </w:rPr>
+        <w:t>Note that multiple of these requirements may be satisfied by the same sprite (e.g. the same sprite can both move and change costume), but you must have at least two separate sprites that act in the animation.</w:t>
+      </w:r>
+    </w:p>
+    <w:bookmarkEnd w:id="0"/>
     <w:p>
       <w:pPr>
         <w:pStyle w:val="NormalWeb"/>
@@ -536,8 +721,6 @@
         </w:rPr>
         <w:t>Note that multiple of these requirements may be satisfied by the same sprite (e.g. the same sprite can both move and change costume), but you must have at least two separate sprites that act in the animation.</w:t>
       </w:r>
-      <w:bookmarkStart w:id="0" w:name="_GoBack"/>
-      <w:bookmarkEnd w:id="0"/>
     </w:p>
     <w:p>
       <w:pPr>
@@ -682,7 +865,16 @@
                 <w:sz w:val="24"/>
                 <w:szCs w:val="24"/>
               </w:rPr>
-              <w:t>Animation depicts a full nursery rhyme (or approved smaller portion)</w:t>
+              <w:t xml:space="preserve">Animation depicts a </w:t>
+            </w:r>
+            <w:r>
+              <w:rPr>
+                <w:rFonts w:ascii="Calibri" w:eastAsia="Times New Roman" w:hAnsi="Calibri" w:cs="Times New Roman"/>
+                <w:color w:val="333333"/>
+                <w:sz w:val="24"/>
+                <w:szCs w:val="24"/>
+              </w:rPr>
+              <w:t>play, nursery rhyme or other story</w:t>
             </w:r>
           </w:p>
         </w:tc>
@@ -764,7 +956,16 @@
                 <w:sz w:val="24"/>
                 <w:szCs w:val="24"/>
               </w:rPr>
-              <w:t>Nursery rhyme is shown one line at a time</w:t>
+              <w:t>Story</w:t>
+            </w:r>
+            <w:r>
+              <w:rPr>
+                <w:rFonts w:ascii="Calibri" w:eastAsia="Times New Roman" w:hAnsi="Calibri" w:cs="Times New Roman"/>
+                <w:color w:val="333333"/>
+                <w:sz w:val="24"/>
+                <w:szCs w:val="24"/>
+              </w:rPr>
+              <w:t xml:space="preserve"> is shown one line at a time</w:t>
             </w:r>
           </w:p>
         </w:tc>
@@ -1742,6 +1943,7 @@
                 <w:sz w:val="24"/>
                 <w:szCs w:val="24"/>
               </w:rPr>
+              <w:lastRenderedPageBreak/>
               <w:t>At least one sprite hides and/or appears</w:t>
             </w:r>
           </w:p>
@@ -1985,8 +2187,8 @@
       </w:r>
     </w:p>
     <w:sectPr>
-      <w:headerReference w:type="default" r:id="rId11"/>
-      <w:footerReference w:type="default" r:id="rId12"/>
+      <w:headerReference w:type="default" r:id="rId13"/>
+      <w:footerReference w:type="default" r:id="rId14"/>
       <w:pgSz w:w="12240" w:h="15840"/>
       <w:pgMar w:top="720" w:right="720" w:bottom="720" w:left="720" w:header="720" w:footer="720" w:gutter="0"/>
       <w:cols w:space="720"/>
@@ -1997,7 +2199,7 @@
 </file>
 
 <file path=word/endnotes.xml><?xml version="1.0" encoding="utf-8"?>
-<w:endnotes xmlns:wpc="http://schemas.microsoft.com/office/word/2010/wordprocessingCanvas" xmlns:mo="http://schemas.microsoft.com/office/mac/office/2008/main" xmlns:mc="http://schemas.openxmlformats.org/markup-compatibility/2006" xmlns:mv="urn:schemas-microsoft-com:mac:vml" xmlns:o="urn:schemas-microsoft-com:office:office" xmlns:r="http://schemas.openxmlformats.org/officeDocument/2006/relationships" xmlns:m="http://schemas.openxmlformats.org/officeDocument/2006/math" xmlns:v="urn:schemas-microsoft-com:vml" xmlns:wp14="http://schemas.microsoft.com/office/word/2010/wordprocessingDrawing" xmlns:wp="http://schemas.openxmlformats.org/drawingml/2006/wordprocessingDrawing" xmlns:w10="urn:schemas-microsoft-com:office:word" xmlns:w="http://schemas.openxmlformats.org/wordprocessingml/2006/main" xmlns:w14="http://schemas.microsoft.com/office/word/2010/wordml" xmlns:wpg="http://schemas.microsoft.com/office/word/2010/wordprocessingGroup" xmlns:wpi="http://schemas.microsoft.com/office/word/2010/wordprocessingInk" xmlns:wne="http://schemas.microsoft.com/office/word/2006/wordml" xmlns:wps="http://schemas.microsoft.com/office/word/2010/wordprocessingShape" mc:Ignorable="w14 wp14">
+<w:endnotes xmlns:wpc="http://schemas.microsoft.com/office/word/2010/wordprocessingCanvas" xmlns:cx="http://schemas.microsoft.com/office/drawing/2014/chartex" xmlns:cx1="http://schemas.microsoft.com/office/drawing/2015/9/8/chartex" xmlns:cx2="http://schemas.microsoft.com/office/drawing/2015/10/21/chartex" xmlns:cx3="http://schemas.microsoft.com/office/drawing/2016/5/9/chartex" xmlns:cx4="http://schemas.microsoft.com/office/drawing/2016/5/10/chartex" xmlns:cx5="http://schemas.microsoft.com/office/drawing/2016/5/11/chartex" xmlns:cx6="http://schemas.microsoft.com/office/drawing/2016/5/12/chartex" xmlns:cx7="http://schemas.microsoft.com/office/drawing/2016/5/13/chartex" xmlns:cx8="http://schemas.microsoft.com/office/drawing/2016/5/14/chartex" xmlns:mc="http://schemas.openxmlformats.org/markup-compatibility/2006" xmlns:aink="http://schemas.microsoft.com/office/drawing/2016/ink" xmlns:am3d="http://schemas.microsoft.com/office/drawing/2017/model3d" xmlns:o="urn:schemas-microsoft-com:office:office" xmlns:r="http://schemas.openxmlformats.org/officeDocument/2006/relationships" xmlns:m="http://schemas.openxmlformats.org/officeDocument/2006/math" xmlns:v="urn:schemas-microsoft-com:vml" xmlns:wp14="http://schemas.microsoft.com/office/word/2010/wordprocessingDrawing" xmlns:wp="http://schemas.openxmlformats.org/drawingml/2006/wordprocessingDrawing" xmlns:w10="urn:schemas-microsoft-com:office:word" xmlns:w="http://schemas.openxmlformats.org/wordprocessingml/2006/main" xmlns:w14="http://schemas.microsoft.com/office/word/2010/wordml" xmlns:w15="http://schemas.microsoft.com/office/word/2012/wordml" xmlns:w16cid="http://schemas.microsoft.com/office/word/2016/wordml/cid" xmlns:w16se="http://schemas.microsoft.com/office/word/2015/wordml/symex" xmlns:wpg="http://schemas.microsoft.com/office/word/2010/wordprocessingGroup" xmlns:wpi="http://schemas.microsoft.com/office/word/2010/wordprocessingInk" xmlns:wne="http://schemas.microsoft.com/office/word/2006/wordml" xmlns:wps="http://schemas.microsoft.com/office/word/2010/wordprocessingShape" mc:Ignorable="w14 w15 w16se w16cid wp14">
   <w:endnote w:type="separator" w:id="-1">
     <w:p>
       <w:pPr>
@@ -2022,7 +2224,7 @@
 </file>
 
 <file path=word/footer1.xml><?xml version="1.0" encoding="utf-8"?>
-<w:ftr xmlns:wpc="http://schemas.microsoft.com/office/word/2010/wordprocessingCanvas" xmlns:mo="http://schemas.microsoft.com/office/mac/office/2008/main" xmlns:mc="http://schemas.openxmlformats.org/markup-compatibility/2006" xmlns:mv="urn:schemas-microsoft-com:mac:vml" xmlns:o="urn:schemas-microsoft-com:office:office" xmlns:r="http://schemas.openxmlformats.org/officeDocument/2006/relationships" xmlns:m="http://schemas.openxmlformats.org/officeDocument/2006/math" xmlns:v="urn:schemas-microsoft-com:vml" xmlns:wp14="http://schemas.microsoft.com/office/word/2010/wordprocessingDrawing" xmlns:wp="http://schemas.openxmlformats.org/drawingml/2006/wordprocessingDrawing" xmlns:w10="urn:schemas-microsoft-com:office:word" xmlns:w="http://schemas.openxmlformats.org/wordprocessingml/2006/main" xmlns:w14="http://schemas.microsoft.com/office/word/2010/wordml" xmlns:wpg="http://schemas.microsoft.com/office/word/2010/wordprocessingGroup" xmlns:wpi="http://schemas.microsoft.com/office/word/2010/wordprocessingInk" xmlns:wne="http://schemas.microsoft.com/office/word/2006/wordml" xmlns:wps="http://schemas.microsoft.com/office/word/2010/wordprocessingShape" mc:Ignorable="w14 wp14">
+<w:ftr xmlns:wpc="http://schemas.microsoft.com/office/word/2010/wordprocessingCanvas" xmlns:cx="http://schemas.microsoft.com/office/drawing/2014/chartex" xmlns:cx1="http://schemas.microsoft.com/office/drawing/2015/9/8/chartex" xmlns:cx2="http://schemas.microsoft.com/office/drawing/2015/10/21/chartex" xmlns:cx3="http://schemas.microsoft.com/office/drawing/2016/5/9/chartex" xmlns:cx4="http://schemas.microsoft.com/office/drawing/2016/5/10/chartex" xmlns:cx5="http://schemas.microsoft.com/office/drawing/2016/5/11/chartex" xmlns:cx6="http://schemas.microsoft.com/office/drawing/2016/5/12/chartex" xmlns:cx7="http://schemas.microsoft.com/office/drawing/2016/5/13/chartex" xmlns:cx8="http://schemas.microsoft.com/office/drawing/2016/5/14/chartex" xmlns:mc="http://schemas.openxmlformats.org/markup-compatibility/2006" xmlns:aink="http://schemas.microsoft.com/office/drawing/2016/ink" xmlns:am3d="http://schemas.microsoft.com/office/drawing/2017/model3d" xmlns:o="urn:schemas-microsoft-com:office:office" xmlns:r="http://schemas.openxmlformats.org/officeDocument/2006/relationships" xmlns:m="http://schemas.openxmlformats.org/officeDocument/2006/math" xmlns:v="urn:schemas-microsoft-com:vml" xmlns:wp14="http://schemas.microsoft.com/office/word/2010/wordprocessingDrawing" xmlns:wp="http://schemas.openxmlformats.org/drawingml/2006/wordprocessingDrawing" xmlns:w10="urn:schemas-microsoft-com:office:word" xmlns:w="http://schemas.openxmlformats.org/wordprocessingml/2006/main" xmlns:w14="http://schemas.microsoft.com/office/word/2010/wordml" xmlns:w15="http://schemas.microsoft.com/office/word/2012/wordml" xmlns:w16cid="http://schemas.microsoft.com/office/word/2016/wordml/cid" xmlns:w16se="http://schemas.microsoft.com/office/word/2015/wordml/symex" xmlns:wpg="http://schemas.microsoft.com/office/word/2010/wordprocessingGroup" xmlns:wpi="http://schemas.microsoft.com/office/word/2010/wordprocessingInk" xmlns:wne="http://schemas.microsoft.com/office/word/2006/wordml" xmlns:wps="http://schemas.microsoft.com/office/word/2010/wordprocessingShape" mc:Ignorable="w14 w15 w16se w16cid wp14">
   <w:p>
     <w:pPr>
       <w:pStyle w:val="Footer"/>
@@ -2034,7 +2236,7 @@
       <mc:AlternateContent>
         <mc:Choice Requires="wps">
           <w:drawing>
-            <wp:anchor distT="0" distB="0" distL="114300" distR="114300" simplePos="0" relativeHeight="251660288" behindDoc="0" locked="0" layoutInCell="1" allowOverlap="1" wp14:anchorId="2069B47C" wp14:editId="1FE9C6E3">
+            <wp:anchor distT="0" distB="0" distL="114300" distR="114300" simplePos="0" relativeHeight="251660288" behindDoc="0" locked="0" layoutInCell="1" allowOverlap="1" wp14:anchorId="2B534E4A" wp14:editId="35EF43BA">
               <wp:simplePos x="0" y="0"/>
               <wp:positionH relativeFrom="column">
                 <wp:posOffset>914400</wp:posOffset>
@@ -2180,7 +2382,7 @@
         </mc:Choice>
         <mc:Fallback>
           <w:pict>
-            <v:rect id="Rectangle 17" o:spid="_x0000_s1026" style="position:absolute;margin-left:1in;margin-top:6.45pt;width:270pt;height:36pt;z-index:251660288;visibility:visible;mso-wrap-style:square;mso-width-percent:0;mso-height-percent:0;mso-wrap-distance-left:9pt;mso-wrap-distance-top:0;mso-wrap-distance-right:9pt;mso-wrap-distance-bottom:0;mso-position-horizontal:absolute;mso-position-horizontal-relative:text;mso-position-vertical:absolute;mso-position-vertical-relative:text;mso-width-percent:0;mso-height-percent:0;mso-width-relative:margin;mso-height-relative:margin;v-text-anchor:middle" o:gfxdata="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" filled="f" stroked="f" strokeweight="1pt">
+            <v:rect w14:anchorId="2B534E4A" id="Rectangle 17" o:spid="_x0000_s1026" style="position:absolute;margin-left:1in;margin-top:6.45pt;width:270pt;height:36pt;z-index:251660288;visibility:visible;mso-wrap-style:square;mso-width-percent:0;mso-height-percent:0;mso-wrap-distance-left:9pt;mso-wrap-distance-top:0;mso-wrap-distance-right:9pt;mso-wrap-distance-bottom:0;mso-position-horizontal:absolute;mso-position-horizontal-relative:text;mso-position-vertical:absolute;mso-position-vertical-relative:text;mso-width-percent:0;mso-height-percent:0;mso-width-relative:margin;mso-height-relative:margin;v-text-anchor:middle" o:gfxdata="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" filled="f" stroked="f" strokeweight="1pt">
               <v:textbox>
                 <w:txbxContent>
                   <w:p>
@@ -2271,7 +2473,7 @@
         <w:noProof/>
       </w:rPr>
       <w:drawing>
-        <wp:anchor distT="0" distB="0" distL="114300" distR="114300" simplePos="0" relativeHeight="251659264" behindDoc="0" locked="0" layoutInCell="1" allowOverlap="1" wp14:anchorId="29A28849" wp14:editId="79FDFD42">
+        <wp:anchor distT="0" distB="0" distL="114300" distR="114300" simplePos="0" relativeHeight="251659264" behindDoc="0" locked="0" layoutInCell="1" allowOverlap="1" wp14:anchorId="3705FE0E" wp14:editId="7BF01D7F">
           <wp:simplePos x="0" y="0"/>
           <wp:positionH relativeFrom="column">
             <wp:posOffset>0</wp:posOffset>
@@ -2338,7 +2540,7 @@
 </file>
 
 <file path=word/footnotes.xml><?xml version="1.0" encoding="utf-8"?>
-<w:footnotes xmlns:wpc="http://schemas.microsoft.com/office/word/2010/wordprocessingCanvas" xmlns:mo="http://schemas.microsoft.com/office/mac/office/2008/main" xmlns:mc="http://schemas.openxmlformats.org/markup-compatibility/2006" xmlns:mv="urn:schemas-microsoft-com:mac:vml" xmlns:o="urn:schemas-microsoft-com:office:office" xmlns:r="http://schemas.openxmlformats.org/officeDocument/2006/relationships" xmlns:m="http://schemas.openxmlformats.org/officeDocument/2006/math" xmlns:v="urn:schemas-microsoft-com:vml" xmlns:wp14="http://schemas.microsoft.com/office/word/2010/wordprocessingDrawing" xmlns:wp="http://schemas.openxmlformats.org/drawingml/2006/wordprocessingDrawing" xmlns:w10="urn:schemas-microsoft-com:office:word" xmlns:w="http://schemas.openxmlformats.org/wordprocessingml/2006/main" xmlns:w14="http://schemas.microsoft.com/office/word/2010/wordml" xmlns:wpg="http://schemas.microsoft.com/office/word/2010/wordprocessingGroup" xmlns:wpi="http://schemas.microsoft.com/office/word/2010/wordprocessingInk" xmlns:wne="http://schemas.microsoft.com/office/word/2006/wordml" xmlns:wps="http://schemas.microsoft.com/office/word/2010/wordprocessingShape" mc:Ignorable="w14 wp14">
+<w:footnotes xmlns:wpc="http://schemas.microsoft.com/office/word/2010/wordprocessingCanvas" xmlns:cx="http://schemas.microsoft.com/office/drawing/2014/chartex" xmlns:cx1="http://schemas.microsoft.com/office/drawing/2015/9/8/chartex" xmlns:cx2="http://schemas.microsoft.com/office/drawing/2015/10/21/chartex" xmlns:cx3="http://schemas.microsoft.com/office/drawing/2016/5/9/chartex" xmlns:cx4="http://schemas.microsoft.com/office/drawing/2016/5/10/chartex" xmlns:cx5="http://schemas.microsoft.com/office/drawing/2016/5/11/chartex" xmlns:cx6="http://schemas.microsoft.com/office/drawing/2016/5/12/chartex" xmlns:cx7="http://schemas.microsoft.com/office/drawing/2016/5/13/chartex" xmlns:cx8="http://schemas.microsoft.com/office/drawing/2016/5/14/chartex" xmlns:mc="http://schemas.openxmlformats.org/markup-compatibility/2006" xmlns:aink="http://schemas.microsoft.com/office/drawing/2016/ink" xmlns:am3d="http://schemas.microsoft.com/office/drawing/2017/model3d" xmlns:o="urn:schemas-microsoft-com:office:office" xmlns:r="http://schemas.openxmlformats.org/officeDocument/2006/relationships" xmlns:m="http://schemas.openxmlformats.org/officeDocument/2006/math" xmlns:v="urn:schemas-microsoft-com:vml" xmlns:wp14="http://schemas.microsoft.com/office/word/2010/wordprocessingDrawing" xmlns:wp="http://schemas.openxmlformats.org/drawingml/2006/wordprocessingDrawing" xmlns:w10="urn:schemas-microsoft-com:office:word" xmlns:w="http://schemas.openxmlformats.org/wordprocessingml/2006/main" xmlns:w14="http://schemas.microsoft.com/office/word/2010/wordml" xmlns:w15="http://schemas.microsoft.com/office/word/2012/wordml" xmlns:w16cid="http://schemas.microsoft.com/office/word/2016/wordml/cid" xmlns:w16se="http://schemas.microsoft.com/office/word/2015/wordml/symex" xmlns:wpg="http://schemas.microsoft.com/office/word/2010/wordprocessingGroup" xmlns:wpi="http://schemas.microsoft.com/office/word/2010/wordprocessingInk" xmlns:wne="http://schemas.microsoft.com/office/word/2006/wordml" xmlns:wps="http://schemas.microsoft.com/office/word/2010/wordprocessingShape" mc:Ignorable="w14 w15 w16se w16cid wp14">
   <w:footnote w:type="separator" w:id="-1">
     <w:p>
       <w:pPr>
@@ -2363,7 +2565,7 @@
 </file>
 
 <file path=word/header1.xml><?xml version="1.0" encoding="utf-8"?>
-<w:hdr xmlns:wpc="http://schemas.microsoft.com/office/word/2010/wordprocessingCanvas" xmlns:mo="http://schemas.microsoft.com/office/mac/office/2008/main" xmlns:mc="http://schemas.openxmlformats.org/markup-compatibility/2006" xmlns:mv="urn:schemas-microsoft-com:mac:vml" xmlns:o="urn:schemas-microsoft-com:office:office" xmlns:r="http://schemas.openxmlformats.org/officeDocument/2006/relationships" xmlns:m="http://schemas.openxmlformats.org/officeDocument/2006/math" xmlns:v="urn:schemas-microsoft-com:vml" xmlns:wp14="http://schemas.microsoft.com/office/word/2010/wordprocessingDrawing" xmlns:wp="http://schemas.openxmlformats.org/drawingml/2006/wordprocessingDrawing" xmlns:w10="urn:schemas-microsoft-com:office:word" xmlns:w="http://schemas.openxmlformats.org/wordprocessingml/2006/main" xmlns:w14="http://schemas.microsoft.com/office/word/2010/wordml" xmlns:wpg="http://schemas.microsoft.com/office/word/2010/wordprocessingGroup" xmlns:wpi="http://schemas.microsoft.com/office/word/2010/wordprocessingInk" xmlns:wne="http://schemas.microsoft.com/office/word/2006/wordml" xmlns:wps="http://schemas.microsoft.com/office/word/2010/wordprocessingShape" mc:Ignorable="w14 wp14">
+<w:hdr xmlns:wpc="http://schemas.microsoft.com/office/word/2010/wordprocessingCanvas" xmlns:cx="http://schemas.microsoft.com/office/drawing/2014/chartex" xmlns:cx1="http://schemas.microsoft.com/office/drawing/2015/9/8/chartex" xmlns:cx2="http://schemas.microsoft.com/office/drawing/2015/10/21/chartex" xmlns:cx3="http://schemas.microsoft.com/office/drawing/2016/5/9/chartex" xmlns:cx4="http://schemas.microsoft.com/office/drawing/2016/5/10/chartex" xmlns:cx5="http://schemas.microsoft.com/office/drawing/2016/5/11/chartex" xmlns:cx6="http://schemas.microsoft.com/office/drawing/2016/5/12/chartex" xmlns:cx7="http://schemas.microsoft.com/office/drawing/2016/5/13/chartex" xmlns:cx8="http://schemas.microsoft.com/office/drawing/2016/5/14/chartex" xmlns:mc="http://schemas.openxmlformats.org/markup-compatibility/2006" xmlns:aink="http://schemas.microsoft.com/office/drawing/2016/ink" xmlns:am3d="http://schemas.microsoft.com/office/drawing/2017/model3d" xmlns:o="urn:schemas-microsoft-com:office:office" xmlns:r="http://schemas.openxmlformats.org/officeDocument/2006/relationships" xmlns:m="http://schemas.openxmlformats.org/officeDocument/2006/math" xmlns:v="urn:schemas-microsoft-com:vml" xmlns:wp14="http://schemas.microsoft.com/office/word/2010/wordprocessingDrawing" xmlns:wp="http://schemas.openxmlformats.org/drawingml/2006/wordprocessingDrawing" xmlns:w10="urn:schemas-microsoft-com:office:word" xmlns:w="http://schemas.openxmlformats.org/wordprocessingml/2006/main" xmlns:w14="http://schemas.microsoft.com/office/word/2010/wordml" xmlns:w15="http://schemas.microsoft.com/office/word/2012/wordml" xmlns:w16cid="http://schemas.microsoft.com/office/word/2016/wordml/cid" xmlns:w16se="http://schemas.microsoft.com/office/word/2015/wordml/symex" xmlns:wpg="http://schemas.microsoft.com/office/word/2010/wordprocessingGroup" xmlns:wpi="http://schemas.microsoft.com/office/word/2010/wordprocessingInk" xmlns:wne="http://schemas.microsoft.com/office/word/2006/wordml" xmlns:wps="http://schemas.microsoft.com/office/word/2010/wordprocessingShape" mc:Ignorable="w14 w15 w16se w16cid wp14">
   <w:p>
     <w:pPr>
       <w:pStyle w:val="Header"/>
@@ -2376,8 +2578,8 @@
 </file>
 
 <file path=word/numbering.xml><?xml version="1.0" encoding="utf-8"?>
-<w:numbering xmlns:wpc="http://schemas.microsoft.com/office/word/2010/wordprocessingCanvas" xmlns:mo="http://schemas.microsoft.com/office/mac/office/2008/main" xmlns:mc="http://schemas.openxmlformats.org/markup-compatibility/2006" xmlns:mv="urn:schemas-microsoft-com:mac:vml" xmlns:o="urn:schemas-microsoft-com:office:office" xmlns:r="http://schemas.openxmlformats.org/officeDocument/2006/relationships" xmlns:m="http://schemas.openxmlformats.org/officeDocument/2006/math" xmlns:v="urn:schemas-microsoft-com:vml" xmlns:wp14="http://schemas.microsoft.com/office/word/2010/wordprocessingDrawing" xmlns:wp="http://schemas.openxmlformats.org/drawingml/2006/wordprocessingDrawing" xmlns:w10="urn:schemas-microsoft-com:office:word" xmlns:w="http://schemas.openxmlformats.org/wordprocessingml/2006/main" xmlns:w14="http://schemas.microsoft.com/office/word/2010/wordml" xmlns:wpg="http://schemas.microsoft.com/office/word/2010/wordprocessingGroup" xmlns:wpi="http://schemas.microsoft.com/office/word/2010/wordprocessingInk" xmlns:wne="http://schemas.microsoft.com/office/word/2006/wordml" xmlns:wps="http://schemas.microsoft.com/office/word/2010/wordprocessingShape" mc:Ignorable="w14 wp14">
-  <w:abstractNum w:abstractNumId="0">
+<w:numbering xmlns:wpc="http://schemas.microsoft.com/office/word/2010/wordprocessingCanvas" xmlns:cx="http://schemas.microsoft.com/office/drawing/2014/chartex" xmlns:cx1="http://schemas.microsoft.com/office/drawing/2015/9/8/chartex" xmlns:cx2="http://schemas.microsoft.com/office/drawing/2015/10/21/chartex" xmlns:cx3="http://schemas.microsoft.com/office/drawing/2016/5/9/chartex" xmlns:cx4="http://schemas.microsoft.com/office/drawing/2016/5/10/chartex" xmlns:cx5="http://schemas.microsoft.com/office/drawing/2016/5/11/chartex" xmlns:cx6="http://schemas.microsoft.com/office/drawing/2016/5/12/chartex" xmlns:cx7="http://schemas.microsoft.com/office/drawing/2016/5/13/chartex" xmlns:cx8="http://schemas.microsoft.com/office/drawing/2016/5/14/chartex" xmlns:mc="http://schemas.openxmlformats.org/markup-compatibility/2006" xmlns:aink="http://schemas.microsoft.com/office/drawing/2016/ink" xmlns:am3d="http://schemas.microsoft.com/office/drawing/2017/model3d" xmlns:o="urn:schemas-microsoft-com:office:office" xmlns:r="http://schemas.openxmlformats.org/officeDocument/2006/relationships" xmlns:m="http://schemas.openxmlformats.org/officeDocument/2006/math" xmlns:v="urn:schemas-microsoft-com:vml" xmlns:wp14="http://schemas.microsoft.com/office/word/2010/wordprocessingDrawing" xmlns:wp="http://schemas.openxmlformats.org/drawingml/2006/wordprocessingDrawing" xmlns:w10="urn:schemas-microsoft-com:office:word" xmlns:w="http://schemas.openxmlformats.org/wordprocessingml/2006/main" xmlns:w14="http://schemas.microsoft.com/office/word/2010/wordml" xmlns:w15="http://schemas.microsoft.com/office/word/2012/wordml" xmlns:w16cid="http://schemas.microsoft.com/office/word/2016/wordml/cid" xmlns:w16se="http://schemas.microsoft.com/office/word/2015/wordml/symex" xmlns:wpg="http://schemas.microsoft.com/office/word/2010/wordprocessingGroup" xmlns:wpi="http://schemas.microsoft.com/office/word/2010/wordprocessingInk" xmlns:wne="http://schemas.microsoft.com/office/word/2006/wordml" xmlns:wps="http://schemas.microsoft.com/office/word/2010/wordprocessingShape" mc:Ignorable="w14 w15 w16se w16cid wp14">
+  <w:abstractNum w:abstractNumId="0" w15:restartNumberingAfterBreak="0">
     <w:nsid w:val="392F00B0"/>
     <w:multiLevelType w:val="multilevel"/>
     <w:tmpl w:val="3E746FAC"/>
@@ -2526,7 +2728,7 @@
       </w:rPr>
     </w:lvl>
   </w:abstractNum>
-  <w:abstractNum w:abstractNumId="1">
+  <w:abstractNum w:abstractNumId="1" w15:restartNumberingAfterBreak="0">
     <w:nsid w:val="4B2104D1"/>
     <w:multiLevelType w:val="multilevel"/>
     <w:tmpl w:val="EBE2E2A4"/>
@@ -2639,7 +2841,7 @@
       </w:pPr>
     </w:lvl>
   </w:abstractNum>
-  <w:abstractNum w:abstractNumId="2">
+  <w:abstractNum w:abstractNumId="2" w15:restartNumberingAfterBreak="0">
     <w:nsid w:val="5E066719"/>
     <w:multiLevelType w:val="hybridMultilevel"/>
     <w:tmpl w:val="D332C0D0"/>
@@ -2752,7 +2954,120 @@
       </w:rPr>
     </w:lvl>
   </w:abstractNum>
-  <w:abstractNum w:abstractNumId="3">
+  <w:abstractNum w:abstractNumId="3" w15:restartNumberingAfterBreak="0">
+    <w:nsid w:val="6EF878BD"/>
+    <w:multiLevelType w:val="multilevel"/>
+    <w:tmpl w:val="5B30DC26"/>
+    <w:lvl w:ilvl="0">
+      <w:start w:val="1"/>
+      <w:numFmt w:val="decimal"/>
+      <w:lvlText w:val="%1."/>
+      <w:lvlJc w:val="left"/>
+      <w:pPr>
+        <w:tabs>
+          <w:tab w:val="num" w:pos="720"/>
+        </w:tabs>
+        <w:ind w:left="720" w:hanging="360"/>
+      </w:pPr>
+    </w:lvl>
+    <w:lvl w:ilvl="1" w:tentative="1">
+      <w:start w:val="1"/>
+      <w:numFmt w:val="decimal"/>
+      <w:lvlText w:val="%2."/>
+      <w:lvlJc w:val="left"/>
+      <w:pPr>
+        <w:tabs>
+          <w:tab w:val="num" w:pos="1440"/>
+        </w:tabs>
+        <w:ind w:left="1440" w:hanging="360"/>
+      </w:pPr>
+    </w:lvl>
+    <w:lvl w:ilvl="2" w:tentative="1">
+      <w:start w:val="1"/>
+      <w:numFmt w:val="decimal"/>
+      <w:lvlText w:val="%3."/>
+      <w:lvlJc w:val="left"/>
+      <w:pPr>
+        <w:tabs>
+          <w:tab w:val="num" w:pos="2160"/>
+        </w:tabs>
+        <w:ind w:left="2160" w:hanging="360"/>
+      </w:pPr>
+    </w:lvl>
+    <w:lvl w:ilvl="3" w:tentative="1">
+      <w:start w:val="1"/>
+      <w:numFmt w:val="decimal"/>
+      <w:lvlText w:val="%4."/>
+      <w:lvlJc w:val="left"/>
+      <w:pPr>
+        <w:tabs>
+          <w:tab w:val="num" w:pos="2880"/>
+        </w:tabs>
+        <w:ind w:left="2880" w:hanging="360"/>
+      </w:pPr>
+    </w:lvl>
+    <w:lvl w:ilvl="4" w:tentative="1">
+      <w:start w:val="1"/>
+      <w:numFmt w:val="decimal"/>
+      <w:lvlText w:val="%5."/>
+      <w:lvlJc w:val="left"/>
+      <w:pPr>
+        <w:tabs>
+          <w:tab w:val="num" w:pos="3600"/>
+        </w:tabs>
+        <w:ind w:left="3600" w:hanging="360"/>
+      </w:pPr>
+    </w:lvl>
+    <w:lvl w:ilvl="5" w:tentative="1">
+      <w:start w:val="1"/>
+      <w:numFmt w:val="decimal"/>
+      <w:lvlText w:val="%6."/>
+      <w:lvlJc w:val="left"/>
+      <w:pPr>
+        <w:tabs>
+          <w:tab w:val="num" w:pos="4320"/>
+        </w:tabs>
+        <w:ind w:left="4320" w:hanging="360"/>
+      </w:pPr>
+    </w:lvl>
+    <w:lvl w:ilvl="6" w:tentative="1">
+      <w:start w:val="1"/>
+      <w:numFmt w:val="decimal"/>
+      <w:lvlText w:val="%7."/>
+      <w:lvlJc w:val="left"/>
+      <w:pPr>
+        <w:tabs>
+          <w:tab w:val="num" w:pos="5040"/>
+        </w:tabs>
+        <w:ind w:left="5040" w:hanging="360"/>
+      </w:pPr>
+    </w:lvl>
+    <w:lvl w:ilvl="7" w:tentative="1">
+      <w:start w:val="1"/>
+      <w:numFmt w:val="decimal"/>
+      <w:lvlText w:val="%8."/>
+      <w:lvlJc w:val="left"/>
+      <w:pPr>
+        <w:tabs>
+          <w:tab w:val="num" w:pos="5760"/>
+        </w:tabs>
+        <w:ind w:left="5760" w:hanging="360"/>
+      </w:pPr>
+    </w:lvl>
+    <w:lvl w:ilvl="8" w:tentative="1">
+      <w:start w:val="1"/>
+      <w:numFmt w:val="decimal"/>
+      <w:lvlText w:val="%9."/>
+      <w:lvlJc w:val="left"/>
+      <w:pPr>
+        <w:tabs>
+          <w:tab w:val="num" w:pos="6480"/>
+        </w:tabs>
+        <w:ind w:left="6480" w:hanging="360"/>
+      </w:pPr>
+    </w:lvl>
+  </w:abstractNum>
+  <w:abstractNum w:abstractNumId="4" w15:restartNumberingAfterBreak="0">
     <w:nsid w:val="6F3873F2"/>
     <w:multiLevelType w:val="multilevel"/>
     <w:tmpl w:val="C896ADBC"/>
@@ -2908,16 +3223,19 @@
     <w:abstractNumId w:val="2"/>
   </w:num>
   <w:num w:numId="3">
-    <w:abstractNumId w:val="3"/>
+    <w:abstractNumId w:val="4"/>
   </w:num>
   <w:num w:numId="4">
     <w:abstractNumId w:val="0"/>
+  </w:num>
+  <w:num w:numId="5">
+    <w:abstractNumId w:val="3"/>
   </w:num>
 </w:numbering>
 </file>
 
 <file path=word/styles.xml><?xml version="1.0" encoding="utf-8"?>
-<w:styles xmlns:mc="http://schemas.openxmlformats.org/markup-compatibility/2006" xmlns:r="http://schemas.openxmlformats.org/officeDocument/2006/relationships" xmlns:w="http://schemas.openxmlformats.org/wordprocessingml/2006/main" xmlns:w14="http://schemas.microsoft.com/office/word/2010/wordml" mc:Ignorable="w14">
+<w:styles xmlns:mc="http://schemas.openxmlformats.org/markup-compatibility/2006" xmlns:r="http://schemas.openxmlformats.org/officeDocument/2006/relationships" xmlns:w="http://schemas.openxmlformats.org/wordprocessingml/2006/main" xmlns:w14="http://schemas.microsoft.com/office/word/2010/wordml" xmlns:w15="http://schemas.microsoft.com/office/word/2012/wordml" xmlns:w16cid="http://schemas.microsoft.com/office/word/2016/wordml/cid" xmlns:w16se="http://schemas.microsoft.com/office/word/2015/wordml/symex" mc:Ignorable="w14 w15 w16se w16cid">
   <w:docDefaults>
     <w:rPrDefault>
       <w:rPr>
@@ -2933,153 +3251,377 @@
       </w:pPr>
     </w:pPrDefault>
   </w:docDefaults>
-  <w:latentStyles w:defLockedState="0" w:defUIPriority="99" w:defSemiHidden="1" w:defUnhideWhenUsed="1" w:defQFormat="0" w:count="276">
-    <w:lsdException w:name="Normal" w:semiHidden="0" w:uiPriority="0" w:unhideWhenUsed="0" w:qFormat="1"/>
-    <w:lsdException w:name="heading 1" w:semiHidden="0" w:uiPriority="9" w:unhideWhenUsed="0" w:qFormat="1"/>
-    <w:lsdException w:name="heading 2" w:uiPriority="9" w:qFormat="1"/>
-    <w:lsdException w:name="heading 3" w:uiPriority="9" w:qFormat="1"/>
-    <w:lsdException w:name="heading 4" w:uiPriority="9" w:qFormat="1"/>
-    <w:lsdException w:name="heading 5" w:uiPriority="9" w:qFormat="1"/>
-    <w:lsdException w:name="heading 6" w:uiPriority="9" w:qFormat="1"/>
-    <w:lsdException w:name="heading 7" w:uiPriority="9" w:qFormat="1"/>
-    <w:lsdException w:name="heading 8" w:uiPriority="9" w:qFormat="1"/>
-    <w:lsdException w:name="heading 9" w:uiPriority="9" w:qFormat="1"/>
-    <w:lsdException w:name="toc 1" w:uiPriority="39"/>
-    <w:lsdException w:name="toc 2" w:uiPriority="39"/>
-    <w:lsdException w:name="toc 3" w:uiPriority="39"/>
-    <w:lsdException w:name="toc 4" w:uiPriority="39"/>
-    <w:lsdException w:name="toc 5" w:uiPriority="39"/>
-    <w:lsdException w:name="toc 6" w:uiPriority="39"/>
-    <w:lsdException w:name="toc 7" w:uiPriority="39"/>
-    <w:lsdException w:name="toc 8" w:uiPriority="39"/>
-    <w:lsdException w:name="toc 9" w:uiPriority="39"/>
-    <w:lsdException w:name="caption" w:uiPriority="35" w:qFormat="1"/>
-    <w:lsdException w:name="Title" w:semiHidden="0" w:uiPriority="10" w:unhideWhenUsed="0" w:qFormat="1"/>
-    <w:lsdException w:name="Default Paragraph Font" w:uiPriority="1"/>
-    <w:lsdException w:name="Subtitle" w:semiHidden="0" w:uiPriority="11" w:unhideWhenUsed="0" w:qFormat="1"/>
-    <w:lsdException w:name="Strong" w:semiHidden="0" w:uiPriority="22" w:unhideWhenUsed="0" w:qFormat="1"/>
-    <w:lsdException w:name="Emphasis" w:semiHidden="0" w:uiPriority="20" w:unhideWhenUsed="0" w:qFormat="1"/>
-    <w:lsdException w:name="Table Grid" w:semiHidden="0" w:uiPriority="39" w:unhideWhenUsed="0"/>
-    <w:lsdException w:name="Note Level 1" w:semiHidden="0" w:unhideWhenUsed="0"/>
-    <w:lsdException w:name="Note Level 2" w:semiHidden="0" w:unhideWhenUsed="0"/>
-    <w:lsdException w:name="Note Level 3" w:semiHidden="0" w:unhideWhenUsed="0"/>
-    <w:lsdException w:name="Note Level 4" w:semiHidden="0" w:unhideWhenUsed="0"/>
-    <w:lsdException w:name="Note Level 5" w:semiHidden="0" w:unhideWhenUsed="0"/>
-    <w:lsdException w:name="Note Level 6" w:semiHidden="0" w:unhideWhenUsed="0"/>
-    <w:lsdException w:name="Note Level 7" w:semiHidden="0" w:unhideWhenUsed="0"/>
-    <w:lsdException w:name="Note Level 8" w:semiHidden="0" w:unhideWhenUsed="0"/>
-    <w:lsdException w:name="Note Level 9" w:semiHidden="0" w:unhideWhenUsed="0"/>
-    <w:lsdException w:name="Placeholder Text" w:unhideWhenUsed="0"/>
-    <w:lsdException w:name="No Spacing" w:semiHidden="0" w:uiPriority="1" w:unhideWhenUsed="0" w:qFormat="1"/>
-    <w:lsdException w:name="Light Shading" w:semiHidden="0" w:uiPriority="60" w:unhideWhenUsed="0"/>
-    <w:lsdException w:name="Light List" w:semiHidden="0" w:uiPriority="61" w:unhideWhenUsed="0"/>
-    <w:lsdException w:name="Light Grid" w:semiHidden="0" w:uiPriority="62" w:unhideWhenUsed="0"/>
-    <w:lsdException w:name="Medium Shading 1" w:semiHidden="0" w:uiPriority="63" w:unhideWhenUsed="0"/>
-    <w:lsdException w:name="Medium Shading 2" w:semiHidden="0" w:uiPriority="64" w:unhideWhenUsed="0"/>
-    <w:lsdException w:name="Medium List 1" w:semiHidden="0" w:uiPriority="65" w:unhideWhenUsed="0"/>
-    <w:lsdException w:name="Medium List 2" w:semiHidden="0" w:uiPriority="66" w:unhideWhenUsed="0"/>
-    <w:lsdException w:name="Medium Grid 1" w:semiHidden="0" w:uiPriority="67" w:unhideWhenUsed="0"/>
-    <w:lsdException w:name="Medium Grid 2" w:semiHidden="0" w:uiPriority="68" w:unhideWhenUsed="0"/>
-    <w:lsdException w:name="Medium Grid 3" w:semiHidden="0" w:uiPriority="69" w:unhideWhenUsed="0"/>
-    <w:lsdException w:name="Dark List" w:semiHidden="0" w:uiPriority="70" w:unhideWhenUsed="0"/>
-    <w:lsdException w:name="Colorful Shading" w:semiHidden="0" w:uiPriority="71" w:unhideWhenUsed="0"/>
-    <w:lsdException w:name="Colorful List" w:semiHidden="0" w:uiPriority="72" w:unhideWhenUsed="0"/>
-    <w:lsdException w:name="Colorful Grid" w:semiHidden="0" w:uiPriority="73" w:unhideWhenUsed="0"/>
-    <w:lsdException w:name="Light Shading Accent 1" w:semiHidden="0" w:uiPriority="60" w:unhideWhenUsed="0"/>
-    <w:lsdException w:name="Light List Accent 1" w:semiHidden="0" w:uiPriority="61" w:unhideWhenUsed="0"/>
-    <w:lsdException w:name="Light Grid Accent 1" w:semiHidden="0" w:uiPriority="62" w:unhideWhenUsed="0"/>
-    <w:lsdException w:name="Medium Shading 1 Accent 1" w:semiHidden="0" w:uiPriority="63" w:unhideWhenUsed="0"/>
-    <w:lsdException w:name="Medium Shading 2 Accent 1" w:semiHidden="0" w:uiPriority="64" w:unhideWhenUsed="0"/>
-    <w:lsdException w:name="Medium List 1 Accent 1" w:semiHidden="0" w:uiPriority="65" w:unhideWhenUsed="0"/>
-    <w:lsdException w:name="Revision" w:unhideWhenUsed="0"/>
-    <w:lsdException w:name="List Paragraph" w:semiHidden="0" w:uiPriority="34" w:unhideWhenUsed="0" w:qFormat="1"/>
-    <w:lsdException w:name="Quote" w:semiHidden="0" w:uiPriority="29" w:unhideWhenUsed="0" w:qFormat="1"/>
-    <w:lsdException w:name="Intense Quote" w:semiHidden="0" w:uiPriority="30" w:unhideWhenUsed="0" w:qFormat="1"/>
-    <w:lsdException w:name="Medium List 2 Accent 1" w:semiHidden="0" w:uiPriority="66" w:unhideWhenUsed="0"/>
-    <w:lsdException w:name="Medium Grid 1 Accent 1" w:semiHidden="0" w:uiPriority="67" w:unhideWhenUsed="0"/>
-    <w:lsdException w:name="Medium Grid 2 Accent 1" w:semiHidden="0" w:uiPriority="68" w:unhideWhenUsed="0"/>
-    <w:lsdException w:name="Medium Grid 3 Accent 1" w:semiHidden="0" w:uiPriority="69" w:unhideWhenUsed="0"/>
-    <w:lsdException w:name="Dark List Accent 1" w:semiHidden="0" w:uiPriority="70" w:unhideWhenUsed="0"/>
-    <w:lsdException w:name="Colorful Shading Accent 1" w:semiHidden="0" w:uiPriority="71" w:unhideWhenUsed="0"/>
-    <w:lsdException w:name="Colorful List Accent 1" w:semiHidden="0" w:uiPriority="72" w:unhideWhenUsed="0"/>
-    <w:lsdException w:name="Colorful Grid Accent 1" w:semiHidden="0" w:uiPriority="73" w:unhideWhenUsed="0"/>
-    <w:lsdException w:name="Light Shading Accent 2" w:semiHidden="0" w:uiPriority="60" w:unhideWhenUsed="0"/>
-    <w:lsdException w:name="Light List Accent 2" w:semiHidden="0" w:uiPriority="61" w:unhideWhenUsed="0"/>
-    <w:lsdException w:name="Light Grid Accent 2" w:semiHidden="0" w:uiPriority="62" w:unhideWhenUsed="0"/>
-    <w:lsdException w:name="Medium Shading 1 Accent 2" w:semiHidden="0" w:uiPriority="63" w:unhideWhenUsed="0"/>
-    <w:lsdException w:name="Medium Shading 2 Accent 2" w:semiHidden="0" w:uiPriority="64" w:unhideWhenUsed="0"/>
-    <w:lsdException w:name="Medium List 1 Accent 2" w:semiHidden="0" w:uiPriority="65" w:unhideWhenUsed="0"/>
-    <w:lsdException w:name="Medium List 2 Accent 2" w:semiHidden="0" w:uiPriority="66" w:unhideWhenUsed="0"/>
-    <w:lsdException w:name="Medium Grid 1 Accent 2" w:semiHidden="0" w:uiPriority="67" w:unhideWhenUsed="0"/>
-    <w:lsdException w:name="Medium Grid 2 Accent 2" w:semiHidden="0" w:uiPriority="68" w:unhideWhenUsed="0"/>
-    <w:lsdException w:name="Medium Grid 3 Accent 2" w:semiHidden="0" w:uiPriority="69" w:unhideWhenUsed="0"/>
-    <w:lsdException w:name="Dark List Accent 2" w:semiHidden="0" w:uiPriority="70" w:unhideWhenUsed="0"/>
-    <w:lsdException w:name="Colorful Shading Accent 2" w:semiHidden="0" w:uiPriority="71" w:unhideWhenUsed="0"/>
-    <w:lsdException w:name="Colorful List Accent 2" w:semiHidden="0" w:uiPriority="72" w:unhideWhenUsed="0"/>
-    <w:lsdException w:name="Colorful Grid Accent 2" w:semiHidden="0" w:uiPriority="73" w:unhideWhenUsed="0"/>
-    <w:lsdException w:name="Light Shading Accent 3" w:semiHidden="0" w:uiPriority="60" w:unhideWhenUsed="0"/>
-    <w:lsdException w:name="Light List Accent 3" w:semiHidden="0" w:uiPriority="61" w:unhideWhenUsed="0"/>
-    <w:lsdException w:name="Light Grid Accent 3" w:semiHidden="0" w:uiPriority="62" w:unhideWhenUsed="0"/>
-    <w:lsdException w:name="Medium Shading 1 Accent 3" w:semiHidden="0" w:uiPriority="63" w:unhideWhenUsed="0"/>
-    <w:lsdException w:name="Medium Shading 2 Accent 3" w:semiHidden="0" w:uiPriority="64" w:unhideWhenUsed="0"/>
-    <w:lsdException w:name="Medium List 1 Accent 3" w:semiHidden="0" w:uiPriority="65" w:unhideWhenUsed="0"/>
-    <w:lsdException w:name="Medium List 2 Accent 3" w:semiHidden="0" w:uiPriority="66" w:unhideWhenUsed="0"/>
-    <w:lsdException w:name="Medium Grid 1 Accent 3" w:semiHidden="0" w:uiPriority="67" w:unhideWhenUsed="0"/>
-    <w:lsdException w:name="Medium Grid 2 Accent 3" w:semiHidden="0" w:uiPriority="68" w:unhideWhenUsed="0"/>
-    <w:lsdException w:name="Medium Grid 3 Accent 3" w:semiHidden="0" w:uiPriority="69" w:unhideWhenUsed="0"/>
-    <w:lsdException w:name="Dark List Accent 3" w:semiHidden="0" w:uiPriority="70" w:unhideWhenUsed="0"/>
-    <w:lsdException w:name="Colorful Shading Accent 3" w:semiHidden="0" w:uiPriority="71" w:unhideWhenUsed="0"/>
-    <w:lsdException w:name="Colorful List Accent 3" w:semiHidden="0" w:uiPriority="72" w:unhideWhenUsed="0"/>
-    <w:lsdException w:name="Colorful Grid Accent 3" w:semiHidden="0" w:uiPriority="73" w:unhideWhenUsed="0"/>
-    <w:lsdException w:name="Light Shading Accent 4" w:semiHidden="0" w:uiPriority="60" w:unhideWhenUsed="0"/>
-    <w:lsdException w:name="Light List Accent 4" w:semiHidden="0" w:uiPriority="61" w:unhideWhenUsed="0"/>
-    <w:lsdException w:name="Light Grid Accent 4" w:semiHidden="0" w:uiPriority="62" w:unhideWhenUsed="0"/>
-    <w:lsdException w:name="Medium Shading 1 Accent 4" w:semiHidden="0" w:uiPriority="63" w:unhideWhenUsed="0"/>
-    <w:lsdException w:name="Medium Shading 2 Accent 4" w:semiHidden="0" w:uiPriority="64" w:unhideWhenUsed="0"/>
-    <w:lsdException w:name="Medium List 1 Accent 4" w:semiHidden="0" w:uiPriority="65" w:unhideWhenUsed="0"/>
-    <w:lsdException w:name="Medium List 2 Accent 4" w:semiHidden="0" w:uiPriority="66" w:unhideWhenUsed="0"/>
-    <w:lsdException w:name="Medium Grid 1 Accent 4" w:semiHidden="0" w:uiPriority="67" w:unhideWhenUsed="0"/>
-    <w:lsdException w:name="Medium Grid 2 Accent 4" w:semiHidden="0" w:uiPriority="68" w:unhideWhenUsed="0"/>
-    <w:lsdException w:name="Medium Grid 3 Accent 4" w:semiHidden="0" w:uiPriority="69" w:unhideWhenUsed="0"/>
-    <w:lsdException w:name="Dark List Accent 4" w:semiHidden="0" w:uiPriority="70" w:unhideWhenUsed="0"/>
-    <w:lsdException w:name="Colorful Shading Accent 4" w:semiHidden="0" w:uiPriority="71" w:unhideWhenUsed="0"/>
-    <w:lsdException w:name="Colorful List Accent 4" w:semiHidden="0" w:uiPriority="72" w:unhideWhenUsed="0"/>
-    <w:lsdException w:name="Colorful Grid Accent 4" w:semiHidden="0" w:uiPriority="73" w:unhideWhenUsed="0"/>
-    <w:lsdException w:name="Light Shading Accent 5" w:semiHidden="0" w:uiPriority="60" w:unhideWhenUsed="0"/>
-    <w:lsdException w:name="Light List Accent 5" w:semiHidden="0" w:uiPriority="61" w:unhideWhenUsed="0"/>
-    <w:lsdException w:name="Light Grid Accent 5" w:semiHidden="0" w:uiPriority="62" w:unhideWhenUsed="0"/>
-    <w:lsdException w:name="Medium Shading 1 Accent 5" w:semiHidden="0" w:uiPriority="63" w:unhideWhenUsed="0"/>
-    <w:lsdException w:name="Medium Shading 2 Accent 5" w:semiHidden="0" w:uiPriority="64" w:unhideWhenUsed="0"/>
-    <w:lsdException w:name="Medium List 1 Accent 5" w:semiHidden="0" w:uiPriority="65" w:unhideWhenUsed="0"/>
-    <w:lsdException w:name="Medium List 2 Accent 5" w:semiHidden="0" w:uiPriority="66" w:unhideWhenUsed="0"/>
-    <w:lsdException w:name="Medium Grid 1 Accent 5" w:semiHidden="0" w:uiPriority="67" w:unhideWhenUsed="0"/>
-    <w:lsdException w:name="Medium Grid 2 Accent 5" w:semiHidden="0" w:uiPriority="68" w:unhideWhenUsed="0"/>
-    <w:lsdException w:name="Medium Grid 3 Accent 5" w:semiHidden="0" w:uiPriority="69" w:unhideWhenUsed="0"/>
-    <w:lsdException w:name="Dark List Accent 5" w:semiHidden="0" w:uiPriority="70" w:unhideWhenUsed="0"/>
-    <w:lsdException w:name="Colorful Shading Accent 5" w:semiHidden="0" w:uiPriority="71" w:unhideWhenUsed="0"/>
-    <w:lsdException w:name="Colorful List Accent 5" w:semiHidden="0" w:uiPriority="72" w:unhideWhenUsed="0"/>
-    <w:lsdException w:name="Colorful Grid Accent 5" w:semiHidden="0" w:uiPriority="73" w:unhideWhenUsed="0"/>
-    <w:lsdException w:name="Light Shading Accent 6" w:semiHidden="0" w:uiPriority="60" w:unhideWhenUsed="0"/>
-    <w:lsdException w:name="Light List Accent 6" w:semiHidden="0" w:uiPriority="61" w:unhideWhenUsed="0"/>
-    <w:lsdException w:name="Light Grid Accent 6" w:semiHidden="0" w:uiPriority="62" w:unhideWhenUsed="0"/>
-    <w:lsdException w:name="Medium Shading 1 Accent 6" w:semiHidden="0" w:uiPriority="63" w:unhideWhenUsed="0"/>
-    <w:lsdException w:name="Medium Shading 2 Accent 6" w:semiHidden="0" w:uiPriority="64" w:unhideWhenUsed="0"/>
-    <w:lsdException w:name="Medium List 1 Accent 6" w:semiHidden="0" w:uiPriority="65" w:unhideWhenUsed="0"/>
-    <w:lsdException w:name="Medium List 2 Accent 6" w:semiHidden="0" w:uiPriority="66" w:unhideWhenUsed="0"/>
-    <w:lsdException w:name="Medium Grid 1 Accent 6" w:semiHidden="0" w:uiPriority="67" w:unhideWhenUsed="0"/>
-    <w:lsdException w:name="Medium Grid 2 Accent 6" w:semiHidden="0" w:uiPriority="68" w:unhideWhenUsed="0"/>
-    <w:lsdException w:name="Medium Grid 3 Accent 6" w:semiHidden="0" w:uiPriority="69" w:unhideWhenUsed="0"/>
-    <w:lsdException w:name="Dark List Accent 6" w:semiHidden="0" w:uiPriority="70" w:unhideWhenUsed="0"/>
-    <w:lsdException w:name="Colorful Shading Accent 6" w:semiHidden="0" w:uiPriority="71" w:unhideWhenUsed="0"/>
-    <w:lsdException w:name="Colorful List Accent 6" w:semiHidden="0" w:uiPriority="72" w:unhideWhenUsed="0"/>
-    <w:lsdException w:name="Colorful Grid Accent 6" w:semiHidden="0" w:uiPriority="73" w:unhideWhenUsed="0"/>
-    <w:lsdException w:name="Subtle Emphasis" w:semiHidden="0" w:uiPriority="19" w:unhideWhenUsed="0" w:qFormat="1"/>
-    <w:lsdException w:name="Intense Emphasis" w:semiHidden="0" w:uiPriority="21" w:unhideWhenUsed="0" w:qFormat="1"/>
-    <w:lsdException w:name="Subtle Reference" w:semiHidden="0" w:uiPriority="31" w:unhideWhenUsed="0" w:qFormat="1"/>
-    <w:lsdException w:name="Intense Reference" w:semiHidden="0" w:uiPriority="32" w:unhideWhenUsed="0" w:qFormat="1"/>
-    <w:lsdException w:name="Book Title" w:semiHidden="0" w:uiPriority="33" w:unhideWhenUsed="0" w:qFormat="1"/>
-    <w:lsdException w:name="Bibliography" w:uiPriority="37"/>
-    <w:lsdException w:name="TOC Heading" w:uiPriority="39" w:qFormat="1"/>
+  <w:latentStyles w:defLockedState="0" w:defUIPriority="99" w:defSemiHidden="0" w:defUnhideWhenUsed="0" w:defQFormat="0" w:count="375">
+    <w:lsdException w:name="Normal" w:uiPriority="0" w:qFormat="1"/>
+    <w:lsdException w:name="heading 1" w:uiPriority="9" w:qFormat="1"/>
+    <w:lsdException w:name="heading 2" w:semiHidden="1" w:uiPriority="9" w:unhideWhenUsed="1" w:qFormat="1"/>
+    <w:lsdException w:name="heading 3" w:semiHidden="1" w:uiPriority="9" w:unhideWhenUsed="1" w:qFormat="1"/>
+    <w:lsdException w:name="heading 4" w:semiHidden="1" w:uiPriority="9" w:unhideWhenUsed="1" w:qFormat="1"/>
+    <w:lsdException w:name="heading 5" w:semiHidden="1" w:uiPriority="9" w:unhideWhenUsed="1" w:qFormat="1"/>
+    <w:lsdException w:name="heading 6" w:semiHidden="1" w:uiPriority="9" w:unhideWhenUsed="1" w:qFormat="1"/>
+    <w:lsdException w:name="heading 7" w:semiHidden="1" w:uiPriority="9" w:unhideWhenUsed="1" w:qFormat="1"/>
+    <w:lsdException w:name="heading 8" w:semiHidden="1" w:uiPriority="9" w:unhideWhenUsed="1" w:qFormat="1"/>
+    <w:lsdException w:name="heading 9" w:semiHidden="1" w:uiPriority="9" w:unhideWhenUsed="1" w:qFormat="1"/>
+    <w:lsdException w:name="index 1" w:semiHidden="1" w:unhideWhenUsed="1"/>
+    <w:lsdException w:name="index 2" w:semiHidden="1" w:unhideWhenUsed="1"/>
+    <w:lsdException w:name="index 3" w:semiHidden="1" w:unhideWhenUsed="1"/>
+    <w:lsdException w:name="index 4" w:semiHidden="1" w:unhideWhenUsed="1"/>
+    <w:lsdException w:name="index 5" w:semiHidden="1" w:unhideWhenUsed="1"/>
+    <w:lsdException w:name="index 6" w:semiHidden="1" w:unhideWhenUsed="1"/>
+    <w:lsdException w:name="index 7" w:semiHidden="1" w:unhideWhenUsed="1"/>
+    <w:lsdException w:name="index 8" w:semiHidden="1" w:unhideWhenUsed="1"/>
+    <w:lsdException w:name="index 9" w:semiHidden="1" w:unhideWhenUsed="1"/>
+    <w:lsdException w:name="toc 1" w:semiHidden="1" w:uiPriority="39" w:unhideWhenUsed="1"/>
+    <w:lsdException w:name="toc 2" w:semiHidden="1" w:uiPriority="39" w:unhideWhenUsed="1"/>
+    <w:lsdException w:name="toc 3" w:semiHidden="1" w:uiPriority="39" w:unhideWhenUsed="1"/>
+    <w:lsdException w:name="toc 4" w:semiHidden="1" w:uiPriority="39" w:unhideWhenUsed="1"/>
+    <w:lsdException w:name="toc 5" w:semiHidden="1" w:uiPriority="39" w:unhideWhenUsed="1"/>
+    <w:lsdException w:name="toc 6" w:semiHidden="1" w:uiPriority="39" w:unhideWhenUsed="1"/>
+    <w:lsdException w:name="toc 7" w:semiHidden="1" w:uiPriority="39" w:unhideWhenUsed="1"/>
+    <w:lsdException w:name="toc 8" w:semiHidden="1" w:uiPriority="39" w:unhideWhenUsed="1"/>
+    <w:lsdException w:name="toc 9" w:semiHidden="1" w:uiPriority="39" w:unhideWhenUsed="1"/>
+    <w:lsdException w:name="Normal Indent" w:semiHidden="1" w:unhideWhenUsed="1"/>
+    <w:lsdException w:name="footnote text" w:semiHidden="1" w:unhideWhenUsed="1"/>
+    <w:lsdException w:name="annotation text" w:semiHidden="1" w:unhideWhenUsed="1"/>
+    <w:lsdException w:name="header" w:semiHidden="1" w:unhideWhenUsed="1"/>
+    <w:lsdException w:name="footer" w:semiHidden="1" w:unhideWhenUsed="1"/>
+    <w:lsdException w:name="index heading" w:semiHidden="1" w:unhideWhenUsed="1"/>
+    <w:lsdException w:name="caption" w:semiHidden="1" w:uiPriority="35" w:unhideWhenUsed="1" w:qFormat="1"/>
+    <w:lsdException w:name="table of figures" w:semiHidden="1" w:unhideWhenUsed="1"/>
+    <w:lsdException w:name="envelope address" w:semiHidden="1" w:unhideWhenUsed="1"/>
+    <w:lsdException w:name="envelope return" w:semiHidden="1" w:unhideWhenUsed="1"/>
+    <w:lsdException w:name="footnote reference" w:semiHidden="1" w:unhideWhenUsed="1"/>
+    <w:lsdException w:name="annotation reference" w:semiHidden="1" w:unhideWhenUsed="1"/>
+    <w:lsdException w:name="line number" w:semiHidden="1" w:unhideWhenUsed="1"/>
+    <w:lsdException w:name="page number" w:semiHidden="1" w:unhideWhenUsed="1"/>
+    <w:lsdException w:name="endnote reference" w:semiHidden="1" w:unhideWhenUsed="1"/>
+    <w:lsdException w:name="endnote text" w:semiHidden="1" w:unhideWhenUsed="1"/>
+    <w:lsdException w:name="table of authorities" w:semiHidden="1" w:unhideWhenUsed="1"/>
+    <w:lsdException w:name="macro" w:semiHidden="1" w:unhideWhenUsed="1"/>
+    <w:lsdException w:name="toa heading" w:semiHidden="1" w:unhideWhenUsed="1"/>
+    <w:lsdException w:name="List" w:semiHidden="1" w:unhideWhenUsed="1"/>
+    <w:lsdException w:name="List Bullet" w:semiHidden="1" w:unhideWhenUsed="1"/>
+    <w:lsdException w:name="List Number" w:semiHidden="1" w:unhideWhenUsed="1"/>
+    <w:lsdException w:name="List 2" w:semiHidden="1" w:unhideWhenUsed="1"/>
+    <w:lsdException w:name="List 3" w:semiHidden="1" w:unhideWhenUsed="1"/>
+    <w:lsdException w:name="List 4" w:semiHidden="1" w:unhideWhenUsed="1"/>
+    <w:lsdException w:name="List 5" w:semiHidden="1" w:unhideWhenUsed="1"/>
+    <w:lsdException w:name="List Bullet 2" w:semiHidden="1" w:unhideWhenUsed="1"/>
+    <w:lsdException w:name="List Bullet 3" w:semiHidden="1" w:unhideWhenUsed="1"/>
+    <w:lsdException w:name="List Bullet 4" w:semiHidden="1" w:unhideWhenUsed="1"/>
+    <w:lsdException w:name="List Bullet 5" w:semiHidden="1" w:unhideWhenUsed="1"/>
+    <w:lsdException w:name="List Number 2" w:semiHidden="1" w:unhideWhenUsed="1"/>
+    <w:lsdException w:name="List Number 3" w:semiHidden="1" w:unhideWhenUsed="1"/>
+    <w:lsdException w:name="List Number 4" w:semiHidden="1" w:unhideWhenUsed="1"/>
+    <w:lsdException w:name="List Number 5" w:semiHidden="1" w:unhideWhenUsed="1"/>
+    <w:lsdException w:name="Title" w:uiPriority="10" w:qFormat="1"/>
+    <w:lsdException w:name="Closing" w:semiHidden="1" w:unhideWhenUsed="1"/>
+    <w:lsdException w:name="Signature" w:semiHidden="1" w:unhideWhenUsed="1"/>
+    <w:lsdException w:name="Default Paragraph Font" w:semiHidden="1" w:uiPriority="1" w:unhideWhenUsed="1"/>
+    <w:lsdException w:name="Body Text" w:semiHidden="1" w:unhideWhenUsed="1"/>
+    <w:lsdException w:name="Body Text Indent" w:semiHidden="1" w:unhideWhenUsed="1"/>
+    <w:lsdException w:name="List Continue" w:semiHidden="1" w:unhideWhenUsed="1"/>
+    <w:lsdException w:name="List Continue 2" w:semiHidden="1" w:unhideWhenUsed="1"/>
+    <w:lsdException w:name="List Continue 3" w:semiHidden="1" w:unhideWhenUsed="1"/>
+    <w:lsdException w:name="List Continue 4" w:semiHidden="1" w:unhideWhenUsed="1"/>
+    <w:lsdException w:name="List Continue 5" w:semiHidden="1" w:unhideWhenUsed="1"/>
+    <w:lsdException w:name="Message Header" w:semiHidden="1" w:unhideWhenUsed="1"/>
+    <w:lsdException w:name="Subtitle" w:uiPriority="11" w:qFormat="1"/>
+    <w:lsdException w:name="Salutation" w:semiHidden="1" w:unhideWhenUsed="1"/>
+    <w:lsdException w:name="Date" w:semiHidden="1" w:unhideWhenUsed="1"/>
+    <w:lsdException w:name="Body Text First Indent" w:semiHidden="1" w:unhideWhenUsed="1"/>
+    <w:lsdException w:name="Body Text First Indent 2" w:semiHidden="1" w:unhideWhenUsed="1"/>
+    <w:lsdException w:name="Note Heading" w:semiHidden="1" w:unhideWhenUsed="1"/>
+    <w:lsdException w:name="Body Text 2" w:semiHidden="1" w:unhideWhenUsed="1"/>
+    <w:lsdException w:name="Body Text 3" w:semiHidden="1" w:unhideWhenUsed="1"/>
+    <w:lsdException w:name="Body Text Indent 2" w:semiHidden="1" w:unhideWhenUsed="1"/>
+    <w:lsdException w:name="Body Text Indent 3" w:semiHidden="1" w:unhideWhenUsed="1"/>
+    <w:lsdException w:name="Block Text" w:semiHidden="1" w:unhideWhenUsed="1"/>
+    <w:lsdException w:name="Hyperlink" w:semiHidden="1" w:unhideWhenUsed="1"/>
+    <w:lsdException w:name="FollowedHyperlink" w:semiHidden="1" w:unhideWhenUsed="1"/>
+    <w:lsdException w:name="Strong" w:uiPriority="22" w:qFormat="1"/>
+    <w:lsdException w:name="Emphasis" w:uiPriority="20" w:qFormat="1"/>
+    <w:lsdException w:name="Document Map" w:semiHidden="1" w:unhideWhenUsed="1"/>
+    <w:lsdException w:name="Plain Text" w:semiHidden="1" w:unhideWhenUsed="1"/>
+    <w:lsdException w:name="E-mail Signature" w:semiHidden="1" w:unhideWhenUsed="1"/>
+    <w:lsdException w:name="HTML Top of Form" w:semiHidden="1" w:unhideWhenUsed="1"/>
+    <w:lsdException w:name="HTML Bottom of Form" w:semiHidden="1" w:unhideWhenUsed="1"/>
+    <w:lsdException w:name="Normal (Web)" w:semiHidden="1" w:unhideWhenUsed="1"/>
+    <w:lsdException w:name="HTML Acronym" w:semiHidden="1" w:unhideWhenUsed="1"/>
+    <w:lsdException w:name="HTML Address" w:semiHidden="1" w:unhideWhenUsed="1"/>
+    <w:lsdException w:name="HTML Cite" w:semiHidden="1" w:unhideWhenUsed="1"/>
+    <w:lsdException w:name="HTML Code" w:semiHidden="1" w:unhideWhenUsed="1"/>
+    <w:lsdException w:name="HTML Definition" w:semiHidden="1" w:unhideWhenUsed="1"/>
+    <w:lsdException w:name="HTML Keyboard" w:semiHidden="1" w:unhideWhenUsed="1"/>
+    <w:lsdException w:name="HTML Preformatted" w:semiHidden="1" w:unhideWhenUsed="1"/>
+    <w:lsdException w:name="HTML Sample" w:semiHidden="1" w:unhideWhenUsed="1"/>
+    <w:lsdException w:name="HTML Typewriter" w:semiHidden="1" w:unhideWhenUsed="1"/>
+    <w:lsdException w:name="HTML Variable" w:semiHidden="1" w:unhideWhenUsed="1"/>
+    <w:lsdException w:name="Normal Table" w:semiHidden="1" w:unhideWhenUsed="1"/>
+    <w:lsdException w:name="annotation subject" w:semiHidden="1" w:unhideWhenUsed="1"/>
+    <w:lsdException w:name="No List" w:semiHidden="1" w:unhideWhenUsed="1"/>
+    <w:lsdException w:name="Outline List 1" w:semiHidden="1" w:unhideWhenUsed="1"/>
+    <w:lsdException w:name="Outline List 2" w:semiHidden="1" w:unhideWhenUsed="1"/>
+    <w:lsdException w:name="Outline List 3" w:semiHidden="1" w:unhideWhenUsed="1"/>
+    <w:lsdException w:name="Table Simple 1" w:semiHidden="1" w:unhideWhenUsed="1"/>
+    <w:lsdException w:name="Table Simple 2" w:semiHidden="1" w:unhideWhenUsed="1"/>
+    <w:lsdException w:name="Table Simple 3" w:semiHidden="1" w:unhideWhenUsed="1"/>
+    <w:lsdException w:name="Table Classic 1" w:semiHidden="1" w:unhideWhenUsed="1"/>
+    <w:lsdException w:name="Table Classic 2" w:semiHidden="1" w:unhideWhenUsed="1"/>
+    <w:lsdException w:name="Table Classic 3" w:semiHidden="1" w:unhideWhenUsed="1"/>
+    <w:lsdException w:name="Table Classic 4" w:semiHidden="1" w:unhideWhenUsed="1"/>
+    <w:lsdException w:name="Table Colorful 1" w:semiHidden="1" w:unhideWhenUsed="1"/>
+    <w:lsdException w:name="Table Colorful 2" w:semiHidden="1" w:unhideWhenUsed="1"/>
+    <w:lsdException w:name="Table Colorful 3" w:semiHidden="1" w:unhideWhenUsed="1"/>
+    <w:lsdException w:name="Table Columns 1" w:semiHidden="1" w:unhideWhenUsed="1"/>
+    <w:lsdException w:name="Table Columns 2" w:semiHidden="1" w:unhideWhenUsed="1"/>
+    <w:lsdException w:name="Table Columns 3" w:semiHidden="1" w:unhideWhenUsed="1"/>
+    <w:lsdException w:name="Table Columns 4" w:semiHidden="1" w:unhideWhenUsed="1"/>
+    <w:lsdException w:name="Table Columns 5" w:semiHidden="1" w:unhideWhenUsed="1"/>
+    <w:lsdException w:name="Table Grid 1" w:semiHidden="1" w:unhideWhenUsed="1"/>
+    <w:lsdException w:name="Table Grid 2" w:semiHidden="1" w:unhideWhenUsed="1"/>
+    <w:lsdException w:name="Table Grid 3" w:semiHidden="1" w:unhideWhenUsed="1"/>
+    <w:lsdException w:name="Table Grid 4" w:semiHidden="1" w:unhideWhenUsed="1"/>
+    <w:lsdException w:name="Table Grid 5" w:semiHidden="1" w:unhideWhenUsed="1"/>
+    <w:lsdException w:name="Table Grid 6" w:semiHidden="1" w:unhideWhenUsed="1"/>
+    <w:lsdException w:name="Table Grid 7" w:semiHidden="1" w:unhideWhenUsed="1"/>
+    <w:lsdException w:name="Table Grid 8" w:semiHidden="1" w:unhideWhenUsed="1"/>
+    <w:lsdException w:name="Table List 1" w:semiHidden="1" w:unhideWhenUsed="1"/>
+    <w:lsdException w:name="Table List 2" w:semiHidden="1" w:unhideWhenUsed="1"/>
+    <w:lsdException w:name="Table List 3" w:semiHidden="1" w:unhideWhenUsed="1"/>
+    <w:lsdException w:name="Table List 4" w:semiHidden="1" w:unhideWhenUsed="1"/>
+    <w:lsdException w:name="Table List 5" w:semiHidden="1" w:unhideWhenUsed="1"/>
+    <w:lsdException w:name="Table List 6" w:semiHidden="1" w:unhideWhenUsed="1"/>
+    <w:lsdException w:name="Table List 7" w:semiHidden="1" w:unhideWhenUsed="1"/>
+    <w:lsdException w:name="Table List 8" w:semiHidden="1" w:unhideWhenUsed="1"/>
+    <w:lsdException w:name="Table 3D effects 1" w:semiHidden="1" w:unhideWhenUsed="1"/>
+    <w:lsdException w:name="Table 3D effects 2" w:semiHidden="1" w:unhideWhenUsed="1"/>
+    <w:lsdException w:name="Table 3D effects 3" w:semiHidden="1" w:unhideWhenUsed="1"/>
+    <w:lsdException w:name="Table Contemporary" w:semiHidden="1" w:unhideWhenUsed="1"/>
+    <w:lsdException w:name="Table Elegant" w:semiHidden="1" w:unhideWhenUsed="1"/>
+    <w:lsdException w:name="Table Professional" w:semiHidden="1" w:unhideWhenUsed="1"/>
+    <w:lsdException w:name="Table Subtle 1" w:semiHidden="1" w:unhideWhenUsed="1"/>
+    <w:lsdException w:name="Table Subtle 2" w:semiHidden="1" w:unhideWhenUsed="1"/>
+    <w:lsdException w:name="Table Web 1" w:semiHidden="1" w:unhideWhenUsed="1"/>
+    <w:lsdException w:name="Table Web 2" w:semiHidden="1" w:unhideWhenUsed="1"/>
+    <w:lsdException w:name="Table Web 3" w:semiHidden="1" w:unhideWhenUsed="1"/>
+    <w:lsdException w:name="Balloon Text" w:semiHidden="1" w:unhideWhenUsed="1"/>
+    <w:lsdException w:name="Table Grid" w:uiPriority="39"/>
+    <w:lsdException w:name="Table Theme" w:semiHidden="1" w:unhideWhenUsed="1"/>
+    <w:lsdException w:name="Placeholder Text" w:semiHidden="1"/>
+    <w:lsdException w:name="No Spacing" w:uiPriority="1" w:qFormat="1"/>
+    <w:lsdException w:name="Light Shading" w:uiPriority="60"/>
+    <w:lsdException w:name="Light List" w:uiPriority="61"/>
+    <w:lsdException w:name="Light Grid" w:uiPriority="62"/>
+    <w:lsdException w:name="Medium Shading 1" w:uiPriority="63"/>
+    <w:lsdException w:name="Medium Shading 2" w:uiPriority="64"/>
+    <w:lsdException w:name="Medium List 1" w:uiPriority="65"/>
+    <w:lsdException w:name="Medium List 2" w:uiPriority="66"/>
+    <w:lsdException w:name="Medium Grid 1" w:uiPriority="67"/>
+    <w:lsdException w:name="Medium Grid 2" w:uiPriority="68"/>
+    <w:lsdException w:name="Medium Grid 3" w:uiPriority="69"/>
+    <w:lsdException w:name="Dark List" w:uiPriority="70"/>
+    <w:lsdException w:name="Colorful Shading" w:uiPriority="71"/>
+    <w:lsdException w:name="Colorful List" w:uiPriority="72"/>
+    <w:lsdException w:name="Colorful Grid" w:uiPriority="73"/>
+    <w:lsdException w:name="Light Shading Accent 1" w:uiPriority="60"/>
+    <w:lsdException w:name="Light List Accent 1" w:uiPriority="61"/>
+    <w:lsdException w:name="Light Grid Accent 1" w:uiPriority="62"/>
+    <w:lsdException w:name="Medium Shading 1 Accent 1" w:uiPriority="63"/>
+    <w:lsdException w:name="Medium Shading 2 Accent 1" w:uiPriority="64"/>
+    <w:lsdException w:name="Medium List 1 Accent 1" w:uiPriority="65"/>
+    <w:lsdException w:name="Revision" w:semiHidden="1"/>
+    <w:lsdException w:name="List Paragraph" w:uiPriority="34" w:qFormat="1"/>
+    <w:lsdException w:name="Quote" w:uiPriority="29" w:qFormat="1"/>
+    <w:lsdException w:name="Intense Quote" w:uiPriority="30" w:qFormat="1"/>
+    <w:lsdException w:name="Medium List 2 Accent 1" w:uiPriority="66"/>
+    <w:lsdException w:name="Medium Grid 1 Accent 1" w:uiPriority="67"/>
+    <w:lsdException w:name="Medium Grid 2 Accent 1" w:uiPriority="68"/>
+    <w:lsdException w:name="Medium Grid 3 Accent 1" w:uiPriority="69"/>
+    <w:lsdException w:name="Dark List Accent 1" w:uiPriority="70"/>
+    <w:lsdException w:name="Colorful Shading Accent 1" w:uiPriority="71"/>
+    <w:lsdException w:name="Colorful List Accent 1" w:uiPriority="72"/>
+    <w:lsdException w:name="Colorful Grid Accent 1" w:uiPriority="73"/>
+    <w:lsdException w:name="Light Shading Accent 2" w:uiPriority="60"/>
+    <w:lsdException w:name="Light List Accent 2" w:uiPriority="61"/>
+    <w:lsdException w:name="Light Grid Accent 2" w:uiPriority="62"/>
+    <w:lsdException w:name="Medium Shading 1 Accent 2" w:uiPriority="63"/>
+    <w:lsdException w:name="Medium Shading 2 Accent 2" w:uiPriority="64"/>
+    <w:lsdException w:name="Medium List 1 Accent 2" w:uiPriority="65"/>
+    <w:lsdException w:name="Medium List 2 Accent 2" w:uiPriority="66"/>
+    <w:lsdException w:name="Medium Grid 1 Accent 2" w:uiPriority="67"/>
+    <w:lsdException w:name="Medium Grid 2 Accent 2" w:uiPriority="68"/>
+    <w:lsdException w:name="Medium Grid 3 Accent 2" w:uiPriority="69"/>
+    <w:lsdException w:name="Dark List Accent 2" w:uiPriority="70"/>
+    <w:lsdException w:name="Colorful Shading Accent 2" w:uiPriority="71"/>
+    <w:lsdException w:name="Colorful List Accent 2" w:uiPriority="72"/>
+    <w:lsdException w:name="Colorful Grid Accent 2" w:uiPriority="73"/>
+    <w:lsdException w:name="Light Shading Accent 3" w:uiPriority="60"/>
+    <w:lsdException w:name="Light List Accent 3" w:uiPriority="61"/>
+    <w:lsdException w:name="Light Grid Accent 3" w:uiPriority="62"/>
+    <w:lsdException w:name="Medium Shading 1 Accent 3" w:uiPriority="63"/>
+    <w:lsdException w:name="Medium Shading 2 Accent 3" w:uiPriority="64"/>
+    <w:lsdException w:name="Medium List 1 Accent 3" w:uiPriority="65"/>
+    <w:lsdException w:name="Medium List 2 Accent 3" w:uiPriority="66"/>
+    <w:lsdException w:name="Medium Grid 1 Accent 3" w:uiPriority="67"/>
+    <w:lsdException w:name="Medium Grid 2 Accent 3" w:uiPriority="68"/>
+    <w:lsdException w:name="Medium Grid 3 Accent 3" w:uiPriority="69"/>
+    <w:lsdException w:name="Dark List Accent 3" w:uiPriority="70"/>
+    <w:lsdException w:name="Colorful Shading Accent 3" w:uiPriority="71"/>
+    <w:lsdException w:name="Colorful List Accent 3" w:uiPriority="72"/>
+    <w:lsdException w:name="Colorful Grid Accent 3" w:uiPriority="73"/>
+    <w:lsdException w:name="Light Shading Accent 4" w:uiPriority="60"/>
+    <w:lsdException w:name="Light List Accent 4" w:uiPriority="61"/>
+    <w:lsdException w:name="Light Grid Accent 4" w:uiPriority="62"/>
+    <w:lsdException w:name="Medium Shading 1 Accent 4" w:uiPriority="63"/>
+    <w:lsdException w:name="Medium Shading 2 Accent 4" w:uiPriority="64"/>
+    <w:lsdException w:name="Medium List 1 Accent 4" w:uiPriority="65"/>
+    <w:lsdException w:name="Medium List 2 Accent 4" w:uiPriority="66"/>
+    <w:lsdException w:name="Medium Grid 1 Accent 4" w:uiPriority="67"/>
+    <w:lsdException w:name="Medium Grid 2 Accent 4" w:uiPriority="68"/>
+    <w:lsdException w:name="Medium Grid 3 Accent 4" w:uiPriority="69"/>
+    <w:lsdException w:name="Dark List Accent 4" w:uiPriority="70"/>
+    <w:lsdException w:name="Colorful Shading Accent 4" w:uiPriority="71"/>
+    <w:lsdException w:name="Colorful List Accent 4" w:uiPriority="72"/>
+    <w:lsdException w:name="Colorful Grid Accent 4" w:uiPriority="73"/>
+    <w:lsdException w:name="Light Shading Accent 5" w:uiPriority="60"/>
+    <w:lsdException w:name="Light List Accent 5" w:uiPriority="61"/>
+    <w:lsdException w:name="Light Grid Accent 5" w:uiPriority="62"/>
+    <w:lsdException w:name="Medium Shading 1 Accent 5" w:uiPriority="63"/>
+    <w:lsdException w:name="Medium Shading 2 Accent 5" w:uiPriority="64"/>
+    <w:lsdException w:name="Medium List 1 Accent 5" w:uiPriority="65"/>
+    <w:lsdException w:name="Medium List 2 Accent 5" w:uiPriority="66"/>
+    <w:lsdException w:name="Medium Grid 1 Accent 5" w:uiPriority="67"/>
+    <w:lsdException w:name="Medium Grid 2 Accent 5" w:uiPriority="68"/>
+    <w:lsdException w:name="Medium Grid 3 Accent 5" w:uiPriority="69"/>
+    <w:lsdException w:name="Dark List Accent 5" w:uiPriority="70"/>
+    <w:lsdException w:name="Colorful Shading Accent 5" w:uiPriority="71"/>
+    <w:lsdException w:name="Colorful List Accent 5" w:uiPriority="72"/>
+    <w:lsdException w:name="Colorful Grid Accent 5" w:uiPriority="73"/>
+    <w:lsdException w:name="Light Shading Accent 6" w:uiPriority="60"/>
+    <w:lsdException w:name="Light List Accent 6" w:uiPriority="61"/>
+    <w:lsdException w:name="Light Grid Accent 6" w:uiPriority="62"/>
+    <w:lsdException w:name="Medium Shading 1 Accent 6" w:uiPriority="63"/>
+    <w:lsdException w:name="Medium Shading 2 Accent 6" w:uiPriority="64"/>
+    <w:lsdException w:name="Medium List 1 Accent 6" w:uiPriority="65"/>
+    <w:lsdException w:name="Medium List 2 Accent 6" w:uiPriority="66"/>
+    <w:lsdException w:name="Medium Grid 1 Accent 6" w:uiPriority="67"/>
+    <w:lsdException w:name="Medium Grid 2 Accent 6" w:uiPriority="68"/>
+    <w:lsdException w:name="Medium Grid 3 Accent 6" w:uiPriority="69"/>
+    <w:lsdException w:name="Dark List Accent 6" w:uiPriority="70"/>
+    <w:lsdException w:name="Colorful Shading Accent 6" w:uiPriority="71"/>
+    <w:lsdException w:name="Colorful List Accent 6" w:uiPriority="72"/>
+    <w:lsdException w:name="Colorful Grid Accent 6" w:uiPriority="73"/>
+    <w:lsdException w:name="Subtle Emphasis" w:uiPriority="19" w:qFormat="1"/>
+    <w:lsdException w:name="Intense Emphasis" w:uiPriority="21" w:qFormat="1"/>
+    <w:lsdException w:name="Subtle Reference" w:uiPriority="31" w:qFormat="1"/>
+    <w:lsdException w:name="Intense Reference" w:uiPriority="32" w:qFormat="1"/>
+    <w:lsdException w:name="Book Title" w:uiPriority="33" w:qFormat="1"/>
+    <w:lsdException w:name="Bibliography" w:semiHidden="1" w:uiPriority="37" w:unhideWhenUsed="1"/>
+    <w:lsdException w:name="TOC Heading" w:semiHidden="1" w:uiPriority="39" w:unhideWhenUsed="1" w:qFormat="1"/>
+    <w:lsdException w:name="Grid Table Light" w:semiHidden="1" w:unhideWhenUsed="1"/>
+    <w:lsdException w:name="Grid Table 1 Light" w:semiHidden="1" w:unhideWhenUsed="1"/>
+    <w:lsdException w:name="Grid Table 2" w:semiHidden="1" w:unhideWhenUsed="1"/>
+    <w:lsdException w:name="Grid Table 3" w:semiHidden="1" w:unhideWhenUsed="1"/>
+    <w:lsdException w:name="Grid Table 4" w:uiPriority="49"/>
+    <w:lsdException w:name="Grid Table 5 Dark" w:uiPriority="50"/>
+    <w:lsdException w:name="Grid Table 6 Colorful" w:uiPriority="51"/>
+    <w:lsdException w:name="Grid Table 7 Colorful" w:uiPriority="52"/>
+    <w:lsdException w:name="Grid Table 1 Light Accent 1" w:uiPriority="46"/>
+    <w:lsdException w:name="Grid Table 2 Accent 1" w:uiPriority="47"/>
+    <w:lsdException w:name="Grid Table 3 Accent 1" w:uiPriority="48"/>
+    <w:lsdException w:name="Grid Table 4 Accent 1" w:uiPriority="49"/>
+    <w:lsdException w:name="Grid Table 5 Dark Accent 1" w:uiPriority="50"/>
+    <w:lsdException w:name="Grid Table 6 Colorful Accent 1" w:uiPriority="51"/>
+    <w:lsdException w:name="Grid Table 7 Colorful Accent 1" w:uiPriority="52"/>
+    <w:lsdException w:name="Grid Table 1 Light Accent 2" w:uiPriority="46"/>
+    <w:lsdException w:name="Grid Table 2 Accent 2" w:uiPriority="47"/>
+    <w:lsdException w:name="Grid Table 3 Accent 2" w:uiPriority="48"/>
+    <w:lsdException w:name="Grid Table 4 Accent 2" w:uiPriority="49"/>
+    <w:lsdException w:name="Grid Table 5 Dark Accent 2" w:uiPriority="50"/>
+    <w:lsdException w:name="Grid Table 6 Colorful Accent 2" w:uiPriority="51"/>
+    <w:lsdException w:name="Grid Table 7 Colorful Accent 2" w:uiPriority="52"/>
+    <w:lsdException w:name="Grid Table 1 Light Accent 3" w:uiPriority="46"/>
+    <w:lsdException w:name="Grid Table 2 Accent 3" w:uiPriority="47"/>
+    <w:lsdException w:name="Grid Table 3 Accent 3" w:uiPriority="48"/>
+    <w:lsdException w:name="Grid Table 4 Accent 3" w:uiPriority="49"/>
+    <w:lsdException w:name="Grid Table 5 Dark Accent 3" w:uiPriority="50"/>
+    <w:lsdException w:name="Grid Table 6 Colorful Accent 3" w:uiPriority="51"/>
+    <w:lsdException w:name="Grid Table 7 Colorful Accent 3" w:uiPriority="52"/>
+    <w:lsdException w:name="Grid Table 1 Light Accent 4" w:uiPriority="46"/>
+    <w:lsdException w:name="Grid Table 2 Accent 4" w:uiPriority="47"/>
+    <w:lsdException w:name="Grid Table 3 Accent 4" w:uiPriority="48"/>
+    <w:lsdException w:name="Grid Table 4 Accent 4" w:uiPriority="49"/>
+    <w:lsdException w:name="Grid Table 5 Dark Accent 4" w:uiPriority="50"/>
+    <w:lsdException w:name="Grid Table 6 Colorful Accent 4" w:uiPriority="51"/>
+    <w:lsdException w:name="Grid Table 7 Colorful Accent 4" w:uiPriority="52"/>
+    <w:lsdException w:name="Grid Table 1 Light Accent 5" w:uiPriority="46"/>
+    <w:lsdException w:name="Grid Table 2 Accent 5" w:uiPriority="47"/>
+    <w:lsdException w:name="Grid Table 3 Accent 5" w:uiPriority="48"/>
+    <w:lsdException w:name="Grid Table 4 Accent 5" w:uiPriority="49"/>
+    <w:lsdException w:name="Grid Table 5 Dark Accent 5" w:uiPriority="50"/>
+    <w:lsdException w:name="Grid Table 6 Colorful Accent 5" w:uiPriority="51"/>
+    <w:lsdException w:name="Grid Table 7 Colorful Accent 5" w:uiPriority="52"/>
+    <w:lsdException w:name="Grid Table 1 Light Accent 6" w:uiPriority="46"/>
+    <w:lsdException w:name="Grid Table 2 Accent 6" w:uiPriority="47"/>
+    <w:lsdException w:name="Grid Table 3 Accent 6" w:uiPriority="48"/>
+    <w:lsdException w:name="Grid Table 4 Accent 6" w:uiPriority="49"/>
+    <w:lsdException w:name="Grid Table 5 Dark Accent 6" w:uiPriority="50"/>
+    <w:lsdException w:name="Grid Table 6 Colorful Accent 6" w:uiPriority="51"/>
+    <w:lsdException w:name="Grid Table 7 Colorful Accent 6" w:uiPriority="52"/>
+    <w:lsdException w:name="List Table 1 Light" w:uiPriority="46"/>
+    <w:lsdException w:name="List Table 2" w:uiPriority="47"/>
+    <w:lsdException w:name="List Table 3" w:uiPriority="48"/>
+    <w:lsdException w:name="List Table 4" w:uiPriority="49"/>
+    <w:lsdException w:name="List Table 5 Dark" w:uiPriority="50"/>
+    <w:lsdException w:name="List Table 6 Colorful" w:uiPriority="51"/>
+    <w:lsdException w:name="List Table 7 Colorful" w:uiPriority="52"/>
+    <w:lsdException w:name="List Table 1 Light Accent 1" w:uiPriority="46"/>
+    <w:lsdException w:name="List Table 2 Accent 1" w:uiPriority="47"/>
+    <w:lsdException w:name="List Table 3 Accent 1" w:uiPriority="48"/>
+    <w:lsdException w:name="List Table 4 Accent 1" w:uiPriority="49"/>
+    <w:lsdException w:name="List Table 5 Dark Accent 1" w:uiPriority="50"/>
+    <w:lsdException w:name="List Table 6 Colorful Accent 1" w:uiPriority="51"/>
+    <w:lsdException w:name="List Table 7 Colorful Accent 1" w:uiPriority="52"/>
+    <w:lsdException w:name="List Table 1 Light Accent 2" w:uiPriority="46"/>
+    <w:lsdException w:name="List Table 2 Accent 2" w:uiPriority="47"/>
+    <w:lsdException w:name="List Table 3 Accent 2" w:uiPriority="48"/>
+    <w:lsdException w:name="List Table 4 Accent 2" w:uiPriority="49"/>
+    <w:lsdException w:name="List Table 5 Dark Accent 2" w:uiPriority="50"/>
+    <w:lsdException w:name="List Table 6 Colorful Accent 2" w:uiPriority="51"/>
+    <w:lsdException w:name="List Table 7 Colorful Accent 2" w:uiPriority="52"/>
+    <w:lsdException w:name="List Table 1 Light Accent 3" w:uiPriority="46"/>
+    <w:lsdException w:name="List Table 2 Accent 3" w:uiPriority="47"/>
+    <w:lsdException w:name="List Table 3 Accent 3" w:uiPriority="48"/>
+    <w:lsdException w:name="List Table 4 Accent 3" w:uiPriority="49"/>
+    <w:lsdException w:name="List Table 5 Dark Accent 3" w:uiPriority="50"/>
+    <w:lsdException w:name="List Table 6 Colorful Accent 3" w:uiPriority="51"/>
+    <w:lsdException w:name="List Table 7 Colorful Accent 3" w:uiPriority="52"/>
+    <w:lsdException w:name="List Table 1 Light Accent 4" w:uiPriority="46"/>
+    <w:lsdException w:name="List Table 2 Accent 4" w:uiPriority="47"/>
+    <w:lsdException w:name="List Table 3 Accent 4" w:uiPriority="48"/>
+    <w:lsdException w:name="List Table 4 Accent 4" w:uiPriority="49"/>
+    <w:lsdException w:name="List Table 5 Dark Accent 4" w:uiPriority="50"/>
+    <w:lsdException w:name="List Table 6 Colorful Accent 4" w:uiPriority="51"/>
+    <w:lsdException w:name="List Table 7 Colorful Accent 4" w:uiPriority="52"/>
+    <w:lsdException w:name="List Table 1 Light Accent 5" w:uiPriority="46"/>
+    <w:lsdException w:name="List Table 2 Accent 5" w:uiPriority="47"/>
+    <w:lsdException w:name="List Table 3 Accent 5" w:uiPriority="48"/>
+    <w:lsdException w:name="List Table 4 Accent 5" w:uiPriority="49"/>
+    <w:lsdException w:name="List Table 5 Dark Accent 5" w:uiPriority="50"/>
+    <w:lsdException w:name="List Table 6 Colorful Accent 5" w:uiPriority="51"/>
+    <w:lsdException w:name="List Table 7 Colorful Accent 5" w:uiPriority="52"/>
+    <w:lsdException w:name="List Table 1 Light Accent 6" w:uiPriority="46"/>
+    <w:lsdException w:name="List Table 2 Accent 6" w:uiPriority="47"/>
+    <w:lsdException w:name="List Table 3 Accent 6" w:uiPriority="48"/>
+    <w:lsdException w:name="List Table 4 Accent 6" w:uiPriority="49"/>
+    <w:lsdException w:name="List Table 5 Dark Accent 6" w:uiPriority="50"/>
+    <w:lsdException w:name="List Table 6 Colorful Accent 6" w:uiPriority="51"/>
+    <w:lsdException w:name="List Table 7 Colorful Accent 6" w:uiPriority="52"/>
+    <w:lsdException w:name="Mention" w:semiHidden="1" w:unhideWhenUsed="1"/>
+    <w:lsdException w:name="Smart Hyperlink" w:semiHidden="1" w:unhideWhenUsed="1"/>
+    <w:lsdException w:name="Hashtag" w:semiHidden="1" w:unhideWhenUsed="1"/>
+    <w:lsdException w:name="Unresolved Mention" w:semiHidden="1" w:unhideWhenUsed="1"/>
   </w:latentStyles>
   <w:style w:type="paragraph" w:default="1" w:styleId="Normal">
     <w:name w:val="Normal"/>
@@ -3303,7 +3845,6 @@
       <w:spacing w:after="0" w:line="240" w:lineRule="auto"/>
     </w:pPr>
     <w:tblPr>
-      <w:tblInd w:w="0" w:type="dxa"/>
       <w:tblBorders>
         <w:top w:val="single" w:sz="4" w:space="0" w:color="auto"/>
         <w:left w:val="single" w:sz="4" w:space="0" w:color="auto"/>
@@ -3312,16 +3853,10 @@
         <w:insideH w:val="single" w:sz="4" w:space="0" w:color="auto"/>
         <w:insideV w:val="single" w:sz="4" w:space="0" w:color="auto"/>
       </w:tblBorders>
-      <w:tblCellMar>
-        <w:top w:w="0" w:type="dxa"/>
-        <w:left w:w="108" w:type="dxa"/>
-        <w:bottom w:w="0" w:type="dxa"/>
-        <w:right w:w="108" w:type="dxa"/>
-      </w:tblCellMar>
     </w:tblPr>
   </w:style>
-  <w:style w:type="table" w:customStyle="1" w:styleId="GridTable4">
-    <w:name w:val="Grid Table 4"/>
+  <w:style w:type="table" w:customStyle="1" w:styleId="GridTable41">
+    <w:name w:val="Grid Table 41"/>
     <w:basedOn w:val="TableNormal"/>
     <w:uiPriority w:val="49"/>
     <w:rsid w:val="009D4024"/>
@@ -3331,7 +3866,6 @@
     <w:tblPr>
       <w:tblStyleRowBandSize w:val="1"/>
       <w:tblStyleColBandSize w:val="1"/>
-      <w:tblInd w:w="0" w:type="dxa"/>
       <w:tblBorders>
         <w:top w:val="single" w:sz="4" w:space="0" w:color="666666" w:themeColor="text1" w:themeTint="99"/>
         <w:left w:val="single" w:sz="4" w:space="0" w:color="666666" w:themeColor="text1" w:themeTint="99"/>
@@ -3340,12 +3874,6 @@
         <w:insideH w:val="single" w:sz="4" w:space="0" w:color="666666" w:themeColor="text1" w:themeTint="99"/>
         <w:insideV w:val="single" w:sz="4" w:space="0" w:color="666666" w:themeColor="text1" w:themeTint="99"/>
       </w:tblBorders>
-      <w:tblCellMar>
-        <w:top w:w="0" w:type="dxa"/>
-        <w:left w:w="108" w:type="dxa"/>
-        <w:bottom w:w="0" w:type="dxa"/>
-        <w:right w:w="108" w:type="dxa"/>
-      </w:tblCellMar>
     </w:tblPr>
     <w:tblStylePr w:type="firstRow">
       <w:rPr>
@@ -3615,314 +4143,10 @@
     <w:basedOn w:val="DefaultParagraphFont"/>
     <w:rsid w:val="0068335E"/>
   </w:style>
-</w:styles>
-</file>
-
-<file path=word/stylesWithEffects.xml><?xml version="1.0" encoding="utf-8"?>
-<w:styles xmlns:wpc="http://schemas.microsoft.com/office/word/2010/wordprocessingCanvas" xmlns:mo="http://schemas.microsoft.com/office/mac/office/2008/main" xmlns:mc="http://schemas.openxmlformats.org/markup-compatibility/2006" xmlns:mv="urn:schemas-microsoft-com:mac:vml" xmlns:o="urn:schemas-microsoft-com:office:office" xmlns:r="http://schemas.openxmlformats.org/officeDocument/2006/relationships" xmlns:m="http://schemas.openxmlformats.org/officeDocument/2006/math" xmlns:v="urn:schemas-microsoft-com:vml" xmlns:wp14="http://schemas.microsoft.com/office/word/2010/wordprocessingDrawing" xmlns:wp="http://schemas.openxmlformats.org/drawingml/2006/wordprocessingDrawing" xmlns:w10="urn:schemas-microsoft-com:office:word" xmlns:w="http://schemas.openxmlformats.org/wordprocessingml/2006/main" xmlns:w14="http://schemas.microsoft.com/office/word/2010/wordml" xmlns:wpg="http://schemas.microsoft.com/office/word/2010/wordprocessingGroup" xmlns:wpi="http://schemas.microsoft.com/office/word/2010/wordprocessingInk" xmlns:wne="http://schemas.microsoft.com/office/word/2006/wordml" xmlns:wps="http://schemas.microsoft.com/office/word/2010/wordprocessingShape" mc:Ignorable="w14 wp14">
-  <w:docDefaults>
-    <w:rPrDefault>
-      <w:rPr>
-        <w:rFonts w:asciiTheme="minorHAnsi" w:eastAsiaTheme="minorHAnsi" w:hAnsiTheme="minorHAnsi" w:cstheme="minorBidi"/>
-        <w:sz w:val="22"/>
-        <w:szCs w:val="22"/>
-        <w:lang w:val="en-US" w:eastAsia="en-US" w:bidi="ar-SA"/>
-      </w:rPr>
-    </w:rPrDefault>
-    <w:pPrDefault>
-      <w:pPr>
-        <w:spacing w:after="160" w:line="259" w:lineRule="auto"/>
-      </w:pPr>
-    </w:pPrDefault>
-  </w:docDefaults>
-  <w:latentStyles w:defLockedState="0" w:defUIPriority="99" w:defSemiHidden="1" w:defUnhideWhenUsed="1" w:defQFormat="0" w:count="276">
-    <w:lsdException w:name="Normal" w:semiHidden="0" w:uiPriority="0" w:unhideWhenUsed="0" w:qFormat="1"/>
-    <w:lsdException w:name="heading 1" w:semiHidden="0" w:uiPriority="9" w:unhideWhenUsed="0" w:qFormat="1"/>
-    <w:lsdException w:name="heading 2" w:uiPriority="9" w:qFormat="1"/>
-    <w:lsdException w:name="heading 3" w:uiPriority="9" w:qFormat="1"/>
-    <w:lsdException w:name="heading 4" w:uiPriority="9" w:qFormat="1"/>
-    <w:lsdException w:name="heading 5" w:uiPriority="9" w:qFormat="1"/>
-    <w:lsdException w:name="heading 6" w:uiPriority="9" w:qFormat="1"/>
-    <w:lsdException w:name="heading 7" w:uiPriority="9" w:qFormat="1"/>
-    <w:lsdException w:name="heading 8" w:uiPriority="9" w:qFormat="1"/>
-    <w:lsdException w:name="heading 9" w:uiPriority="9" w:qFormat="1"/>
-    <w:lsdException w:name="toc 1" w:uiPriority="39"/>
-    <w:lsdException w:name="toc 2" w:uiPriority="39"/>
-    <w:lsdException w:name="toc 3" w:uiPriority="39"/>
-    <w:lsdException w:name="toc 4" w:uiPriority="39"/>
-    <w:lsdException w:name="toc 5" w:uiPriority="39"/>
-    <w:lsdException w:name="toc 6" w:uiPriority="39"/>
-    <w:lsdException w:name="toc 7" w:uiPriority="39"/>
-    <w:lsdException w:name="toc 8" w:uiPriority="39"/>
-    <w:lsdException w:name="toc 9" w:uiPriority="39"/>
-    <w:lsdException w:name="caption" w:uiPriority="35" w:qFormat="1"/>
-    <w:lsdException w:name="Title" w:semiHidden="0" w:uiPriority="10" w:unhideWhenUsed="0" w:qFormat="1"/>
-    <w:lsdException w:name="Default Paragraph Font" w:uiPriority="1"/>
-    <w:lsdException w:name="Subtitle" w:semiHidden="0" w:uiPriority="11" w:unhideWhenUsed="0" w:qFormat="1"/>
-    <w:lsdException w:name="Strong" w:semiHidden="0" w:uiPriority="22" w:unhideWhenUsed="0" w:qFormat="1"/>
-    <w:lsdException w:name="Emphasis" w:semiHidden="0" w:uiPriority="20" w:unhideWhenUsed="0" w:qFormat="1"/>
-    <w:lsdException w:name="Table Grid" w:semiHidden="0" w:uiPriority="39" w:unhideWhenUsed="0"/>
-    <w:lsdException w:name="Note Level 1" w:semiHidden="0" w:unhideWhenUsed="0"/>
-    <w:lsdException w:name="Note Level 2" w:semiHidden="0" w:unhideWhenUsed="0"/>
-    <w:lsdException w:name="Note Level 3" w:semiHidden="0" w:unhideWhenUsed="0"/>
-    <w:lsdException w:name="Note Level 4" w:semiHidden="0" w:unhideWhenUsed="0"/>
-    <w:lsdException w:name="Note Level 5" w:semiHidden="0" w:unhideWhenUsed="0"/>
-    <w:lsdException w:name="Note Level 6" w:semiHidden="0" w:unhideWhenUsed="0"/>
-    <w:lsdException w:name="Note Level 7" w:semiHidden="0" w:unhideWhenUsed="0"/>
-    <w:lsdException w:name="Note Level 8" w:semiHidden="0" w:unhideWhenUsed="0"/>
-    <w:lsdException w:name="Note Level 9" w:semiHidden="0" w:unhideWhenUsed="0"/>
-    <w:lsdException w:name="Placeholder Text" w:unhideWhenUsed="0"/>
-    <w:lsdException w:name="No Spacing" w:semiHidden="0" w:uiPriority="1" w:unhideWhenUsed="0" w:qFormat="1"/>
-    <w:lsdException w:name="Light Shading" w:semiHidden="0" w:uiPriority="60" w:unhideWhenUsed="0"/>
-    <w:lsdException w:name="Light List" w:semiHidden="0" w:uiPriority="61" w:unhideWhenUsed="0"/>
-    <w:lsdException w:name="Light Grid" w:semiHidden="0" w:uiPriority="62" w:unhideWhenUsed="0"/>
-    <w:lsdException w:name="Medium Shading 1" w:semiHidden="0" w:uiPriority="63" w:unhideWhenUsed="0"/>
-    <w:lsdException w:name="Medium Shading 2" w:semiHidden="0" w:uiPriority="64" w:unhideWhenUsed="0"/>
-    <w:lsdException w:name="Medium List 1" w:semiHidden="0" w:uiPriority="65" w:unhideWhenUsed="0"/>
-    <w:lsdException w:name="Medium List 2" w:semiHidden="0" w:uiPriority="66" w:unhideWhenUsed="0"/>
-    <w:lsdException w:name="Medium Grid 1" w:semiHidden="0" w:uiPriority="67" w:unhideWhenUsed="0"/>
-    <w:lsdException w:name="Medium Grid 2" w:semiHidden="0" w:uiPriority="68" w:unhideWhenUsed="0"/>
-    <w:lsdException w:name="Medium Grid 3" w:semiHidden="0" w:uiPriority="69" w:unhideWhenUsed="0"/>
-    <w:lsdException w:name="Dark List" w:semiHidden="0" w:uiPriority="70" w:unhideWhenUsed="0"/>
-    <w:lsdException w:name="Colorful Shading" w:semiHidden="0" w:uiPriority="71" w:unhideWhenUsed="0"/>
-    <w:lsdException w:name="Colorful List" w:semiHidden="0" w:uiPriority="72" w:unhideWhenUsed="0"/>
-    <w:lsdException w:name="Colorful Grid" w:semiHidden="0" w:uiPriority="73" w:unhideWhenUsed="0"/>
-    <w:lsdException w:name="Light Shading Accent 1" w:semiHidden="0" w:uiPriority="60" w:unhideWhenUsed="0"/>
-    <w:lsdException w:name="Light List Accent 1" w:semiHidden="0" w:uiPriority="61" w:unhideWhenUsed="0"/>
-    <w:lsdException w:name="Light Grid Accent 1" w:semiHidden="0" w:uiPriority="62" w:unhideWhenUsed="0"/>
-    <w:lsdException w:name="Medium Shading 1 Accent 1" w:semiHidden="0" w:uiPriority="63" w:unhideWhenUsed="0"/>
-    <w:lsdException w:name="Medium Shading 2 Accent 1" w:semiHidden="0" w:uiPriority="64" w:unhideWhenUsed="0"/>
-    <w:lsdException w:name="Medium List 1 Accent 1" w:semiHidden="0" w:uiPriority="65" w:unhideWhenUsed="0"/>
-    <w:lsdException w:name="Revision" w:unhideWhenUsed="0"/>
-    <w:lsdException w:name="List Paragraph" w:semiHidden="0" w:uiPriority="34" w:unhideWhenUsed="0" w:qFormat="1"/>
-    <w:lsdException w:name="Quote" w:semiHidden="0" w:uiPriority="29" w:unhideWhenUsed="0" w:qFormat="1"/>
-    <w:lsdException w:name="Intense Quote" w:semiHidden="0" w:uiPriority="30" w:unhideWhenUsed="0" w:qFormat="1"/>
-    <w:lsdException w:name="Medium List 2 Accent 1" w:semiHidden="0" w:uiPriority="66" w:unhideWhenUsed="0"/>
-    <w:lsdException w:name="Medium Grid 1 Accent 1" w:semiHidden="0" w:uiPriority="67" w:unhideWhenUsed="0"/>
-    <w:lsdException w:name="Medium Grid 2 Accent 1" w:semiHidden="0" w:uiPriority="68" w:unhideWhenUsed="0"/>
-    <w:lsdException w:name="Medium Grid 3 Accent 1" w:semiHidden="0" w:uiPriority="69" w:unhideWhenUsed="0"/>
-    <w:lsdException w:name="Dark List Accent 1" w:semiHidden="0" w:uiPriority="70" w:unhideWhenUsed="0"/>
-    <w:lsdException w:name="Colorful Shading Accent 1" w:semiHidden="0" w:uiPriority="71" w:unhideWhenUsed="0"/>
-    <w:lsdException w:name="Colorful List Accent 1" w:semiHidden="0" w:uiPriority="72" w:unhideWhenUsed="0"/>
-    <w:lsdException w:name="Colorful Grid Accent 1" w:semiHidden="0" w:uiPriority="73" w:unhideWhenUsed="0"/>
-    <w:lsdException w:name="Light Shading Accent 2" w:semiHidden="0" w:uiPriority="60" w:unhideWhenUsed="0"/>
-    <w:lsdException w:name="Light List Accent 2" w:semiHidden="0" w:uiPriority="61" w:unhideWhenUsed="0"/>
-    <w:lsdException w:name="Light Grid Accent 2" w:semiHidden="0" w:uiPriority="62" w:unhideWhenUsed="0"/>
-    <w:lsdException w:name="Medium Shading 1 Accent 2" w:semiHidden="0" w:uiPriority="63" w:unhideWhenUsed="0"/>
-    <w:lsdException w:name="Medium Shading 2 Accent 2" w:semiHidden="0" w:uiPriority="64" w:unhideWhenUsed="0"/>
-    <w:lsdException w:name="Medium List 1 Accent 2" w:semiHidden="0" w:uiPriority="65" w:unhideWhenUsed="0"/>
-    <w:lsdException w:name="Medium List 2 Accent 2" w:semiHidden="0" w:uiPriority="66" w:unhideWhenUsed="0"/>
-    <w:lsdException w:name="Medium Grid 1 Accent 2" w:semiHidden="0" w:uiPriority="67" w:unhideWhenUsed="0"/>
-    <w:lsdException w:name="Medium Grid 2 Accent 2" w:semiHidden="0" w:uiPriority="68" w:unhideWhenUsed="0"/>
-    <w:lsdException w:name="Medium Grid 3 Accent 2" w:semiHidden="0" w:uiPriority="69" w:unhideWhenUsed="0"/>
-    <w:lsdException w:name="Dark List Accent 2" w:semiHidden="0" w:uiPriority="70" w:unhideWhenUsed="0"/>
-    <w:lsdException w:name="Colorful Shading Accent 2" w:semiHidden="0" w:uiPriority="71" w:unhideWhenUsed="0"/>
-    <w:lsdException w:name="Colorful List Accent 2" w:semiHidden="0" w:uiPriority="72" w:unhideWhenUsed="0"/>
-    <w:lsdException w:name="Colorful Grid Accent 2" w:semiHidden="0" w:uiPriority="73" w:unhideWhenUsed="0"/>
-    <w:lsdException w:name="Light Shading Accent 3" w:semiHidden="0" w:uiPriority="60" w:unhideWhenUsed="0"/>
-    <w:lsdException w:name="Light List Accent 3" w:semiHidden="0" w:uiPriority="61" w:unhideWhenUsed="0"/>
-    <w:lsdException w:name="Light Grid Accent 3" w:semiHidden="0" w:uiPriority="62" w:unhideWhenUsed="0"/>
-    <w:lsdException w:name="Medium Shading 1 Accent 3" w:semiHidden="0" w:uiPriority="63" w:unhideWhenUsed="0"/>
-    <w:lsdException w:name="Medium Shading 2 Accent 3" w:semiHidden="0" w:uiPriority="64" w:unhideWhenUsed="0"/>
-    <w:lsdException w:name="Medium List 1 Accent 3" w:semiHidden="0" w:uiPriority="65" w:unhideWhenUsed="0"/>
-    <w:lsdException w:name="Medium List 2 Accent 3" w:semiHidden="0" w:uiPriority="66" w:unhideWhenUsed="0"/>
-    <w:lsdException w:name="Medium Grid 1 Accent 3" w:semiHidden="0" w:uiPriority="67" w:unhideWhenUsed="0"/>
-    <w:lsdException w:name="Medium Grid 2 Accent 3" w:semiHidden="0" w:uiPriority="68" w:unhideWhenUsed="0"/>
-    <w:lsdException w:name="Medium Grid 3 Accent 3" w:semiHidden="0" w:uiPriority="69" w:unhideWhenUsed="0"/>
-    <w:lsdException w:name="Dark List Accent 3" w:semiHidden="0" w:uiPriority="70" w:unhideWhenUsed="0"/>
-    <w:lsdException w:name="Colorful Shading Accent 3" w:semiHidden="0" w:uiPriority="71" w:unhideWhenUsed="0"/>
-    <w:lsdException w:name="Colorful List Accent 3" w:semiHidden="0" w:uiPriority="72" w:unhideWhenUsed="0"/>
-    <w:lsdException w:name="Colorful Grid Accent 3" w:semiHidden="0" w:uiPriority="73" w:unhideWhenUsed="0"/>
-    <w:lsdException w:name="Light Shading Accent 4" w:semiHidden="0" w:uiPriority="60" w:unhideWhenUsed="0"/>
-    <w:lsdException w:name="Light List Accent 4" w:semiHidden="0" w:uiPriority="61" w:unhideWhenUsed="0"/>
-    <w:lsdException w:name="Light Grid Accent 4" w:semiHidden="0" w:uiPriority="62" w:unhideWhenUsed="0"/>
-    <w:lsdException w:name="Medium Shading 1 Accent 4" w:semiHidden="0" w:uiPriority="63" w:unhideWhenUsed="0"/>
-    <w:lsdException w:name="Medium Shading 2 Accent 4" w:semiHidden="0" w:uiPriority="64" w:unhideWhenUsed="0"/>
-    <w:lsdException w:name="Medium List 1 Accent 4" w:semiHidden="0" w:uiPriority="65" w:unhideWhenUsed="0"/>
-    <w:lsdException w:name="Medium List 2 Accent 4" w:semiHidden="0" w:uiPriority="66" w:unhideWhenUsed="0"/>
-    <w:lsdException w:name="Medium Grid 1 Accent 4" w:semiHidden="0" w:uiPriority="67" w:unhideWhenUsed="0"/>
-    <w:lsdException w:name="Medium Grid 2 Accent 4" w:semiHidden="0" w:uiPriority="68" w:unhideWhenUsed="0"/>
-    <w:lsdException w:name="Medium Grid 3 Accent 4" w:semiHidden="0" w:uiPriority="69" w:unhideWhenUsed="0"/>
-    <w:lsdException w:name="Dark List Accent 4" w:semiHidden="0" w:uiPriority="70" w:unhideWhenUsed="0"/>
-    <w:lsdException w:name="Colorful Shading Accent 4" w:semiHidden="0" w:uiPriority="71" w:unhideWhenUsed="0"/>
-    <w:lsdException w:name="Colorful List Accent 4" w:semiHidden="0" w:uiPriority="72" w:unhideWhenUsed="0"/>
-    <w:lsdException w:name="Colorful Grid Accent 4" w:semiHidden="0" w:uiPriority="73" w:unhideWhenUsed="0"/>
-    <w:lsdException w:name="Light Shading Accent 5" w:semiHidden="0" w:uiPriority="60" w:unhideWhenUsed="0"/>
-    <w:lsdException w:name="Light List Accent 5" w:semiHidden="0" w:uiPriority="61" w:unhideWhenUsed="0"/>
-    <w:lsdException w:name="Light Grid Accent 5" w:semiHidden="0" w:uiPriority="62" w:unhideWhenUsed="0"/>
-    <w:lsdException w:name="Medium Shading 1 Accent 5" w:semiHidden="0" w:uiPriority="63" w:unhideWhenUsed="0"/>
-    <w:lsdException w:name="Medium Shading 2 Accent 5" w:semiHidden="0" w:uiPriority="64" w:unhideWhenUsed="0"/>
-    <w:lsdException w:name="Medium List 1 Accent 5" w:semiHidden="0" w:uiPriority="65" w:unhideWhenUsed="0"/>
-    <w:lsdException w:name="Medium List 2 Accent 5" w:semiHidden="0" w:uiPriority="66" w:unhideWhenUsed="0"/>
-    <w:lsdException w:name="Medium Grid 1 Accent 5" w:semiHidden="0" w:uiPriority="67" w:unhideWhenUsed="0"/>
-    <w:lsdException w:name="Medium Grid 2 Accent 5" w:semiHidden="0" w:uiPriority="68" w:unhideWhenUsed="0"/>
-    <w:lsdException w:name="Medium Grid 3 Accent 5" w:semiHidden="0" w:uiPriority="69" w:unhideWhenUsed="0"/>
-    <w:lsdException w:name="Dark List Accent 5" w:semiHidden="0" w:uiPriority="70" w:unhideWhenUsed="0"/>
-    <w:lsdException w:name="Colorful Shading Accent 5" w:semiHidden="0" w:uiPriority="71" w:unhideWhenUsed="0"/>
-    <w:lsdException w:name="Colorful List Accent 5" w:semiHidden="0" w:uiPriority="72" w:unhideWhenUsed="0"/>
-    <w:lsdException w:name="Colorful Grid Accent 5" w:semiHidden="0" w:uiPriority="73" w:unhideWhenUsed="0"/>
-    <w:lsdException w:name="Light Shading Accent 6" w:semiHidden="0" w:uiPriority="60" w:unhideWhenUsed="0"/>
-    <w:lsdException w:name="Light List Accent 6" w:semiHidden="0" w:uiPriority="61" w:unhideWhenUsed="0"/>
-    <w:lsdException w:name="Light Grid Accent 6" w:semiHidden="0" w:uiPriority="62" w:unhideWhenUsed="0"/>
-    <w:lsdException w:name="Medium Shading 1 Accent 6" w:semiHidden="0" w:uiPriority="63" w:unhideWhenUsed="0"/>
-    <w:lsdException w:name="Medium Shading 2 Accent 6" w:semiHidden="0" w:uiPriority="64" w:unhideWhenUsed="0"/>
-    <w:lsdException w:name="Medium List 1 Accent 6" w:semiHidden="0" w:uiPriority="65" w:unhideWhenUsed="0"/>
-    <w:lsdException w:name="Medium List 2 Accent 6" w:semiHidden="0" w:uiPriority="66" w:unhideWhenUsed="0"/>
-    <w:lsdException w:name="Medium Grid 1 Accent 6" w:semiHidden="0" w:uiPriority="67" w:unhideWhenUsed="0"/>
-    <w:lsdException w:name="Medium Grid 2 Accent 6" w:semiHidden="0" w:uiPriority="68" w:unhideWhenUsed="0"/>
-    <w:lsdException w:name="Medium Grid 3 Accent 6" w:semiHidden="0" w:uiPriority="69" w:unhideWhenUsed="0"/>
-    <w:lsdException w:name="Dark List Accent 6" w:semiHidden="0" w:uiPriority="70" w:unhideWhenUsed="0"/>
-    <w:lsdException w:name="Colorful Shading Accent 6" w:semiHidden="0" w:uiPriority="71" w:unhideWhenUsed="0"/>
-    <w:lsdException w:name="Colorful List Accent 6" w:semiHidden="0" w:uiPriority="72" w:unhideWhenUsed="0"/>
-    <w:lsdException w:name="Colorful Grid Accent 6" w:semiHidden="0" w:uiPriority="73" w:unhideWhenUsed="0"/>
-    <w:lsdException w:name="Subtle Emphasis" w:semiHidden="0" w:uiPriority="19" w:unhideWhenUsed="0" w:qFormat="1"/>
-    <w:lsdException w:name="Intense Emphasis" w:semiHidden="0" w:uiPriority="21" w:unhideWhenUsed="0" w:qFormat="1"/>
-    <w:lsdException w:name="Subtle Reference" w:semiHidden="0" w:uiPriority="31" w:unhideWhenUsed="0" w:qFormat="1"/>
-    <w:lsdException w:name="Intense Reference" w:semiHidden="0" w:uiPriority="32" w:unhideWhenUsed="0" w:qFormat="1"/>
-    <w:lsdException w:name="Book Title" w:semiHidden="0" w:uiPriority="33" w:unhideWhenUsed="0" w:qFormat="1"/>
-    <w:lsdException w:name="Bibliography" w:uiPriority="37"/>
-    <w:lsdException w:name="TOC Heading" w:uiPriority="39" w:qFormat="1"/>
-  </w:latentStyles>
-  <w:style w:type="paragraph" w:default="1" w:styleId="Normal">
-    <w:name w:val="Normal"/>
-    <w:qFormat/>
-  </w:style>
-  <w:style w:type="paragraph" w:styleId="Heading1">
-    <w:name w:val="heading 1"/>
+  <w:style w:type="paragraph" w:customStyle="1" w:styleId="ued81cg">
+    <w:name w:val="_ued81cg"/>
     <w:basedOn w:val="Normal"/>
-    <w:next w:val="Normal"/>
-    <w:link w:val="Heading1Char"/>
-    <w:uiPriority w:val="9"/>
-    <w:qFormat/>
-    <w:rsid w:val="00695FC7"/>
-    <w:pPr>
-      <w:keepNext/>
-      <w:keepLines/>
-      <w:spacing w:before="240" w:after="0"/>
-      <w:outlineLvl w:val="0"/>
-    </w:pPr>
-    <w:rPr>
-      <w:rFonts w:asciiTheme="majorHAnsi" w:eastAsiaTheme="majorEastAsia" w:hAnsiTheme="majorHAnsi" w:cstheme="majorBidi"/>
-      <w:color w:val="2E74B5" w:themeColor="accent1" w:themeShade="BF"/>
-      <w:sz w:val="32"/>
-      <w:szCs w:val="32"/>
-    </w:rPr>
-  </w:style>
-  <w:style w:type="paragraph" w:styleId="Heading2">
-    <w:name w:val="heading 2"/>
-    <w:basedOn w:val="Normal"/>
-    <w:next w:val="Normal"/>
-    <w:link w:val="Heading2Char"/>
-    <w:uiPriority w:val="9"/>
-    <w:unhideWhenUsed/>
-    <w:qFormat/>
-    <w:rsid w:val="0068335E"/>
-    <w:pPr>
-      <w:keepNext/>
-      <w:keepLines/>
-      <w:spacing w:before="200" w:after="0"/>
-      <w:outlineLvl w:val="1"/>
-    </w:pPr>
-    <w:rPr>
-      <w:rFonts w:asciiTheme="majorHAnsi" w:eastAsiaTheme="majorEastAsia" w:hAnsiTheme="majorHAnsi" w:cstheme="majorBidi"/>
-      <w:b/>
-      <w:bCs/>
-      <w:color w:val="5B9BD5" w:themeColor="accent1"/>
-      <w:sz w:val="26"/>
-      <w:szCs w:val="26"/>
-    </w:rPr>
-  </w:style>
-  <w:style w:type="paragraph" w:styleId="Heading3">
-    <w:name w:val="heading 3"/>
-    <w:basedOn w:val="Normal"/>
-    <w:next w:val="Normal"/>
-    <w:link w:val="Heading3Char"/>
-    <w:uiPriority w:val="9"/>
-    <w:semiHidden/>
-    <w:unhideWhenUsed/>
-    <w:qFormat/>
-    <w:rsid w:val="0068335E"/>
-    <w:pPr>
-      <w:keepNext/>
-      <w:keepLines/>
-      <w:spacing w:before="200" w:after="0"/>
-      <w:outlineLvl w:val="2"/>
-    </w:pPr>
-    <w:rPr>
-      <w:rFonts w:asciiTheme="majorHAnsi" w:eastAsiaTheme="majorEastAsia" w:hAnsiTheme="majorHAnsi" w:cstheme="majorBidi"/>
-      <w:b/>
-      <w:bCs/>
-      <w:color w:val="5B9BD5" w:themeColor="accent1"/>
-    </w:rPr>
-  </w:style>
-  <w:style w:type="character" w:default="1" w:styleId="DefaultParagraphFont">
-    <w:name w:val="Default Paragraph Font"/>
-    <w:uiPriority w:val="1"/>
-    <w:semiHidden/>
-    <w:unhideWhenUsed/>
-  </w:style>
-  <w:style w:type="table" w:default="1" w:styleId="TableNormal">
-    <w:name w:val="Normal Table"/>
-    <w:uiPriority w:val="99"/>
-    <w:semiHidden/>
-    <w:unhideWhenUsed/>
-    <w:tblPr>
-      <w:tblInd w:w="0" w:type="dxa"/>
-      <w:tblCellMar>
-        <w:top w:w="0" w:type="dxa"/>
-        <w:left w:w="108" w:type="dxa"/>
-        <w:bottom w:w="0" w:type="dxa"/>
-        <w:right w:w="108" w:type="dxa"/>
-      </w:tblCellMar>
-    </w:tblPr>
-  </w:style>
-  <w:style w:type="numbering" w:default="1" w:styleId="NoList">
-    <w:name w:val="No List"/>
-    <w:uiPriority w:val="99"/>
-    <w:semiHidden/>
-    <w:unhideWhenUsed/>
-  </w:style>
-  <w:style w:type="paragraph" w:styleId="Title">
-    <w:name w:val="Title"/>
-    <w:basedOn w:val="Normal"/>
-    <w:next w:val="Normal"/>
-    <w:link w:val="TitleChar"/>
-    <w:uiPriority w:val="10"/>
-    <w:qFormat/>
-    <w:rsid w:val="001150EA"/>
-    <w:pPr>
-      <w:spacing w:after="0" w:line="240" w:lineRule="auto"/>
-      <w:contextualSpacing/>
-    </w:pPr>
-    <w:rPr>
-      <w:rFonts w:asciiTheme="majorHAnsi" w:eastAsiaTheme="majorEastAsia" w:hAnsiTheme="majorHAnsi" w:cstheme="majorBidi"/>
-      <w:spacing w:val="-10"/>
-      <w:kern w:val="28"/>
-      <w:sz w:val="56"/>
-      <w:szCs w:val="56"/>
-    </w:rPr>
-  </w:style>
-  <w:style w:type="character" w:customStyle="1" w:styleId="TitleChar">
-    <w:name w:val="Title Char"/>
-    <w:basedOn w:val="DefaultParagraphFont"/>
-    <w:link w:val="Title"/>
-    <w:uiPriority w:val="10"/>
-    <w:rsid w:val="001150EA"/>
-    <w:rPr>
-      <w:rFonts w:asciiTheme="majorHAnsi" w:eastAsiaTheme="majorEastAsia" w:hAnsiTheme="majorHAnsi" w:cstheme="majorBidi"/>
-      <w:spacing w:val="-10"/>
-      <w:kern w:val="28"/>
-      <w:sz w:val="56"/>
-      <w:szCs w:val="56"/>
-    </w:rPr>
-  </w:style>
-  <w:style w:type="paragraph" w:styleId="NormalWeb">
-    <w:name w:val="Normal (Web)"/>
-    <w:basedOn w:val="Normal"/>
-    <w:uiPriority w:val="99"/>
-    <w:semiHidden/>
-    <w:unhideWhenUsed/>
-    <w:rsid w:val="001150EA"/>
+    <w:rsid w:val="00C67B63"/>
     <w:pPr>
       <w:spacing w:before="100" w:beforeAutospacing="1" w:after="100" w:afterAutospacing="1" w:line="240" w:lineRule="auto"/>
     </w:pPr>
@@ -3932,15 +4156,15 @@
       <w:szCs w:val="24"/>
     </w:rPr>
   </w:style>
-  <w:style w:type="character" w:customStyle="1" w:styleId="snap">
-    <w:name w:val="snap"/>
+  <w:style w:type="character" w:customStyle="1" w:styleId="2he8v2h">
+    <w:name w:val="_2he8v2h"/>
     <w:basedOn w:val="DefaultParagraphFont"/>
-    <w:rsid w:val="001150EA"/>
+    <w:rsid w:val="00C67B63"/>
   </w:style>
-  <w:style w:type="paragraph" w:customStyle="1" w:styleId="quotebrown">
-    <w:name w:val="quotebrown"/>
+  <w:style w:type="paragraph" w:customStyle="1" w:styleId="1uc14g3">
+    <w:name w:val="_1uc14g3"/>
     <w:basedOn w:val="Normal"/>
-    <w:rsid w:val="001150EA"/>
+    <w:rsid w:val="00C67B63"/>
     <w:pPr>
       <w:spacing w:before="100" w:beforeAutospacing="1" w:after="100" w:afterAutospacing="1" w:line="240" w:lineRule="auto"/>
     </w:pPr>
@@ -3949,373 +4173,6 @@
       <w:sz w:val="24"/>
       <w:szCs w:val="24"/>
     </w:rPr>
-  </w:style>
-  <w:style w:type="character" w:styleId="Hyperlink">
-    <w:name w:val="Hyperlink"/>
-    <w:basedOn w:val="DefaultParagraphFont"/>
-    <w:uiPriority w:val="99"/>
-    <w:unhideWhenUsed/>
-    <w:rsid w:val="001150EA"/>
-    <w:rPr>
-      <w:color w:val="0000FF"/>
-      <w:u w:val="single"/>
-    </w:rPr>
-  </w:style>
-  <w:style w:type="character" w:styleId="Emphasis">
-    <w:name w:val="Emphasis"/>
-    <w:basedOn w:val="DefaultParagraphFont"/>
-    <w:uiPriority w:val="20"/>
-    <w:qFormat/>
-    <w:rsid w:val="001150EA"/>
-    <w:rPr>
-      <w:i/>
-      <w:iCs/>
-    </w:rPr>
-  </w:style>
-  <w:style w:type="paragraph" w:customStyle="1" w:styleId="center">
-    <w:name w:val="center"/>
-    <w:basedOn w:val="Normal"/>
-    <w:rsid w:val="001150EA"/>
-    <w:pPr>
-      <w:spacing w:before="100" w:beforeAutospacing="1" w:after="100" w:afterAutospacing="1" w:line="240" w:lineRule="auto"/>
-    </w:pPr>
-    <w:rPr>
-      <w:rFonts w:ascii="Times New Roman" w:eastAsia="Times New Roman" w:hAnsi="Times New Roman" w:cs="Times New Roman"/>
-      <w:sz w:val="24"/>
-      <w:szCs w:val="24"/>
-    </w:rPr>
-  </w:style>
-  <w:style w:type="character" w:styleId="Strong">
-    <w:name w:val="Strong"/>
-    <w:basedOn w:val="DefaultParagraphFont"/>
-    <w:uiPriority w:val="22"/>
-    <w:qFormat/>
-    <w:rsid w:val="001150EA"/>
-    <w:rPr>
-      <w:b/>
-      <w:bCs/>
-    </w:rPr>
-  </w:style>
-  <w:style w:type="table" w:styleId="TableGrid">
-    <w:name w:val="Table Grid"/>
-    <w:basedOn w:val="TableNormal"/>
-    <w:uiPriority w:val="39"/>
-    <w:rsid w:val="00815640"/>
-    <w:pPr>
-      <w:spacing w:after="0" w:line="240" w:lineRule="auto"/>
-    </w:pPr>
-    <w:tblPr>
-      <w:tblInd w:w="0" w:type="dxa"/>
-      <w:tblBorders>
-        <w:top w:val="single" w:sz="4" w:space="0" w:color="auto"/>
-        <w:left w:val="single" w:sz="4" w:space="0" w:color="auto"/>
-        <w:bottom w:val="single" w:sz="4" w:space="0" w:color="auto"/>
-        <w:right w:val="single" w:sz="4" w:space="0" w:color="auto"/>
-        <w:insideH w:val="single" w:sz="4" w:space="0" w:color="auto"/>
-        <w:insideV w:val="single" w:sz="4" w:space="0" w:color="auto"/>
-      </w:tblBorders>
-      <w:tblCellMar>
-        <w:top w:w="0" w:type="dxa"/>
-        <w:left w:w="108" w:type="dxa"/>
-        <w:bottom w:w="0" w:type="dxa"/>
-        <w:right w:w="108" w:type="dxa"/>
-      </w:tblCellMar>
-    </w:tblPr>
-  </w:style>
-  <w:style w:type="table" w:customStyle="1" w:styleId="GridTable4">
-    <w:name w:val="Grid Table 4"/>
-    <w:basedOn w:val="TableNormal"/>
-    <w:uiPriority w:val="49"/>
-    <w:rsid w:val="009D4024"/>
-    <w:pPr>
-      <w:spacing w:after="0" w:line="240" w:lineRule="auto"/>
-    </w:pPr>
-    <w:tblPr>
-      <w:tblStyleRowBandSize w:val="1"/>
-      <w:tblStyleColBandSize w:val="1"/>
-      <w:tblInd w:w="0" w:type="dxa"/>
-      <w:tblBorders>
-        <w:top w:val="single" w:sz="4" w:space="0" w:color="666666" w:themeColor="text1" w:themeTint="99"/>
-        <w:left w:val="single" w:sz="4" w:space="0" w:color="666666" w:themeColor="text1" w:themeTint="99"/>
-        <w:bottom w:val="single" w:sz="4" w:space="0" w:color="666666" w:themeColor="text1" w:themeTint="99"/>
-        <w:right w:val="single" w:sz="4" w:space="0" w:color="666666" w:themeColor="text1" w:themeTint="99"/>
-        <w:insideH w:val="single" w:sz="4" w:space="0" w:color="666666" w:themeColor="text1" w:themeTint="99"/>
-        <w:insideV w:val="single" w:sz="4" w:space="0" w:color="666666" w:themeColor="text1" w:themeTint="99"/>
-      </w:tblBorders>
-      <w:tblCellMar>
-        <w:top w:w="0" w:type="dxa"/>
-        <w:left w:w="108" w:type="dxa"/>
-        <w:bottom w:w="0" w:type="dxa"/>
-        <w:right w:w="108" w:type="dxa"/>
-      </w:tblCellMar>
-    </w:tblPr>
-    <w:tblStylePr w:type="firstRow">
-      <w:rPr>
-        <w:b/>
-        <w:bCs/>
-        <w:color w:val="FFFFFF" w:themeColor="background1"/>
-      </w:rPr>
-      <w:tblPr/>
-      <w:tcPr>
-        <w:tcBorders>
-          <w:top w:val="single" w:sz="4" w:space="0" w:color="000000" w:themeColor="text1"/>
-          <w:left w:val="single" w:sz="4" w:space="0" w:color="000000" w:themeColor="text1"/>
-          <w:bottom w:val="single" w:sz="4" w:space="0" w:color="000000" w:themeColor="text1"/>
-          <w:right w:val="single" w:sz="4" w:space="0" w:color="000000" w:themeColor="text1"/>
-          <w:insideH w:val="nil"/>
-          <w:insideV w:val="nil"/>
-        </w:tcBorders>
-        <w:shd w:val="clear" w:color="auto" w:fill="000000" w:themeFill="text1"/>
-      </w:tcPr>
-    </w:tblStylePr>
-    <w:tblStylePr w:type="lastRow">
-      <w:rPr>
-        <w:b/>
-        <w:bCs/>
-      </w:rPr>
-      <w:tblPr/>
-      <w:tcPr>
-        <w:tcBorders>
-          <w:top w:val="double" w:sz="4" w:space="0" w:color="000000" w:themeColor="text1"/>
-        </w:tcBorders>
-      </w:tcPr>
-    </w:tblStylePr>
-    <w:tblStylePr w:type="firstCol">
-      <w:rPr>
-        <w:b/>
-        <w:bCs/>
-      </w:rPr>
-    </w:tblStylePr>
-    <w:tblStylePr w:type="lastCol">
-      <w:rPr>
-        <w:b/>
-        <w:bCs/>
-      </w:rPr>
-    </w:tblStylePr>
-    <w:tblStylePr w:type="band1Vert">
-      <w:tblPr/>
-      <w:tcPr>
-        <w:shd w:val="clear" w:color="auto" w:fill="CCCCCC" w:themeFill="text1" w:themeFillTint="33"/>
-      </w:tcPr>
-    </w:tblStylePr>
-    <w:tblStylePr w:type="band1Horz">
-      <w:tblPr/>
-      <w:tcPr>
-        <w:shd w:val="clear" w:color="auto" w:fill="CCCCCC" w:themeFill="text1" w:themeFillTint="33"/>
-      </w:tcPr>
-    </w:tblStylePr>
-  </w:style>
-  <w:style w:type="character" w:customStyle="1" w:styleId="Heading1Char">
-    <w:name w:val="Heading 1 Char"/>
-    <w:basedOn w:val="DefaultParagraphFont"/>
-    <w:link w:val="Heading1"/>
-    <w:uiPriority w:val="9"/>
-    <w:rsid w:val="00695FC7"/>
-    <w:rPr>
-      <w:rFonts w:asciiTheme="majorHAnsi" w:eastAsiaTheme="majorEastAsia" w:hAnsiTheme="majorHAnsi" w:cstheme="majorBidi"/>
-      <w:color w:val="2E74B5" w:themeColor="accent1" w:themeShade="BF"/>
-      <w:sz w:val="32"/>
-      <w:szCs w:val="32"/>
-    </w:rPr>
-  </w:style>
-  <w:style w:type="character" w:styleId="FollowedHyperlink">
-    <w:name w:val="FollowedHyperlink"/>
-    <w:basedOn w:val="DefaultParagraphFont"/>
-    <w:uiPriority w:val="99"/>
-    <w:semiHidden/>
-    <w:unhideWhenUsed/>
-    <w:rsid w:val="00297D6D"/>
-    <w:rPr>
-      <w:color w:val="954F72" w:themeColor="followedHyperlink"/>
-      <w:u w:val="single"/>
-    </w:rPr>
-  </w:style>
-  <w:style w:type="paragraph" w:styleId="ListParagraph">
-    <w:name w:val="List Paragraph"/>
-    <w:basedOn w:val="Normal"/>
-    <w:uiPriority w:val="34"/>
-    <w:qFormat/>
-    <w:rsid w:val="007007A0"/>
-    <w:pPr>
-      <w:ind w:left="720"/>
-      <w:contextualSpacing/>
-    </w:pPr>
-  </w:style>
-  <w:style w:type="character" w:styleId="CommentReference">
-    <w:name w:val="annotation reference"/>
-    <w:basedOn w:val="DefaultParagraphFont"/>
-    <w:uiPriority w:val="99"/>
-    <w:semiHidden/>
-    <w:unhideWhenUsed/>
-    <w:rsid w:val="003307F9"/>
-    <w:rPr>
-      <w:sz w:val="16"/>
-      <w:szCs w:val="16"/>
-    </w:rPr>
-  </w:style>
-  <w:style w:type="paragraph" w:styleId="CommentText">
-    <w:name w:val="annotation text"/>
-    <w:basedOn w:val="Normal"/>
-    <w:link w:val="CommentTextChar"/>
-    <w:uiPriority w:val="99"/>
-    <w:semiHidden/>
-    <w:unhideWhenUsed/>
-    <w:rsid w:val="003307F9"/>
-    <w:pPr>
-      <w:spacing w:line="240" w:lineRule="auto"/>
-    </w:pPr>
-    <w:rPr>
-      <w:sz w:val="20"/>
-      <w:szCs w:val="20"/>
-    </w:rPr>
-  </w:style>
-  <w:style w:type="character" w:customStyle="1" w:styleId="CommentTextChar">
-    <w:name w:val="Comment Text Char"/>
-    <w:basedOn w:val="DefaultParagraphFont"/>
-    <w:link w:val="CommentText"/>
-    <w:uiPriority w:val="99"/>
-    <w:semiHidden/>
-    <w:rsid w:val="003307F9"/>
-    <w:rPr>
-      <w:sz w:val="20"/>
-      <w:szCs w:val="20"/>
-    </w:rPr>
-  </w:style>
-  <w:style w:type="paragraph" w:styleId="CommentSubject">
-    <w:name w:val="annotation subject"/>
-    <w:basedOn w:val="CommentText"/>
-    <w:next w:val="CommentText"/>
-    <w:link w:val="CommentSubjectChar"/>
-    <w:uiPriority w:val="99"/>
-    <w:semiHidden/>
-    <w:unhideWhenUsed/>
-    <w:rsid w:val="003307F9"/>
-    <w:rPr>
-      <w:b/>
-      <w:bCs/>
-    </w:rPr>
-  </w:style>
-  <w:style w:type="character" w:customStyle="1" w:styleId="CommentSubjectChar">
-    <w:name w:val="Comment Subject Char"/>
-    <w:basedOn w:val="CommentTextChar"/>
-    <w:link w:val="CommentSubject"/>
-    <w:uiPriority w:val="99"/>
-    <w:semiHidden/>
-    <w:rsid w:val="003307F9"/>
-    <w:rPr>
-      <w:b/>
-      <w:bCs/>
-      <w:sz w:val="20"/>
-      <w:szCs w:val="20"/>
-    </w:rPr>
-  </w:style>
-  <w:style w:type="paragraph" w:styleId="BalloonText">
-    <w:name w:val="Balloon Text"/>
-    <w:basedOn w:val="Normal"/>
-    <w:link w:val="BalloonTextChar"/>
-    <w:uiPriority w:val="99"/>
-    <w:semiHidden/>
-    <w:unhideWhenUsed/>
-    <w:rsid w:val="003307F9"/>
-    <w:pPr>
-      <w:spacing w:after="0" w:line="240" w:lineRule="auto"/>
-    </w:pPr>
-    <w:rPr>
-      <w:rFonts w:ascii="Segoe UI" w:hAnsi="Segoe UI" w:cs="Segoe UI"/>
-      <w:sz w:val="18"/>
-      <w:szCs w:val="18"/>
-    </w:rPr>
-  </w:style>
-  <w:style w:type="character" w:customStyle="1" w:styleId="BalloonTextChar">
-    <w:name w:val="Balloon Text Char"/>
-    <w:basedOn w:val="DefaultParagraphFont"/>
-    <w:link w:val="BalloonText"/>
-    <w:uiPriority w:val="99"/>
-    <w:semiHidden/>
-    <w:rsid w:val="003307F9"/>
-    <w:rPr>
-      <w:rFonts w:ascii="Segoe UI" w:hAnsi="Segoe UI" w:cs="Segoe UI"/>
-      <w:sz w:val="18"/>
-      <w:szCs w:val="18"/>
-    </w:rPr>
-  </w:style>
-  <w:style w:type="paragraph" w:styleId="Header">
-    <w:name w:val="header"/>
-    <w:basedOn w:val="Normal"/>
-    <w:link w:val="HeaderChar"/>
-    <w:uiPriority w:val="99"/>
-    <w:unhideWhenUsed/>
-    <w:rsid w:val="0020147C"/>
-    <w:pPr>
-      <w:tabs>
-        <w:tab w:val="center" w:pos="4320"/>
-        <w:tab w:val="right" w:pos="8640"/>
-      </w:tabs>
-      <w:spacing w:after="0" w:line="240" w:lineRule="auto"/>
-    </w:pPr>
-  </w:style>
-  <w:style w:type="character" w:customStyle="1" w:styleId="HeaderChar">
-    <w:name w:val="Header Char"/>
-    <w:basedOn w:val="DefaultParagraphFont"/>
-    <w:link w:val="Header"/>
-    <w:uiPriority w:val="99"/>
-    <w:rsid w:val="0020147C"/>
-  </w:style>
-  <w:style w:type="paragraph" w:styleId="Footer">
-    <w:name w:val="footer"/>
-    <w:basedOn w:val="Normal"/>
-    <w:link w:val="FooterChar"/>
-    <w:uiPriority w:val="99"/>
-    <w:unhideWhenUsed/>
-    <w:rsid w:val="0020147C"/>
-    <w:pPr>
-      <w:tabs>
-        <w:tab w:val="center" w:pos="4320"/>
-        <w:tab w:val="right" w:pos="8640"/>
-      </w:tabs>
-      <w:spacing w:after="0" w:line="240" w:lineRule="auto"/>
-    </w:pPr>
-  </w:style>
-  <w:style w:type="character" w:customStyle="1" w:styleId="FooterChar">
-    <w:name w:val="Footer Char"/>
-    <w:basedOn w:val="DefaultParagraphFont"/>
-    <w:link w:val="Footer"/>
-    <w:uiPriority w:val="99"/>
-    <w:rsid w:val="0020147C"/>
-  </w:style>
-  <w:style w:type="character" w:customStyle="1" w:styleId="Heading2Char">
-    <w:name w:val="Heading 2 Char"/>
-    <w:basedOn w:val="DefaultParagraphFont"/>
-    <w:link w:val="Heading2"/>
-    <w:uiPriority w:val="9"/>
-    <w:rsid w:val="0068335E"/>
-    <w:rPr>
-      <w:rFonts w:asciiTheme="majorHAnsi" w:eastAsiaTheme="majorEastAsia" w:hAnsiTheme="majorHAnsi" w:cstheme="majorBidi"/>
-      <w:b/>
-      <w:bCs/>
-      <w:color w:val="5B9BD5" w:themeColor="accent1"/>
-      <w:sz w:val="26"/>
-      <w:szCs w:val="26"/>
-    </w:rPr>
-  </w:style>
-  <w:style w:type="character" w:customStyle="1" w:styleId="Heading3Char">
-    <w:name w:val="Heading 3 Char"/>
-    <w:basedOn w:val="DefaultParagraphFont"/>
-    <w:link w:val="Heading3"/>
-    <w:uiPriority w:val="9"/>
-    <w:semiHidden/>
-    <w:rsid w:val="0068335E"/>
-    <w:rPr>
-      <w:rFonts w:asciiTheme="majorHAnsi" w:eastAsiaTheme="majorEastAsia" w:hAnsiTheme="majorHAnsi" w:cstheme="majorBidi"/>
-      <w:b/>
-      <w:bCs/>
-      <w:color w:val="5B9BD5" w:themeColor="accent1"/>
-    </w:rPr>
-  </w:style>
-  <w:style w:type="character" w:customStyle="1" w:styleId="apple-converted-space">
-    <w:name w:val="apple-converted-space"/>
-    <w:basedOn w:val="DefaultParagraphFont"/>
-    <w:rsid w:val="0068335E"/>
   </w:style>
 </w:styles>
 </file>
@@ -4575,13 +4432,110 @@
   <a:extraClrSchemeLst/>
   <a:extLst>
     <a:ext uri="{05A4C25C-085E-4340-85A3-A5531E510DB2}">
-      <thm15:themeFamily xmlns:thm15="http://schemas.microsoft.com/office/thememl/2012/main" xmlns="" name="Office Theme" id="{62F939B6-93AF-4DB8-9C6B-D6C7DFDC589F}" vid="{4A3C46E8-61CC-4603-A589-7422A47A8E4A}"/>
+      <thm15:themeFamily xmlns:thm15="http://schemas.microsoft.com/office/thememl/2012/main" name="Office Theme" id="{62F939B6-93AF-4DB8-9C6B-D6C7DFDC589F}" vid="{4A3C46E8-61CC-4603-A589-7422A47A8E4A}"/>
     </a:ext>
   </a:extLst>
 </a:theme>
 </file>
 
 <file path=customXml/item1.xml><?xml version="1.0" encoding="utf-8"?>
+<p:properties xmlns:p="http://schemas.microsoft.com/office/2006/metadata/properties" xmlns:xsi="http://www.w3.org/2001/XMLSchema-instance" xmlns:pc="http://schemas.microsoft.com/office/infopath/2007/PartnerControls">
+  <documentManagement>
+    <IconOverlay xmlns="http://schemas.microsoft.com/sharepoint/v4" xsi:nil="true"/>
+    <Description0 xmlns="02dde863-7147-4e23-b38c-7bb8d7bf3e42">Adapted from this BJC lab, this packet should take ~3 class days as a first introduction to SNAP! It includes the Kaleidoscope lab activity, which may need additional scaffolding/teacher intervention</Description0>
+    <LikesCount xmlns="http://schemas.microsoft.com/sharepoint/v3" xsi:nil="true"/>
+    <o3dda7a197d4479db31daa3ab15bf001 xmlns="02dde863-7147-4e23-b38c-7bb8d7bf3e42">
+      <Terms xmlns="http://schemas.microsoft.com/office/infopath/2007/PartnerControls">
+        <TermInfo xmlns="http://schemas.microsoft.com/office/infopath/2007/PartnerControls">
+          <TermName xmlns="http://schemas.microsoft.com/office/infopath/2007/PartnerControls">Explain the function of common blocks (if, if/else, repeat, forever, pen down/up, ...)</TermName>
+          <TermId xmlns="http://schemas.microsoft.com/office/infopath/2007/PartnerControls">b4cc5391-722b-4534-9cfb-9c15d2e4ae4a</TermId>
+        </TermInfo>
+        <TermInfo xmlns="http://schemas.microsoft.com/office/infopath/2007/PartnerControls">
+          <TermName xmlns="http://schemas.microsoft.com/office/infopath/2007/PartnerControls">Give examples of blocks in each category</TermName>
+          <TermId xmlns="http://schemas.microsoft.com/office/infopath/2007/PartnerControls">b258d41c-6c8c-414e-b48b-437de88882e6</TermId>
+        </TermInfo>
+        <TermInfo xmlns="http://schemas.microsoft.com/office/infopath/2007/PartnerControls">
+          <TermName xmlns="http://schemas.microsoft.com/office/infopath/2007/PartnerControls">Determine the function of unfamiliar blocks</TermName>
+          <TermId xmlns="http://schemas.microsoft.com/office/infopath/2007/PartnerControls">9dc9651d-a7a6-4f43-80bb-ab4014d9874a</TermId>
+        </TermInfo>
+      </Terms>
+    </o3dda7a197d4479db31daa3ab15bf001>
+    <Ratings xmlns="http://schemas.microsoft.com/sharepoint/v3" xsi:nil="true"/>
+    <d2dd6f8d2fbc484ca8e0f0c7aaffed96 xmlns="02dde863-7147-4e23-b38c-7bb8d7bf3e42">
+      <Terms xmlns="http://schemas.microsoft.com/office/infopath/2007/PartnerControls">
+        <TermInfo xmlns="http://schemas.microsoft.com/office/infopath/2007/PartnerControls">
+          <TermName xmlns="http://schemas.microsoft.com/office/infopath/2007/PartnerControls">Unit 1: What is computing?</TermName>
+          <TermId xmlns="http://schemas.microsoft.com/office/infopath/2007/PartnerControls">dda03998-b566-47f6-bdaa-b2de5b56ad0b</TermId>
+        </TermInfo>
+      </Terms>
+    </d2dd6f8d2fbc484ca8e0f0c7aaffed96>
+    <nc47efafa19a47ad915be6bb877e9e22 xmlns="02dde863-7147-4e23-b38c-7bb8d7bf3e42">
+      <Terms xmlns="http://schemas.microsoft.com/office/infopath/2007/PartnerControls">
+        <TermInfo xmlns="http://schemas.microsoft.com/office/infopath/2007/PartnerControls">
+          <TermName xmlns="http://schemas.microsoft.com/office/infopath/2007/PartnerControls">SNAP</TermName>
+          <TermId xmlns="http://schemas.microsoft.com/office/infopath/2007/PartnerControls">f09a5a52-9458-4ce2-b72f-97ef788c70b3</TermId>
+        </TermInfo>
+        <TermInfo xmlns="http://schemas.microsoft.com/office/infopath/2007/PartnerControls">
+          <TermName xmlns="http://schemas.microsoft.com/office/infopath/2007/PartnerControls">SNAP</TermName>
+          <TermId xmlns="http://schemas.microsoft.com/office/infopath/2007/PartnerControls">17a3d214-7683-48ae-942b-64da535ca104</TermId>
+        </TermInfo>
+        <TermInfo xmlns="http://schemas.microsoft.com/office/infopath/2007/PartnerControls">
+          <TermName xmlns="http://schemas.microsoft.com/office/infopath/2007/PartnerControls">Motion</TermName>
+          <TermId xmlns="http://schemas.microsoft.com/office/infopath/2007/PartnerControls">f40a2746-9072-47bf-8fd9-c0b4cc5cff54</TermId>
+        </TermInfo>
+        <TermInfo xmlns="http://schemas.microsoft.com/office/infopath/2007/PartnerControls">
+          <TermName xmlns="http://schemas.microsoft.com/office/infopath/2007/PartnerControls">Sensing</TermName>
+          <TermId xmlns="http://schemas.microsoft.com/office/infopath/2007/PartnerControls">fb30661b-e5d4-4806-8084-a6cfa96e68a6</TermId>
+        </TermInfo>
+      </Terms>
+    </nc47efafa19a47ad915be6bb877e9e22>
+    <LikedBy xmlns="http://schemas.microsoft.com/sharepoint/v3">
+      <UserInfo>
+        <DisplayName/>
+        <AccountId xsi:nil="true"/>
+        <AccountType/>
+      </UserInfo>
+    </LikedBy>
+    <TaxCatchAll xmlns="e80a5a3c-d611-4b18-9b03-808fdecb7b6f">
+      <Value>84</Value>
+      <Value>80</Value>
+      <Value>45</Value>
+      <Value>145</Value>
+      <Value>40</Value>
+      <Value>55</Value>
+      <Value>3</Value>
+      <Value>53</Value>
+    </TaxCatchAll>
+    <Type_x0020_of_x0020_Material xmlns="02dde863-7147-4e23-b38c-7bb8d7bf3e42">Lab Assignment</Type_x0020_of_x0020_Material>
+    <Source xmlns="02dde863-7147-4e23-b38c-7bb8d7bf3e42">BJC</Source>
+    <RatedBy xmlns="http://schemas.microsoft.com/sharepoint/v3">
+      <UserInfo>
+        <DisplayName/>
+        <AccountId xsi:nil="true"/>
+        <AccountType/>
+      </UserInfo>
+    </RatedBy>
+    <SharedWithUsers xmlns="5edd459b-714d-42ed-b78f-512da7d1c14e">
+      <UserInfo>
+        <DisplayName/>
+        <AccountId xsi:nil="true"/>
+        <AccountType/>
+      </UserInfo>
+    </SharedWithUsers>
+  </documentManagement>
+</p:properties>
+</file>
+
+<file path=customXml/item2.xml><?xml version="1.0" encoding="utf-8"?>
+<?mso-contentType ?>
+<FormTemplates xmlns="http://schemas.microsoft.com/sharepoint/v3/contenttype/forms">
+  <Display>DocumentLibraryForm</Display>
+  <Edit>DocumentLibraryForm</Edit>
+  <New>DocumentLibraryForm</New>
+</FormTemplates>
+</file>
+
+<file path=customXml/item3.xml><?xml version="1.0" encoding="utf-8"?>
 <ct:contentTypeSchema xmlns:ct="http://schemas.microsoft.com/office/2006/metadata/contentType" xmlns:ma="http://schemas.microsoft.com/office/2006/metadata/properties/metaAttributes" ct:_="" ma:_="" ma:contentTypeName="Document" ma:contentTypeID="0x0101004596370FD1F0044CA9FA6146E1C9F82E" ma:contentTypeVersion="20" ma:contentTypeDescription="Create a new document." ma:contentTypeScope="" ma:versionID="cee636d40df3b0a010f845155263f0a1">
   <xsd:schema xmlns:xsd="http://www.w3.org/2001/XMLSchema" xmlns:xs="http://www.w3.org/2001/XMLSchema" xmlns:p="http://schemas.microsoft.com/office/2006/metadata/properties" xmlns:ns1="http://schemas.microsoft.com/sharepoint/v3" xmlns:ns2="02dde863-7147-4e23-b38c-7bb8d7bf3e42" xmlns:ns3="e80a5a3c-d611-4b18-9b03-808fdecb7b6f" xmlns:ns4="http://schemas.microsoft.com/sharepoint/v4" xmlns:ns5="5edd459b-714d-42ed-b78f-512da7d1c14e" targetNamespace="http://schemas.microsoft.com/office/2006/metadata/properties" ma:root="true" ma:fieldsID="de7d79a52fc59d34622e4a801a574d8e" ns1:_="" ns2:_="" ns3:_="" ns4:_="" ns5:_="">
     <xsd:import namespace="http://schemas.microsoft.com/sharepoint/v3"/>
@@ -4897,104 +4851,29 @@
 </ct:contentTypeSchema>
 </file>
 
-<file path=customXml/item2.xml><?xml version="1.0" encoding="utf-8"?>
-<?mso-contentType ?>
-<FormTemplates xmlns="http://schemas.microsoft.com/sharepoint/v3/contenttype/forms">
-  <Display>DocumentLibraryForm</Display>
-  <Edit>DocumentLibraryForm</Edit>
-  <New>DocumentLibraryForm</New>
-</FormTemplates>
+<file path=customXml/itemProps1.xml><?xml version="1.0" encoding="utf-8"?>
+<ds:datastoreItem xmlns:ds="http://schemas.openxmlformats.org/officeDocument/2006/customXml" ds:itemID="{283F29D7-93A8-4FF1-83B0-95061A862C0C}">
+  <ds:schemaRefs>
+    <ds:schemaRef ds:uri="http://schemas.microsoft.com/office/2006/metadata/properties"/>
+    <ds:schemaRef ds:uri="http://schemas.microsoft.com/office/infopath/2007/PartnerControls"/>
+    <ds:schemaRef ds:uri="http://schemas.microsoft.com/sharepoint/v4"/>
+    <ds:schemaRef ds:uri="02dde863-7147-4e23-b38c-7bb8d7bf3e42"/>
+    <ds:schemaRef ds:uri="http://schemas.microsoft.com/sharepoint/v3"/>
+    <ds:schemaRef ds:uri="e80a5a3c-d611-4b18-9b03-808fdecb7b6f"/>
+    <ds:schemaRef ds:uri="5edd459b-714d-42ed-b78f-512da7d1c14e"/>
+  </ds:schemaRefs>
+</ds:datastoreItem>
 </file>
 
-<file path=customXml/item3.xml><?xml version="1.0" encoding="utf-8"?>
-<p:properties xmlns:p="http://schemas.microsoft.com/office/2006/metadata/properties" xmlns:xsi="http://www.w3.org/2001/XMLSchema-instance" xmlns:pc="http://schemas.microsoft.com/office/infopath/2007/PartnerControls">
-  <documentManagement>
-    <IconOverlay xmlns="http://schemas.microsoft.com/sharepoint/v4" xsi:nil="true"/>
-    <Description0 xmlns="02dde863-7147-4e23-b38c-7bb8d7bf3e42">Adapted from this BJC lab, this packet should take ~3 class days as a first introduction to SNAP! It includes the Kaleidoscope lab activity, which may need additional scaffolding/teacher intervention</Description0>
-    <LikesCount xmlns="http://schemas.microsoft.com/sharepoint/v3" xsi:nil="true"/>
-    <o3dda7a197d4479db31daa3ab15bf001 xmlns="02dde863-7147-4e23-b38c-7bb8d7bf3e42">
-      <Terms xmlns="http://schemas.microsoft.com/office/infopath/2007/PartnerControls">
-        <TermInfo xmlns="http://schemas.microsoft.com/office/infopath/2007/PartnerControls">
-          <TermName xmlns="http://schemas.microsoft.com/office/infopath/2007/PartnerControls">Explain the function of common blocks (if, if/else, repeat, forever, pen down/up, ...)</TermName>
-          <TermId xmlns="http://schemas.microsoft.com/office/infopath/2007/PartnerControls">b4cc5391-722b-4534-9cfb-9c15d2e4ae4a</TermId>
-        </TermInfo>
-        <TermInfo xmlns="http://schemas.microsoft.com/office/infopath/2007/PartnerControls">
-          <TermName xmlns="http://schemas.microsoft.com/office/infopath/2007/PartnerControls">Give examples of blocks in each category</TermName>
-          <TermId xmlns="http://schemas.microsoft.com/office/infopath/2007/PartnerControls">b258d41c-6c8c-414e-b48b-437de88882e6</TermId>
-        </TermInfo>
-        <TermInfo xmlns="http://schemas.microsoft.com/office/infopath/2007/PartnerControls">
-          <TermName xmlns="http://schemas.microsoft.com/office/infopath/2007/PartnerControls">Determine the function of unfamiliar blocks</TermName>
-          <TermId xmlns="http://schemas.microsoft.com/office/infopath/2007/PartnerControls">9dc9651d-a7a6-4f43-80bb-ab4014d9874a</TermId>
-        </TermInfo>
-      </Terms>
-    </o3dda7a197d4479db31daa3ab15bf001>
-    <Ratings xmlns="http://schemas.microsoft.com/sharepoint/v3" xsi:nil="true"/>
-    <d2dd6f8d2fbc484ca8e0f0c7aaffed96 xmlns="02dde863-7147-4e23-b38c-7bb8d7bf3e42">
-      <Terms xmlns="http://schemas.microsoft.com/office/infopath/2007/PartnerControls">
-        <TermInfo xmlns="http://schemas.microsoft.com/office/infopath/2007/PartnerControls">
-          <TermName xmlns="http://schemas.microsoft.com/office/infopath/2007/PartnerControls">Unit 1: What is computing?</TermName>
-          <TermId xmlns="http://schemas.microsoft.com/office/infopath/2007/PartnerControls">dda03998-b566-47f6-bdaa-b2de5b56ad0b</TermId>
-        </TermInfo>
-      </Terms>
-    </d2dd6f8d2fbc484ca8e0f0c7aaffed96>
-    <nc47efafa19a47ad915be6bb877e9e22 xmlns="02dde863-7147-4e23-b38c-7bb8d7bf3e42">
-      <Terms xmlns="http://schemas.microsoft.com/office/infopath/2007/PartnerControls">
-        <TermInfo xmlns="http://schemas.microsoft.com/office/infopath/2007/PartnerControls">
-          <TermName xmlns="http://schemas.microsoft.com/office/infopath/2007/PartnerControls">SNAP</TermName>
-          <TermId xmlns="http://schemas.microsoft.com/office/infopath/2007/PartnerControls">f09a5a52-9458-4ce2-b72f-97ef788c70b3</TermId>
-        </TermInfo>
-        <TermInfo xmlns="http://schemas.microsoft.com/office/infopath/2007/PartnerControls">
-          <TermName xmlns="http://schemas.microsoft.com/office/infopath/2007/PartnerControls">SNAP</TermName>
-          <TermId xmlns="http://schemas.microsoft.com/office/infopath/2007/PartnerControls">17a3d214-7683-48ae-942b-64da535ca104</TermId>
-        </TermInfo>
-        <TermInfo xmlns="http://schemas.microsoft.com/office/infopath/2007/PartnerControls">
-          <TermName xmlns="http://schemas.microsoft.com/office/infopath/2007/PartnerControls">Motion</TermName>
-          <TermId xmlns="http://schemas.microsoft.com/office/infopath/2007/PartnerControls">f40a2746-9072-47bf-8fd9-c0b4cc5cff54</TermId>
-        </TermInfo>
-        <TermInfo xmlns="http://schemas.microsoft.com/office/infopath/2007/PartnerControls">
-          <TermName xmlns="http://schemas.microsoft.com/office/infopath/2007/PartnerControls">Sensing</TermName>
-          <TermId xmlns="http://schemas.microsoft.com/office/infopath/2007/PartnerControls">fb30661b-e5d4-4806-8084-a6cfa96e68a6</TermId>
-        </TermInfo>
-      </Terms>
-    </nc47efafa19a47ad915be6bb877e9e22>
-    <LikedBy xmlns="http://schemas.microsoft.com/sharepoint/v3">
-      <UserInfo>
-        <DisplayName/>
-        <AccountId xsi:nil="true"/>
-        <AccountType/>
-      </UserInfo>
-    </LikedBy>
-    <TaxCatchAll xmlns="e80a5a3c-d611-4b18-9b03-808fdecb7b6f">
-      <Value>84</Value>
-      <Value>80</Value>
-      <Value>45</Value>
-      <Value>145</Value>
-      <Value>40</Value>
-      <Value>55</Value>
-      <Value>3</Value>
-      <Value>53</Value>
-    </TaxCatchAll>
-    <Type_x0020_of_x0020_Material xmlns="02dde863-7147-4e23-b38c-7bb8d7bf3e42">Lab Assignment</Type_x0020_of_x0020_Material>
-    <Source xmlns="02dde863-7147-4e23-b38c-7bb8d7bf3e42">BJC</Source>
-    <RatedBy xmlns="http://schemas.microsoft.com/sharepoint/v3">
-      <UserInfo>
-        <DisplayName/>
-        <AccountId xsi:nil="true"/>
-        <AccountType/>
-      </UserInfo>
-    </RatedBy>
-    <SharedWithUsers xmlns="5edd459b-714d-42ed-b78f-512da7d1c14e">
-      <UserInfo>
-        <DisplayName/>
-        <AccountId xsi:nil="true"/>
-        <AccountType/>
-      </UserInfo>
-    </SharedWithUsers>
-  </documentManagement>
-</p:properties>
+<file path=customXml/itemProps2.xml><?xml version="1.0" encoding="utf-8"?>
+<ds:datastoreItem xmlns:ds="http://schemas.openxmlformats.org/officeDocument/2006/customXml" ds:itemID="{3109AE69-BA35-469A-B7E8-486799D1C158}">
+  <ds:schemaRefs>
+    <ds:schemaRef ds:uri="http://schemas.microsoft.com/sharepoint/v3/contenttype/forms"/>
+  </ds:schemaRefs>
+</ds:datastoreItem>
 </file>
 
-<file path=customXml/itemProps1.xml><?xml version="1.0" encoding="utf-8"?>
+<file path=customXml/itemProps3.xml><?xml version="1.0" encoding="utf-8"?>
 <ds:datastoreItem xmlns:ds="http://schemas.openxmlformats.org/officeDocument/2006/customXml" ds:itemID="{83C57EE9-56B0-4B0A-94C3-84E98770AE76}">
   <ds:schemaRefs>
     <ds:schemaRef ds:uri="http://schemas.microsoft.com/office/2006/metadata/contentType"/>
@@ -5014,26 +4893,4 @@
     <ds:schemaRef ds:uri="http://schemas.microsoft.com/internal/obd"/>
   </ds:schemaRefs>
 </ds:datastoreItem>
-</file>
-
-<file path=customXml/itemProps2.xml><?xml version="1.0" encoding="utf-8"?>
-<ds:datastoreItem xmlns:ds="http://schemas.openxmlformats.org/officeDocument/2006/customXml" ds:itemID="{3109AE69-BA35-469A-B7E8-486799D1C158}">
-  <ds:schemaRefs>
-    <ds:schemaRef ds:uri="http://schemas.microsoft.com/sharepoint/v3/contenttype/forms"/>
-  </ds:schemaRefs>
-</ds:datastoreItem>
-</file>
-
-<file path=customXml/itemProps3.xml><?xml version="1.0" encoding="utf-8"?>
-<ds:datastoreItem xmlns:ds="http://schemas.openxmlformats.org/officeDocument/2006/customXml" ds:itemID="{283F29D7-93A8-4FF1-83B0-95061A862C0C}">
-  <ds:schemaRefs>
-    <ds:schemaRef ds:uri="http://schemas.microsoft.com/office/2006/metadata/properties"/>
-    <ds:schemaRef ds:uri="http://schemas.microsoft.com/office/infopath/2007/PartnerControls"/>
-    <ds:schemaRef ds:uri="http://schemas.microsoft.com/sharepoint/v4"/>
-    <ds:schemaRef ds:uri="02dde863-7147-4e23-b38c-7bb8d7bf3e42"/>
-    <ds:schemaRef ds:uri="http://schemas.microsoft.com/sharepoint/v3"/>
-    <ds:schemaRef ds:uri="e80a5a3c-d611-4b18-9b03-808fdecb7b6f"/>
-    <ds:schemaRef ds:uri="5edd459b-714d-42ed-b78f-512da7d1c14e"/>
-  </ds:schemaRefs>
-</ds:datastoreItem>
 </file>
</xml_diff>